<commit_message>
Updated all pipelines and methods documentation (CD34, CD68, CD66b, EVG, FIBRIN, GLYCC, HE, SMA, SR)
</commit_message>
<xml_diff>
--- a/upgrade_study/SMA/summary/SMA_pipeline.cp426.v2.docx
+++ b/upgrade_study/SMA/summary/SMA_pipeline.cp426.v2.docx
@@ -14,21 +14,151 @@
       </w:pPr>
       <w:r>
         <w:rPr>
+          <w:rFonts w:ascii="Helvetica" w:hAnsi="Helvetica"/>
+          <w:b/>
+          <w:bCs/>
+          <w:noProof/>
+          <w:sz w:val="32"/>
+          <w:szCs w:val="32"/>
+        </w:rPr>
+        <w:drawing>
+          <wp:anchor distT="0" distB="0" distL="114300" distR="114300" simplePos="0" relativeHeight="251659264" behindDoc="0" locked="0" layoutInCell="1" allowOverlap="1" wp14:anchorId="15C25976" wp14:editId="3D3C1645">
+            <wp:simplePos x="0" y="0"/>
+            <wp:positionH relativeFrom="column">
+              <wp:posOffset>2035175</wp:posOffset>
+            </wp:positionH>
+            <wp:positionV relativeFrom="paragraph">
+              <wp:posOffset>97790</wp:posOffset>
+            </wp:positionV>
+            <wp:extent cx="1925955" cy="1323340"/>
+            <wp:effectExtent l="0" t="0" r="4445" b="0"/>
+            <wp:wrapNone/>
+            <wp:docPr id="2" name="Picture 2"/>
+            <wp:cNvGraphicFramePr>
+              <a:graphicFrameLocks xmlns:a="http://schemas.openxmlformats.org/drawingml/2006/main" noChangeAspect="1"/>
+            </wp:cNvGraphicFramePr>
+            <a:graphic xmlns:a="http://schemas.openxmlformats.org/drawingml/2006/main">
+              <a:graphicData uri="http://schemas.openxmlformats.org/drawingml/2006/picture">
+                <pic:pic xmlns:pic="http://schemas.openxmlformats.org/drawingml/2006/picture">
+                  <pic:nvPicPr>
+                    <pic:cNvPr id="2" name="Picture 2"/>
+                    <pic:cNvPicPr/>
+                  </pic:nvPicPr>
+                  <pic:blipFill>
+                    <a:blip r:embed="rId5" cstate="print">
+                      <a:extLst>
+                        <a:ext uri="{28A0092B-C50C-407E-A947-70E740481C1C}">
+                          <a14:useLocalDpi xmlns:a14="http://schemas.microsoft.com/office/drawing/2010/main" val="0"/>
+                        </a:ext>
+                      </a:extLst>
+                    </a:blip>
+                    <a:stretch>
+                      <a:fillRect/>
+                    </a:stretch>
+                  </pic:blipFill>
+                  <pic:spPr>
+                    <a:xfrm>
+                      <a:off x="0" y="0"/>
+                      <a:ext cx="1925955" cy="1323340"/>
+                    </a:xfrm>
+                    <a:prstGeom prst="rect">
+                      <a:avLst/>
+                    </a:prstGeom>
+                  </pic:spPr>
+                </pic:pic>
+              </a:graphicData>
+            </a:graphic>
+            <wp14:sizeRelH relativeFrom="page">
+              <wp14:pctWidth>0</wp14:pctWidth>
+            </wp14:sizeRelH>
+            <wp14:sizeRelV relativeFrom="page">
+              <wp14:pctHeight>0</wp14:pctHeight>
+            </wp14:sizeRelV>
+          </wp:anchor>
+        </w:drawing>
+      </w:r>
+      <w:r>
+        <w:rPr>
+          <w:rFonts w:ascii="Helvetica" w:hAnsi="Helvetica"/>
+          <w:b/>
+          <w:bCs/>
+          <w:noProof/>
+          <w:sz w:val="32"/>
+          <w:szCs w:val="32"/>
+        </w:rPr>
+        <w:drawing>
+          <wp:anchor distT="0" distB="0" distL="114300" distR="114300" simplePos="0" relativeHeight="251658240" behindDoc="0" locked="0" layoutInCell="1" allowOverlap="1" wp14:anchorId="3425BFE3" wp14:editId="1257614A">
+            <wp:simplePos x="0" y="0"/>
+            <wp:positionH relativeFrom="column">
+              <wp:posOffset>206375</wp:posOffset>
+            </wp:positionH>
+            <wp:positionV relativeFrom="paragraph">
+              <wp:posOffset>36830</wp:posOffset>
+            </wp:positionV>
+            <wp:extent cx="2007235" cy="1379220"/>
+            <wp:effectExtent l="0" t="0" r="0" b="5080"/>
+            <wp:wrapNone/>
+            <wp:docPr id="1" name="Picture 1"/>
+            <wp:cNvGraphicFramePr>
+              <a:graphicFrameLocks xmlns:a="http://schemas.openxmlformats.org/drawingml/2006/main" noChangeAspect="1"/>
+            </wp:cNvGraphicFramePr>
+            <a:graphic xmlns:a="http://schemas.openxmlformats.org/drawingml/2006/main">
+              <a:graphicData uri="http://schemas.openxmlformats.org/drawingml/2006/picture">
+                <pic:pic xmlns:pic="http://schemas.openxmlformats.org/drawingml/2006/picture">
+                  <pic:nvPicPr>
+                    <pic:cNvPr id="1" name="Picture 1"/>
+                    <pic:cNvPicPr/>
+                  </pic:nvPicPr>
+                  <pic:blipFill>
+                    <a:blip r:embed="rId6" cstate="print">
+                      <a:extLst>
+                        <a:ext uri="{28A0092B-C50C-407E-A947-70E740481C1C}">
+                          <a14:useLocalDpi xmlns:a14="http://schemas.microsoft.com/office/drawing/2010/main" val="0"/>
+                        </a:ext>
+                      </a:extLst>
+                    </a:blip>
+                    <a:stretch>
+                      <a:fillRect/>
+                    </a:stretch>
+                  </pic:blipFill>
+                  <pic:spPr>
+                    <a:xfrm>
+                      <a:off x="0" y="0"/>
+                      <a:ext cx="2007235" cy="1379220"/>
+                    </a:xfrm>
+                    <a:prstGeom prst="rect">
+                      <a:avLst/>
+                    </a:prstGeom>
+                  </pic:spPr>
+                </pic:pic>
+              </a:graphicData>
+            </a:graphic>
+            <wp14:sizeRelH relativeFrom="page">
+              <wp14:pctWidth>0</wp14:pctWidth>
+            </wp14:sizeRelH>
+            <wp14:sizeRelV relativeFrom="page">
+              <wp14:pctHeight>0</wp14:pctHeight>
+            </wp14:sizeRelV>
+          </wp:anchor>
+        </w:drawing>
+      </w:r>
+      <w:r>
+        <w:rPr>
           <w:noProof/>
         </w:rPr>
         <mc:AlternateContent>
           <mc:Choice Requires="wps">
             <w:drawing>
-              <wp:anchor distT="0" distB="0" distL="114300" distR="114300" simplePos="0" relativeHeight="251745280" behindDoc="0" locked="0" layoutInCell="1" allowOverlap="1" wp14:anchorId="6E1C57C7" wp14:editId="3BAEAC65">
+              <wp:anchor distT="0" distB="0" distL="114300" distR="114300" simplePos="0" relativeHeight="251745280" behindDoc="0" locked="0" layoutInCell="1" allowOverlap="1" wp14:anchorId="6E1C57C7" wp14:editId="33AAFB28">
                 <wp:simplePos x="0" y="0"/>
                 <wp:positionH relativeFrom="column">
-                  <wp:posOffset>4131310</wp:posOffset>
+                  <wp:posOffset>4133215</wp:posOffset>
                 </wp:positionH>
                 <wp:positionV relativeFrom="paragraph">
-                  <wp:posOffset>25400</wp:posOffset>
+                  <wp:posOffset>28575</wp:posOffset>
                 </wp:positionV>
-                <wp:extent cx="2942590" cy="5325110"/>
-                <wp:effectExtent l="12700" t="25400" r="41910" b="21590"/>
+                <wp:extent cx="2942590" cy="5067935"/>
+                <wp:effectExtent l="25400" t="25400" r="41910" b="24765"/>
                 <wp:wrapSquare wrapText="bothSides"/>
                 <wp:docPr id="39" name="Text Box 39"/>
                 <wp:cNvGraphicFramePr/>
@@ -39,67 +169,67 @@
                       <wps:spPr>
                         <a:xfrm>
                           <a:off x="0" y="0"/>
-                          <a:ext cx="2942590" cy="5325110"/>
+                          <a:ext cx="2942590" cy="5067935"/>
                         </a:xfrm>
                         <a:custGeom>
                           <a:avLst/>
                           <a:gdLst>
                             <a:gd name="connsiteX0" fmla="*/ 0 w 2942590"/>
-                            <a:gd name="connsiteY0" fmla="*/ 0 h 5325533"/>
+                            <a:gd name="connsiteY0" fmla="*/ 0 h 5067935"/>
                             <a:gd name="connsiteX1" fmla="*/ 559092 w 2942590"/>
-                            <a:gd name="connsiteY1" fmla="*/ 0 h 5325533"/>
+                            <a:gd name="connsiteY1" fmla="*/ 0 h 5067935"/>
                             <a:gd name="connsiteX2" fmla="*/ 1059332 w 2942590"/>
-                            <a:gd name="connsiteY2" fmla="*/ 0 h 5325533"/>
+                            <a:gd name="connsiteY2" fmla="*/ 0 h 5067935"/>
                             <a:gd name="connsiteX3" fmla="*/ 1706702 w 2942590"/>
-                            <a:gd name="connsiteY3" fmla="*/ 0 h 5325533"/>
+                            <a:gd name="connsiteY3" fmla="*/ 0 h 5067935"/>
                             <a:gd name="connsiteX4" fmla="*/ 2265794 w 2942590"/>
-                            <a:gd name="connsiteY4" fmla="*/ 0 h 5325533"/>
+                            <a:gd name="connsiteY4" fmla="*/ 0 h 5067935"/>
                             <a:gd name="connsiteX5" fmla="*/ 2942590 w 2942590"/>
-                            <a:gd name="connsiteY5" fmla="*/ 0 h 5325533"/>
+                            <a:gd name="connsiteY5" fmla="*/ 0 h 5067935"/>
                             <a:gd name="connsiteX6" fmla="*/ 2942590 w 2942590"/>
-                            <a:gd name="connsiteY6" fmla="*/ 772202 h 5325533"/>
+                            <a:gd name="connsiteY6" fmla="*/ 734851 h 5067935"/>
                             <a:gd name="connsiteX7" fmla="*/ 2942590 w 2942590"/>
-                            <a:gd name="connsiteY7" fmla="*/ 1437894 h 5325533"/>
+                            <a:gd name="connsiteY7" fmla="*/ 1368342 h 5067935"/>
                             <a:gd name="connsiteX8" fmla="*/ 2942590 w 2942590"/>
-                            <a:gd name="connsiteY8" fmla="*/ 2103586 h 5325533"/>
+                            <a:gd name="connsiteY8" fmla="*/ 2001834 h 5067935"/>
                             <a:gd name="connsiteX9" fmla="*/ 2942590 w 2942590"/>
-                            <a:gd name="connsiteY9" fmla="*/ 2662767 h 5325533"/>
+                            <a:gd name="connsiteY9" fmla="*/ 2533968 h 5067935"/>
                             <a:gd name="connsiteX10" fmla="*/ 2942590 w 2942590"/>
-                            <a:gd name="connsiteY10" fmla="*/ 3221947 h 5325533"/>
+                            <a:gd name="connsiteY10" fmla="*/ 3066101 h 5067935"/>
                             <a:gd name="connsiteX11" fmla="*/ 2942590 w 2942590"/>
-                            <a:gd name="connsiteY11" fmla="*/ 3887639 h 5325533"/>
+                            <a:gd name="connsiteY11" fmla="*/ 3699593 h 5067935"/>
                             <a:gd name="connsiteX12" fmla="*/ 2942590 w 2942590"/>
-                            <a:gd name="connsiteY12" fmla="*/ 4606586 h 5325533"/>
+                            <a:gd name="connsiteY12" fmla="*/ 4383764 h 5067935"/>
                             <a:gd name="connsiteX13" fmla="*/ 2942590 w 2942590"/>
-                            <a:gd name="connsiteY13" fmla="*/ 5325533 h 5325533"/>
+                            <a:gd name="connsiteY13" fmla="*/ 5067935 h 5067935"/>
                             <a:gd name="connsiteX14" fmla="*/ 2354072 w 2942590"/>
-                            <a:gd name="connsiteY14" fmla="*/ 5325533 h 5325533"/>
+                            <a:gd name="connsiteY14" fmla="*/ 5067935 h 5067935"/>
                             <a:gd name="connsiteX15" fmla="*/ 1824406 w 2942590"/>
-                            <a:gd name="connsiteY15" fmla="*/ 5325533 h 5325533"/>
+                            <a:gd name="connsiteY15" fmla="*/ 5067935 h 5067935"/>
                             <a:gd name="connsiteX16" fmla="*/ 1235888 w 2942590"/>
-                            <a:gd name="connsiteY16" fmla="*/ 5325533 h 5325533"/>
+                            <a:gd name="connsiteY16" fmla="*/ 5067935 h 5067935"/>
                             <a:gd name="connsiteX17" fmla="*/ 588518 w 2942590"/>
-                            <a:gd name="connsiteY17" fmla="*/ 5325533 h 5325533"/>
+                            <a:gd name="connsiteY17" fmla="*/ 5067935 h 5067935"/>
                             <a:gd name="connsiteX18" fmla="*/ 0 w 2942590"/>
-                            <a:gd name="connsiteY18" fmla="*/ 5325533 h 5325533"/>
+                            <a:gd name="connsiteY18" fmla="*/ 5067935 h 5067935"/>
                             <a:gd name="connsiteX19" fmla="*/ 0 w 2942590"/>
-                            <a:gd name="connsiteY19" fmla="*/ 4819607 h 5325533"/>
+                            <a:gd name="connsiteY19" fmla="*/ 4586481 h 5067935"/>
                             <a:gd name="connsiteX20" fmla="*/ 0 w 2942590"/>
-                            <a:gd name="connsiteY20" fmla="*/ 4260426 h 5325533"/>
+                            <a:gd name="connsiteY20" fmla="*/ 4054348 h 5067935"/>
                             <a:gd name="connsiteX21" fmla="*/ 0 w 2942590"/>
-                            <a:gd name="connsiteY21" fmla="*/ 3647990 h 5325533"/>
+                            <a:gd name="connsiteY21" fmla="*/ 3471535 h 5067935"/>
                             <a:gd name="connsiteX22" fmla="*/ 0 w 2942590"/>
-                            <a:gd name="connsiteY22" fmla="*/ 2875788 h 5325533"/>
+                            <a:gd name="connsiteY22" fmla="*/ 2736685 h 5067935"/>
                             <a:gd name="connsiteX23" fmla="*/ 0 w 2942590"/>
-                            <a:gd name="connsiteY23" fmla="*/ 2210096 h 5325533"/>
+                            <a:gd name="connsiteY23" fmla="*/ 2103193 h 5067935"/>
                             <a:gd name="connsiteX24" fmla="*/ 0 w 2942590"/>
-                            <a:gd name="connsiteY24" fmla="*/ 1597660 h 5325533"/>
+                            <a:gd name="connsiteY24" fmla="*/ 1520381 h 5067935"/>
                             <a:gd name="connsiteX25" fmla="*/ 0 w 2942590"/>
-                            <a:gd name="connsiteY25" fmla="*/ 1091734 h 5325533"/>
+                            <a:gd name="connsiteY25" fmla="*/ 1038927 h 5067935"/>
                             <a:gd name="connsiteX26" fmla="*/ 0 w 2942590"/>
-                            <a:gd name="connsiteY26" fmla="*/ 585809 h 5325533"/>
+                            <a:gd name="connsiteY26" fmla="*/ 557473 h 5067935"/>
                             <a:gd name="connsiteX27" fmla="*/ 0 w 2942590"/>
-                            <a:gd name="connsiteY27" fmla="*/ 0 h 5325533"/>
+                            <a:gd name="connsiteY27" fmla="*/ 0 h 5067935"/>
                           </a:gdLst>
                           <a:ahLst/>
                           <a:cxnLst>
@@ -190,7 +320,7 @@
                           </a:cxnLst>
                           <a:rect l="l" t="t" r="r" b="b"/>
                           <a:pathLst>
-                            <a:path w="2942590" h="5325533" extrusionOk="0">
+                            <a:path w="2942590" h="5067935" extrusionOk="0">
                               <a:moveTo>
                                 <a:pt x="0" y="0"/>
                               </a:moveTo>
@@ -220,113 +350,113 @@
                                 <a:pt x="2942590" y="0"/>
                               </a:cubicBezTo>
                               <a:cubicBezTo>
-                                <a:pt x="2921011" y="318603"/>
-                                <a:pt x="2930555" y="397207"/>
-                                <a:pt x="2942590" y="772202"/>
+                                <a:pt x="2923555" y="174345"/>
+                                <a:pt x="2925744" y="415846"/>
+                                <a:pt x="2942590" y="734851"/>
                               </a:cubicBezTo>
                               <a:cubicBezTo>
-                                <a:pt x="2954625" y="1147197"/>
-                                <a:pt x="2917134" y="1237533"/>
-                                <a:pt x="2942590" y="1437894"/>
+                                <a:pt x="2959436" y="1053856"/>
+                                <a:pt x="2964128" y="1143597"/>
+                                <a:pt x="2942590" y="1368342"/>
                               </a:cubicBezTo>
                               <a:cubicBezTo>
-                                <a:pt x="2968046" y="1638255"/>
-                                <a:pt x="2970860" y="1877885"/>
-                                <a:pt x="2942590" y="2103586"/>
+                                <a:pt x="2921052" y="1593087"/>
+                                <a:pt x="2938207" y="1867982"/>
+                                <a:pt x="2942590" y="2001834"/>
                               </a:cubicBezTo>
                               <a:cubicBezTo>
-                                <a:pt x="2914320" y="2329287"/>
-                                <a:pt x="2942918" y="2429172"/>
-                                <a:pt x="2942590" y="2662767"/>
+                                <a:pt x="2946973" y="2135686"/>
+                                <a:pt x="2918104" y="2394694"/>
+                                <a:pt x="2942590" y="2533968"/>
                               </a:cubicBezTo>
                               <a:cubicBezTo>
-                                <a:pt x="2942262" y="2896362"/>
-                                <a:pt x="2916486" y="3005804"/>
-                                <a:pt x="2942590" y="3221947"/>
+                                <a:pt x="2967076" y="2673242"/>
+                                <a:pt x="2941318" y="2933847"/>
+                                <a:pt x="2942590" y="3066101"/>
                               </a:cubicBezTo>
                               <a:cubicBezTo>
-                                <a:pt x="2968694" y="3438090"/>
-                                <a:pt x="2953342" y="3590305"/>
-                                <a:pt x="2942590" y="3887639"/>
+                                <a:pt x="2943862" y="3198355"/>
+                                <a:pt x="2963397" y="3443983"/>
+                                <a:pt x="2942590" y="3699593"/>
                               </a:cubicBezTo>
                               <a:cubicBezTo>
-                                <a:pt x="2931838" y="4184973"/>
-                                <a:pt x="2960790" y="4324182"/>
-                                <a:pt x="2942590" y="4606586"/>
+                                <a:pt x="2921783" y="3955203"/>
+                                <a:pt x="2912251" y="4153189"/>
+                                <a:pt x="2942590" y="4383764"/>
                               </a:cubicBezTo>
                               <a:cubicBezTo>
-                                <a:pt x="2924390" y="4888990"/>
-                                <a:pt x="2923107" y="5072673"/>
-                                <a:pt x="2942590" y="5325533"/>
+                                <a:pt x="2972929" y="4614339"/>
+                                <a:pt x="2937169" y="4767557"/>
+                                <a:pt x="2942590" y="5067935"/>
                               </a:cubicBezTo>
                               <a:cubicBezTo>
-                                <a:pt x="2792839" y="5298851"/>
-                                <a:pt x="2590300" y="5319920"/>
-                                <a:pt x="2354072" y="5325533"/>
+                                <a:pt x="2792839" y="5041253"/>
+                                <a:pt x="2590300" y="5062322"/>
+                                <a:pt x="2354072" y="5067935"/>
                               </a:cubicBezTo>
                               <a:cubicBezTo>
-                                <a:pt x="2117844" y="5331146"/>
-                                <a:pt x="2059063" y="5320342"/>
-                                <a:pt x="1824406" y="5325533"/>
+                                <a:pt x="2117844" y="5073548"/>
+                                <a:pt x="2059063" y="5062744"/>
+                                <a:pt x="1824406" y="5067935"/>
                               </a:cubicBezTo>
                               <a:cubicBezTo>
-                                <a:pt x="1589749" y="5330724"/>
-                                <a:pt x="1389485" y="5347687"/>
-                                <a:pt x="1235888" y="5325533"/>
+                                <a:pt x="1589749" y="5073126"/>
+                                <a:pt x="1389485" y="5090089"/>
+                                <a:pt x="1235888" y="5067935"/>
                               </a:cubicBezTo>
                               <a:cubicBezTo>
-                                <a:pt x="1082291" y="5303379"/>
-                                <a:pt x="846791" y="5349098"/>
-                                <a:pt x="588518" y="5325533"/>
+                                <a:pt x="1082291" y="5045781"/>
+                                <a:pt x="846791" y="5091500"/>
+                                <a:pt x="588518" y="5067935"/>
                               </a:cubicBezTo>
                               <a:cubicBezTo>
-                                <a:pt x="330245" y="5301969"/>
-                                <a:pt x="171951" y="5340279"/>
-                                <a:pt x="0" y="5325533"/>
+                                <a:pt x="330245" y="5044371"/>
+                                <a:pt x="171951" y="5082681"/>
+                                <a:pt x="0" y="5067935"/>
                               </a:cubicBezTo>
                               <a:cubicBezTo>
-                                <a:pt x="20687" y="5144056"/>
-                                <a:pt x="-10066" y="4988042"/>
-                                <a:pt x="0" y="4819607"/>
+                                <a:pt x="18033" y="4928552"/>
+                                <a:pt x="-16999" y="4771501"/>
+                                <a:pt x="0" y="4586481"/>
                               </a:cubicBezTo>
                               <a:cubicBezTo>
-                                <a:pt x="10066" y="4651172"/>
-                                <a:pt x="19753" y="4538307"/>
-                                <a:pt x="0" y="4260426"/>
+                                <a:pt x="16999" y="4401461"/>
+                                <a:pt x="5465" y="4181352"/>
+                                <a:pt x="0" y="4054348"/>
                               </a:cubicBezTo>
                               <a:cubicBezTo>
-                                <a:pt x="-19753" y="3982545"/>
-                                <a:pt x="5365" y="3832597"/>
-                                <a:pt x="0" y="3647990"/>
+                                <a:pt x="-5465" y="3927344"/>
+                                <a:pt x="-23283" y="3629066"/>
+                                <a:pt x="0" y="3471535"/>
                               </a:cubicBezTo>
                               <a:cubicBezTo>
-                                <a:pt x="-5365" y="3463383"/>
-                                <a:pt x="13295" y="3080836"/>
-                                <a:pt x="0" y="2875788"/>
+                                <a:pt x="23283" y="3314004"/>
+                                <a:pt x="7752" y="3054489"/>
+                                <a:pt x="0" y="2736685"/>
                               </a:cubicBezTo>
                               <a:cubicBezTo>
-                                <a:pt x="-13295" y="2670740"/>
-                                <a:pt x="6930" y="2507284"/>
-                                <a:pt x="0" y="2210096"/>
+                                <a:pt x="-7752" y="2418881"/>
+                                <a:pt x="27288" y="2355867"/>
+                                <a:pt x="0" y="2103193"/>
                               </a:cubicBezTo>
                               <a:cubicBezTo>
-                                <a:pt x="-6930" y="1912908"/>
-                                <a:pt x="168" y="1781604"/>
-                                <a:pt x="0" y="1597660"/>
+                                <a:pt x="-27288" y="1850519"/>
+                                <a:pt x="-6848" y="1730964"/>
+                                <a:pt x="0" y="1520381"/>
                               </a:cubicBezTo>
                               <a:cubicBezTo>
-                                <a:pt x="-168" y="1413716"/>
-                                <a:pt x="-11452" y="1333409"/>
-                                <a:pt x="0" y="1091734"/>
+                                <a:pt x="6848" y="1309798"/>
+                                <a:pt x="-5649" y="1216386"/>
+                                <a:pt x="0" y="1038927"/>
                               </a:cubicBezTo>
                               <a:cubicBezTo>
-                                <a:pt x="11452" y="850059"/>
-                                <a:pt x="991" y="792505"/>
-                                <a:pt x="0" y="585809"/>
+                                <a:pt x="5649" y="861468"/>
+                                <a:pt x="9020" y="783962"/>
+                                <a:pt x="0" y="557473"/>
                               </a:cubicBezTo>
                               <a:cubicBezTo>
-                                <a:pt x="-991" y="379114"/>
-                                <a:pt x="-15128" y="145165"/>
+                                <a:pt x="-9020" y="330984"/>
+                                <a:pt x="-3084" y="215770"/>
                                 <a:pt x="0" y="0"/>
                               </a:cubicBezTo>
                               <a:close/>
@@ -737,6 +867,7 @@
                             </w:pPr>
                             <w:r>
                               <w:rPr>
+                                <w:rFonts w:cstheme="minorHAnsi"/>
                                 <w:b/>
                                 <w:bCs/>
                                 <w:i/>
@@ -749,6 +880,7 @@
                             </w:r>
                             <w:r>
                               <w:rPr>
+                                <w:rFonts w:cstheme="minorHAnsi"/>
                                 <w:sz w:val="16"/>
                                 <w:szCs w:val="16"/>
                                 <w:lang w:val="en-US"/>
@@ -757,11 +889,12 @@
                             </w:r>
                             <w:r>
                               <w:rPr>
-                                <w:sz w:val="16"/>
-                                <w:szCs w:val="16"/>
-                                <w:lang w:val="en-US"/>
-                              </w:rPr>
-                              <w:t>A Gaussian filter is applied to smoothen the image and reduce image artefacts and noise (left); the graph (right) shows the tonal distribution after smoothening.</w:t>
+                                <w:rFonts w:cstheme="minorHAnsi"/>
+                                <w:sz w:val="16"/>
+                                <w:szCs w:val="16"/>
+                                <w:lang w:val="en-US"/>
+                              </w:rPr>
+                              <w:t>A Gaussian filter is applied to smoothen the image and reduce image artefacts (artifact size 20 pixels) and noise (left); the graph (right) shows the tonal distribution after smoothening.</w:t>
                             </w:r>
                           </w:p>
                           <w:p>
@@ -1033,7 +1166,7 @@
                                 <w:szCs w:val="16"/>
                                 <w:lang w:val="en-US"/>
                               </w:rPr>
-                              <w:t>6</w:t>
+                              <w:t>8</w:t>
                             </w:r>
                             <w:r>
                               <w:rPr>
@@ -1103,31 +1236,102 @@
                                 <w:szCs w:val="16"/>
                                 <w:lang w:val="en-US"/>
                               </w:rPr>
-                              <w:t>[H].</w:t>
-                            </w:r>
-                            <w:r>
-                              <w:rPr>
+                              <w:t>[</w:t>
+                            </w:r>
+                            <w:r>
+                              <w:rPr>
+                                <w:b/>
+                                <w:bCs/>
                                 <w:i/>
                                 <w:iCs/>
                                 <w:sz w:val="16"/>
                                 <w:szCs w:val="16"/>
                                 <w:lang w:val="en-US"/>
                               </w:rPr>
-                              <w:t xml:space="preserve"> </w:t>
-                            </w:r>
-                            <w:r>
-                              <w:rPr>
-                                <w:sz w:val="16"/>
-                                <w:szCs w:val="16"/>
-                                <w:lang w:val="en-US"/>
-                              </w:rPr>
-                              <w:t>The DAB image (left) is masked by overlaying the identified DAB-positive area (right).</w:t>
+                              <w:t>H</w:t>
+                            </w:r>
+                            <w:r>
+                              <w:rPr>
+                                <w:b/>
+                                <w:bCs/>
+                                <w:i/>
+                                <w:iCs/>
+                                <w:sz w:val="16"/>
+                                <w:szCs w:val="16"/>
+                                <w:lang w:val="en-US"/>
+                              </w:rPr>
+                              <w:t>].</w:t>
+                            </w:r>
+                            <w:r>
+                              <w:rPr>
+                                <w:sz w:val="16"/>
+                                <w:szCs w:val="16"/>
+                                <w:lang w:val="en-US"/>
+                              </w:rPr>
+                              <w:t xml:space="preserve"> The </w:t>
+                            </w:r>
+                            <w:r>
+                              <w:rPr>
+                                <w:sz w:val="16"/>
+                                <w:szCs w:val="16"/>
+                                <w:lang w:val="en-US"/>
+                              </w:rPr>
+                              <w:t>Hematoxylin</w:t>
+                            </w:r>
+                            <w:r>
+                              <w:rPr>
+                                <w:sz w:val="16"/>
+                                <w:szCs w:val="16"/>
+                                <w:lang w:val="en-US"/>
+                              </w:rPr>
+                              <w:t xml:space="preserve"> area is identified, as demarcated by the green line in the left image, areas that are excluded due to size (minimal size </w:t>
+                            </w:r>
+                            <w:r>
+                              <w:rPr>
+                                <w:sz w:val="16"/>
+                                <w:szCs w:val="16"/>
+                                <w:lang w:val="en-US"/>
+                              </w:rPr>
+                              <w:t>7</w:t>
+                            </w:r>
+                            <w:r>
+                              <w:rPr>
+                                <w:sz w:val="16"/>
+                                <w:szCs w:val="16"/>
+                                <w:lang w:val="en-US"/>
+                              </w:rPr>
+                              <w:t xml:space="preserve"> pixels) are demarcated in magenta; the total </w:t>
+                            </w:r>
+                            <w:r>
+                              <w:rPr>
+                                <w:sz w:val="16"/>
+                                <w:szCs w:val="16"/>
+                                <w:lang w:val="en-US"/>
+                              </w:rPr>
+                              <w:t>Hematoxylin</w:t>
+                            </w:r>
+                            <w:r>
+                              <w:rPr>
+                                <w:sz w:val="16"/>
+                                <w:szCs w:val="16"/>
+                                <w:lang w:val="en-US"/>
+                              </w:rPr>
+                              <w:t xml:space="preserve"> area size is calculated in pixels (right image) and tabulated (table). </w:t>
                             </w:r>
                           </w:p>
                           <w:p>
                             <w:pPr>
                               <w:jc w:val="both"/>
                               <w:rPr>
+                                <w:rFonts w:cstheme="minorHAnsi"/>
+                                <w:sz w:val="16"/>
+                                <w:szCs w:val="16"/>
+                                <w:lang w:val="en-US"/>
+                              </w:rPr>
+                            </w:pPr>
+                            <w:r>
+                              <w:rPr>
+                                <w:rFonts w:cstheme="minorHAnsi"/>
                                 <w:b/>
                                 <w:bCs/>
                                 <w:i/>
@@ -1136,6 +1340,152 @@
                                 <w:szCs w:val="16"/>
                                 <w:lang w:val="en-US"/>
                               </w:rPr>
+                              <w:t>[I].</w:t>
+                            </w:r>
+                            <w:r>
+                              <w:rPr>
+                                <w:rFonts w:cstheme="minorHAnsi"/>
+                                <w:sz w:val="16"/>
+                                <w:szCs w:val="16"/>
+                                <w:lang w:val="en-US"/>
+                              </w:rPr>
+                              <w:t xml:space="preserve"> The </w:t>
+                            </w:r>
+                            <w:r>
+                              <w:rPr>
+                                <w:rFonts w:cstheme="minorHAnsi"/>
+                                <w:sz w:val="16"/>
+                                <w:szCs w:val="16"/>
+                                <w:lang w:val="en-US"/>
+                              </w:rPr>
+                              <w:t>HE</w:t>
+                            </w:r>
+                            <w:r>
+                              <w:rPr>
+                                <w:rFonts w:cstheme="minorHAnsi"/>
+                                <w:sz w:val="16"/>
+                                <w:szCs w:val="16"/>
+                                <w:lang w:val="en-US"/>
+                              </w:rPr>
+                              <w:t xml:space="preserve">-positive identified objects are filtered using the identified </w:t>
+                            </w:r>
+                            <w:r>
+                              <w:rPr>
+                                <w:rFonts w:cstheme="minorHAnsi"/>
+                                <w:sz w:val="16"/>
+                                <w:szCs w:val="16"/>
+                                <w:lang w:val="en-US"/>
+                              </w:rPr>
+                              <w:t>DAB</w:t>
+                            </w:r>
+                            <w:r>
+                              <w:rPr>
+                                <w:rFonts w:cstheme="minorHAnsi"/>
+                                <w:sz w:val="16"/>
+                                <w:szCs w:val="16"/>
+                                <w:lang w:val="en-US"/>
+                              </w:rPr>
+                              <w:t xml:space="preserve"> objects. If a </w:t>
+                            </w:r>
+                            <w:r>
+                              <w:rPr>
+                                <w:rFonts w:cstheme="minorHAnsi"/>
+                                <w:sz w:val="16"/>
+                                <w:szCs w:val="16"/>
+                                <w:lang w:val="en-US"/>
+                              </w:rPr>
+                              <w:t>HE</w:t>
+                            </w:r>
+                            <w:r>
+                              <w:rPr>
+                                <w:rFonts w:cstheme="minorHAnsi"/>
+                                <w:sz w:val="16"/>
+                                <w:szCs w:val="16"/>
+                                <w:lang w:val="en-US"/>
+                              </w:rPr>
+                              <w:t xml:space="preserve">-positive object does not </w:t>
+                            </w:r>
+                            <w:r>
+                              <w:rPr>
+                                <w:rFonts w:cstheme="minorHAnsi"/>
+                                <w:sz w:val="16"/>
+                                <w:szCs w:val="16"/>
+                                <w:lang w:val="en-US"/>
+                              </w:rPr>
+                              <w:t>lay within</w:t>
+                            </w:r>
+                            <w:r>
+                              <w:rPr>
+                                <w:rFonts w:cstheme="minorHAnsi"/>
+                                <w:sz w:val="16"/>
+                                <w:szCs w:val="16"/>
+                                <w:lang w:val="en-US"/>
+                              </w:rPr>
+                              <w:t xml:space="preserve"> </w:t>
+                            </w:r>
+                            <w:r>
+                              <w:rPr>
+                                <w:rFonts w:cstheme="minorHAnsi"/>
+                                <w:sz w:val="16"/>
+                                <w:szCs w:val="16"/>
+                                <w:lang w:val="en-US"/>
+                              </w:rPr>
+                              <w:t>the</w:t>
+                            </w:r>
+                            <w:r>
+                              <w:rPr>
+                                <w:rFonts w:cstheme="minorHAnsi"/>
+                                <w:sz w:val="16"/>
+                                <w:szCs w:val="16"/>
+                                <w:lang w:val="en-US"/>
+                              </w:rPr>
+                              <w:t xml:space="preserve"> </w:t>
+                            </w:r>
+                            <w:r>
+                              <w:rPr>
+                                <w:rFonts w:cstheme="minorHAnsi"/>
+                                <w:sz w:val="16"/>
+                                <w:szCs w:val="16"/>
+                                <w:lang w:val="en-US"/>
+                              </w:rPr>
+                              <w:t>DAB</w:t>
+                            </w:r>
+                            <w:r>
+                              <w:rPr>
+                                <w:rFonts w:cstheme="minorHAnsi"/>
+                                <w:sz w:val="16"/>
+                                <w:szCs w:val="16"/>
+                                <w:lang w:val="en-US"/>
+                              </w:rPr>
+                              <w:t xml:space="preserve"> </w:t>
+                            </w:r>
+                            <w:r>
+                              <w:rPr>
+                                <w:rFonts w:cstheme="minorHAnsi"/>
+                                <w:sz w:val="16"/>
+                                <w:szCs w:val="16"/>
+                                <w:lang w:val="en-US"/>
+                              </w:rPr>
+                              <w:t>area</w:t>
+                            </w:r>
+                            <w:r>
+                              <w:rPr>
+                                <w:rFonts w:cstheme="minorHAnsi"/>
+                                <w:sz w:val="16"/>
+                                <w:szCs w:val="16"/>
+                                <w:lang w:val="en-US"/>
+                              </w:rPr>
+                              <w:t>, it is discarded.</w:t>
+                            </w:r>
+                          </w:p>
+                          <w:p>
+                            <w:pPr>
+                              <w:jc w:val="both"/>
+                              <w:rPr>
+                                <w:sz w:val="16"/>
+                                <w:szCs w:val="16"/>
+                                <w:lang w:val="en-US"/>
+                              </w:rPr>
                             </w:pPr>
                             <w:r>
                               <w:rPr>
@@ -1159,7 +1509,7 @@
                                 <w:szCs w:val="16"/>
                                 <w:lang w:val="en-US"/>
                               </w:rPr>
-                              <w:t>I</w:t>
+                              <w:t>J</w:t>
                             </w:r>
                             <w:r>
                               <w:rPr>
@@ -1179,31 +1529,97 @@
                                 <w:szCs w:val="16"/>
                                 <w:lang w:val="en-US"/>
                               </w:rPr>
-                              <w:t xml:space="preserve">The </w:t>
-                            </w:r>
-                            <w:r>
-                              <w:rPr>
-                                <w:sz w:val="16"/>
-                                <w:szCs w:val="16"/>
-                                <w:lang w:val="en-US"/>
-                              </w:rPr>
-                              <w:t>DAB nuclei</w:t>
-                            </w:r>
-                            <w:r>
-                              <w:rPr>
-                                <w:sz w:val="16"/>
-                                <w:szCs w:val="16"/>
-                                <w:lang w:val="en-US"/>
-                              </w:rPr>
-                              <w:t xml:space="preserve"> objects are </w:t>
-                            </w:r>
-                            <w:r>
-                              <w:rPr>
-                                <w:sz w:val="16"/>
-                                <w:szCs w:val="16"/>
-                                <w:lang w:val="en-US"/>
-                              </w:rPr>
-                              <w:t>identified, white areas in the left image; the</w:t>
+                              <w:t>Finally, the data for each tile are saved in a comma-separated table, including meta-data such as tile positions, image location, object counts (there could be multiple patches of stained areas or tissue). The original image (</w:t>
+                            </w:r>
+                            <w:r>
+                              <w:rPr>
+                                <w:sz w:val="16"/>
+                                <w:szCs w:val="16"/>
+                                <w:lang w:val="en-US"/>
+                              </w:rPr>
+                              <w:t>top-</w:t>
+                            </w:r>
+                            <w:r>
+                              <w:rPr>
+                                <w:sz w:val="16"/>
+                                <w:szCs w:val="16"/>
+                                <w:lang w:val="en-US"/>
+                              </w:rPr>
+                              <w:t xml:space="preserve">left) is used to </w:t>
+                            </w:r>
+                            <w:r>
+                              <w:rPr>
+                                <w:sz w:val="16"/>
+                                <w:szCs w:val="16"/>
+                                <w:lang w:val="en-US"/>
+                              </w:rPr>
+                              <w:t>outline</w:t>
+                            </w:r>
+                            <w:r>
+                              <w:rPr>
+                                <w:sz w:val="16"/>
+                                <w:szCs w:val="16"/>
+                                <w:lang w:val="en-US"/>
+                              </w:rPr>
+                              <w:t xml:space="preserve"> the </w:t>
+                            </w:r>
+                            <w:r>
+                              <w:rPr>
+                                <w:sz w:val="16"/>
+                                <w:szCs w:val="16"/>
+                                <w:lang w:val="en-US"/>
+                              </w:rPr>
+                              <w:t>DAB- &amp; Hematoxylin-positive objects. The t</w:t>
+                            </w:r>
+                            <w:r>
+                              <w:rPr>
+                                <w:sz w:val="16"/>
+                                <w:szCs w:val="16"/>
+                                <w:lang w:val="en-US"/>
+                              </w:rPr>
+                              <w:t>issue area (</w:t>
+                            </w:r>
+                            <w:proofErr w:type="gramStart"/>
+                            <w:r>
+                              <w:rPr>
+                                <w:sz w:val="16"/>
+                                <w:szCs w:val="16"/>
+                                <w:lang w:val="en-US"/>
+                              </w:rPr>
+                              <w:t>dark-green</w:t>
+                            </w:r>
+                            <w:proofErr w:type="gramEnd"/>
+                            <w:r>
+                              <w:rPr>
+                                <w:sz w:val="16"/>
+                                <w:szCs w:val="16"/>
+                                <w:lang w:val="en-US"/>
+                              </w:rPr>
+                              <w:t>)</w:t>
+                            </w:r>
+                            <w:r>
+                              <w:rPr>
+                                <w:sz w:val="16"/>
+                                <w:szCs w:val="16"/>
+                                <w:lang w:val="en-US"/>
+                              </w:rPr>
+                              <w:t>, DAB area (</w:t>
+                            </w:r>
+                            <w:r>
+                              <w:rPr>
+                                <w:sz w:val="16"/>
+                                <w:szCs w:val="16"/>
+                                <w:lang w:val="en-US"/>
+                              </w:rPr>
+                              <w:t>blue</w:t>
+                            </w:r>
+                            <w:r>
+                              <w:rPr>
+                                <w:sz w:val="16"/>
+                                <w:szCs w:val="16"/>
+                                <w:lang w:val="en-US"/>
+                              </w:rPr>
+                              <w:t>), Hematoxylin</w:t>
                             </w:r>
                             <w:r>
                               <w:rPr>
@@ -1219,303 +1635,117 @@
                                 <w:szCs w:val="16"/>
                                 <w:lang w:val="en-US"/>
                               </w:rPr>
-                              <w:t xml:space="preserve">DAB nuclei </w:t>
-                            </w:r>
-                            <w:r>
-                              <w:rPr>
-                                <w:sz w:val="16"/>
-                                <w:szCs w:val="16"/>
-                                <w:lang w:val="en-US"/>
-                              </w:rPr>
-                              <w:t xml:space="preserve">objects are </w:t>
-                            </w:r>
-                            <w:r>
-                              <w:rPr>
-                                <w:sz w:val="16"/>
-                                <w:szCs w:val="16"/>
-                                <w:lang w:val="en-US"/>
-                              </w:rPr>
-                              <w:t xml:space="preserve">demarcated by a green line in the middle image, areas that are excluded due to size (minimal size </w:t>
-                            </w:r>
-                            <w:r>
-                              <w:rPr>
-                                <w:sz w:val="16"/>
-                                <w:szCs w:val="16"/>
-                                <w:lang w:val="en-US"/>
-                              </w:rPr>
-                              <w:t>8</w:t>
-                            </w:r>
-                            <w:r>
-                              <w:rPr>
-                                <w:sz w:val="16"/>
-                                <w:szCs w:val="16"/>
-                                <w:lang w:val="en-US"/>
-                              </w:rPr>
-                              <w:t xml:space="preserve"> pixels) are demarcated in magenta; </w:t>
-                            </w:r>
-                            <w:r>
-                              <w:rPr>
-                                <w:sz w:val="16"/>
-                                <w:szCs w:val="16"/>
-                                <w:lang w:val="en-US"/>
-                              </w:rPr>
-                              <w:t xml:space="preserve">the right image shows all the identified </w:t>
-                            </w:r>
-                            <w:r>
-                              <w:rPr>
-                                <w:sz w:val="16"/>
-                                <w:szCs w:val="16"/>
-                                <w:lang w:val="en-US"/>
-                              </w:rPr>
-                              <w:t xml:space="preserve">DAB nuclei </w:t>
-                            </w:r>
-                            <w:r>
-                              <w:rPr>
-                                <w:sz w:val="16"/>
-                                <w:szCs w:val="16"/>
-                                <w:lang w:val="en-US"/>
-                              </w:rPr>
-                              <w:t xml:space="preserve">positive objects in random colors; </w:t>
-                            </w:r>
-                            <w:r>
-                              <w:rPr>
-                                <w:sz w:val="16"/>
-                                <w:szCs w:val="16"/>
-                                <w:lang w:val="en-US"/>
-                              </w:rPr>
-                              <w:t xml:space="preserve">the total </w:t>
-                            </w:r>
-                            <w:r>
-                              <w:rPr>
-                                <w:sz w:val="16"/>
-                                <w:szCs w:val="16"/>
-                                <w:lang w:val="en-US"/>
-                              </w:rPr>
-                              <w:t xml:space="preserve">number of identified objects </w:t>
-                            </w:r>
-                            <w:r>
-                              <w:rPr>
-                                <w:sz w:val="16"/>
-                                <w:szCs w:val="16"/>
-                                <w:lang w:val="en-US"/>
-                              </w:rPr>
-                              <w:t>is calculated and tabulated (table).</w:t>
+                              <w:t>objects</w:t>
+                            </w:r>
+                            <w:r>
+                              <w:rPr>
+                                <w:sz w:val="16"/>
+                                <w:szCs w:val="16"/>
+                                <w:lang w:val="en-US"/>
+                              </w:rPr>
+                              <w:t xml:space="preserve"> (</w:t>
+                            </w:r>
+                            <w:r>
+                              <w:rPr>
+                                <w:sz w:val="16"/>
+                                <w:szCs w:val="16"/>
+                                <w:lang w:val="en-US"/>
+                              </w:rPr>
+                              <w:t>red</w:t>
+                            </w:r>
+                            <w:r>
+                              <w:rPr>
+                                <w:sz w:val="16"/>
+                                <w:szCs w:val="16"/>
+                                <w:lang w:val="en-US"/>
+                              </w:rPr>
+                              <w:t xml:space="preserve">), </w:t>
+                            </w:r>
+                            <w:r>
+                              <w:rPr>
+                                <w:sz w:val="16"/>
+                                <w:szCs w:val="16"/>
+                                <w:lang w:val="en-US"/>
+                              </w:rPr>
+                              <w:t xml:space="preserve">and Filtered </w:t>
+                            </w:r>
+                            <w:r>
+                              <w:rPr>
+                                <w:sz w:val="16"/>
+                                <w:szCs w:val="16"/>
+                                <w:lang w:val="en-US"/>
+                              </w:rPr>
+                              <w:t>objects (</w:t>
+                            </w:r>
+                            <w:r>
+                              <w:rPr>
+                                <w:sz w:val="16"/>
+                                <w:szCs w:val="16"/>
+                                <w:lang w:val="en-US"/>
+                              </w:rPr>
+                              <w:t>yellow</w:t>
+                            </w:r>
+                            <w:r>
+                              <w:rPr>
+                                <w:sz w:val="16"/>
+                                <w:szCs w:val="16"/>
+                                <w:lang w:val="en-US"/>
+                              </w:rPr>
+                              <w:t>)</w:t>
+                            </w:r>
+                            <w:r>
+                              <w:rPr>
+                                <w:sz w:val="16"/>
+                                <w:szCs w:val="16"/>
+                                <w:lang w:val="en-US"/>
+                              </w:rPr>
+                              <w:t xml:space="preserve"> </w:t>
+                            </w:r>
+                            <w:r>
+                              <w:rPr>
+                                <w:sz w:val="16"/>
+                                <w:szCs w:val="16"/>
+                                <w:lang w:val="en-US"/>
+                              </w:rPr>
+                              <w:t xml:space="preserve">are all </w:t>
+                            </w:r>
+                            <w:r>
+                              <w:rPr>
+                                <w:sz w:val="16"/>
+                                <w:szCs w:val="16"/>
+                                <w:lang w:val="en-US"/>
+                              </w:rPr>
+                              <w:t xml:space="preserve">demarcated </w:t>
+                            </w:r>
+                            <w:r>
+                              <w:rPr>
+                                <w:sz w:val="16"/>
+                                <w:szCs w:val="16"/>
+                                <w:lang w:val="en-US"/>
+                              </w:rPr>
+                              <w:t>in the top-right image</w:t>
+                            </w:r>
+                            <w:r>
+                              <w:rPr>
+                                <w:sz w:val="16"/>
+                                <w:szCs w:val="16"/>
+                                <w:lang w:val="en-US"/>
+                              </w:rPr>
+                              <w:t>.</w:t>
+                            </w:r>
+                            <w:r>
+                              <w:rPr>
+                                <w:sz w:val="16"/>
+                                <w:szCs w:val="16"/>
+                                <w:lang w:val="en-US"/>
+                              </w:rPr>
+                              <w:t xml:space="preserve"> The table (bottom-right) shows the areas occupied by each object class.</w:t>
                             </w:r>
                           </w:p>
                           <w:p>
                             <w:pPr>
                               <w:jc w:val="both"/>
                               <w:rPr>
-                                <w:sz w:val="16"/>
-                                <w:szCs w:val="16"/>
-                                <w:lang w:val="en-US"/>
-                              </w:rPr>
-                            </w:pPr>
-                            <w:r>
-                              <w:rPr>
-                                <w:b/>
-                                <w:bCs/>
-                                <w:i/>
-                                <w:iCs/>
-                                <w:sz w:val="16"/>
-                                <w:szCs w:val="16"/>
-                                <w:lang w:val="en-US"/>
-                              </w:rPr>
-                              <w:t>[</w:t>
-                            </w:r>
-                            <w:r>
-                              <w:rPr>
-                                <w:b/>
-                                <w:bCs/>
-                                <w:i/>
-                                <w:iCs/>
-                                <w:sz w:val="16"/>
-                                <w:szCs w:val="16"/>
-                                <w:lang w:val="en-US"/>
-                              </w:rPr>
-                              <w:t>J</w:t>
-                            </w:r>
-                            <w:r>
-                              <w:rPr>
-                                <w:b/>
-                                <w:bCs/>
-                                <w:i/>
-                                <w:iCs/>
-                                <w:sz w:val="16"/>
-                                <w:szCs w:val="16"/>
-                                <w:lang w:val="en-US"/>
-                              </w:rPr>
-                              <w:t xml:space="preserve">]. </w:t>
-                            </w:r>
-                            <w:r>
-                              <w:rPr>
-                                <w:sz w:val="16"/>
-                                <w:szCs w:val="16"/>
-                                <w:lang w:val="en-US"/>
-                              </w:rPr>
-                              <w:t>Finally, the data for each tile are saved in a comma-separated table, including meta-data such as tile positions, image location, object counts (there could be multiple patches of stained areas or tissue). The original image (</w:t>
-                            </w:r>
-                            <w:r>
-                              <w:rPr>
-                                <w:sz w:val="16"/>
-                                <w:szCs w:val="16"/>
-                                <w:lang w:val="en-US"/>
-                              </w:rPr>
-                              <w:t>top-</w:t>
-                            </w:r>
-                            <w:r>
-                              <w:rPr>
-                                <w:sz w:val="16"/>
-                                <w:szCs w:val="16"/>
-                                <w:lang w:val="en-US"/>
-                              </w:rPr>
-                              <w:t xml:space="preserve">left) is used to </w:t>
-                            </w:r>
-                            <w:r>
-                              <w:rPr>
-                                <w:sz w:val="16"/>
-                                <w:szCs w:val="16"/>
-                                <w:lang w:val="en-US"/>
-                              </w:rPr>
-                              <w:t>outline</w:t>
-                            </w:r>
-                            <w:r>
-                              <w:rPr>
-                                <w:sz w:val="16"/>
-                                <w:szCs w:val="16"/>
-                                <w:lang w:val="en-US"/>
-                              </w:rPr>
-                              <w:t xml:space="preserve"> the </w:t>
-                            </w:r>
-                            <w:r>
-                              <w:rPr>
-                                <w:sz w:val="16"/>
-                                <w:szCs w:val="16"/>
-                                <w:lang w:val="en-US"/>
-                              </w:rPr>
-                              <w:t>DAB-positive objects. The t</w:t>
-                            </w:r>
-                            <w:r>
-                              <w:rPr>
-                                <w:sz w:val="16"/>
-                                <w:szCs w:val="16"/>
-                                <w:lang w:val="en-US"/>
-                              </w:rPr>
-                              <w:t>issue area (</w:t>
-                            </w:r>
-                            <w:proofErr w:type="gramStart"/>
-                            <w:r>
-                              <w:rPr>
-                                <w:sz w:val="16"/>
-                                <w:szCs w:val="16"/>
-                                <w:lang w:val="en-US"/>
-                              </w:rPr>
-                              <w:t>dark-green</w:t>
-                            </w:r>
-                            <w:proofErr w:type="gramEnd"/>
-                            <w:r>
-                              <w:rPr>
-                                <w:sz w:val="16"/>
-                                <w:szCs w:val="16"/>
-                                <w:lang w:val="en-US"/>
-                              </w:rPr>
-                              <w:t>)</w:t>
-                            </w:r>
-                            <w:r>
-                              <w:rPr>
-                                <w:sz w:val="16"/>
-                                <w:szCs w:val="16"/>
-                                <w:lang w:val="en-US"/>
-                              </w:rPr>
-                              <w:t>, DAB area (</w:t>
-                            </w:r>
-                            <w:r>
-                              <w:rPr>
-                                <w:sz w:val="16"/>
-                                <w:szCs w:val="16"/>
-                                <w:lang w:val="en-US"/>
-                              </w:rPr>
-                              <w:t>blue</w:t>
-                            </w:r>
-                            <w:r>
-                              <w:rPr>
-                                <w:sz w:val="16"/>
-                                <w:szCs w:val="16"/>
-                                <w:lang w:val="en-US"/>
-                              </w:rPr>
-                              <w:t xml:space="preserve">), </w:t>
-                            </w:r>
-                            <w:r>
-                              <w:rPr>
-                                <w:sz w:val="16"/>
-                                <w:szCs w:val="16"/>
-                                <w:lang w:val="en-US"/>
-                              </w:rPr>
-                              <w:t xml:space="preserve">and </w:t>
-                            </w:r>
-                            <w:r>
-                              <w:rPr>
-                                <w:sz w:val="16"/>
-                                <w:szCs w:val="16"/>
-                                <w:lang w:val="en-US"/>
-                              </w:rPr>
-                              <w:t>DAB nuclei objects (red</w:t>
-                            </w:r>
-                            <w:r>
-                              <w:rPr>
-                                <w:sz w:val="16"/>
-                                <w:szCs w:val="16"/>
-                                <w:lang w:val="en-US"/>
-                              </w:rPr>
-                              <w:t>)</w:t>
-                            </w:r>
-                            <w:r>
-                              <w:rPr>
-                                <w:sz w:val="16"/>
-                                <w:szCs w:val="16"/>
-                                <w:lang w:val="en-US"/>
-                              </w:rPr>
-                              <w:t xml:space="preserve"> are all </w:t>
-                            </w:r>
-                            <w:r>
-                              <w:rPr>
-                                <w:sz w:val="16"/>
-                                <w:szCs w:val="16"/>
-                                <w:lang w:val="en-US"/>
-                              </w:rPr>
-                              <w:t xml:space="preserve">demarcated </w:t>
-                            </w:r>
-                            <w:r>
-                              <w:rPr>
-                                <w:sz w:val="16"/>
-                                <w:szCs w:val="16"/>
-                                <w:lang w:val="en-US"/>
-                              </w:rPr>
-                              <w:t>in the top-right image</w:t>
-                            </w:r>
-                            <w:r>
-                              <w:rPr>
-                                <w:sz w:val="16"/>
-                                <w:szCs w:val="16"/>
-                                <w:lang w:val="en-US"/>
-                              </w:rPr>
-                              <w:t>.</w:t>
-                            </w:r>
-                            <w:r>
-                              <w:rPr>
-                                <w:sz w:val="16"/>
-                                <w:szCs w:val="16"/>
-                                <w:lang w:val="en-US"/>
-                              </w:rPr>
-                              <w:t xml:space="preserve"> The table (bottom-right) shows the areas occupied by each object class.</w:t>
-                            </w:r>
-                          </w:p>
-                          <w:p>
-                            <w:pPr>
-                              <w:jc w:val="both"/>
-                              <w:rPr>
-                                <w:b/>
-                                <w:bCs/>
                                 <w:sz w:val="16"/>
                                 <w:szCs w:val="16"/>
                                 <w:lang w:val="en-US"/>
@@ -1526,28 +1756,28 @@
                             <w:pPr>
                               <w:jc w:val="both"/>
                               <w:rPr>
+                                <w:b/>
+                                <w:bCs/>
                                 <w:sz w:val="16"/>
                                 <w:szCs w:val="16"/>
                                 <w:lang w:val="en-US"/>
                               </w:rPr>
                             </w:pPr>
-                          </w:p>
-                          <w:p>
-                            <w:pPr>
-                              <w:jc w:val="both"/>
+                            <w:r>
                               <w:rPr>
                                 <w:sz w:val="15"/>
                                 <w:szCs w:val="15"/>
                                 <w:lang w:val="en-US"/>
                               </w:rPr>
-                            </w:pPr>
+                              <w:t xml:space="preserve">Sample used: </w:t>
+                            </w:r>
                             <w:r>
                               <w:rPr>
                                 <w:sz w:val="15"/>
                                 <w:szCs w:val="15"/>
                                 <w:lang w:val="en-US"/>
                               </w:rPr>
-                              <w:t xml:space="preserve">Sample used: </w:t>
+                              <w:t xml:space="preserve">AE9.T02-7170.SMA.20141128.TIF </w:t>
                             </w:r>
                             <w:r>
                               <w:rPr>
@@ -1555,7 +1785,7 @@
                                 <w:szCs w:val="15"/>
                                 <w:lang w:val="en-US"/>
                               </w:rPr>
-                              <w:t>AE9.T02-7170.SMA.20141128.TIF</w:t>
+                              <w:t xml:space="preserve">[Tile= </w:t>
                             </w:r>
                             <w:r>
                               <w:rPr>
@@ -1563,7 +1793,7 @@
                                 <w:szCs w:val="15"/>
                                 <w:lang w:val="en-US"/>
                               </w:rPr>
-                              <w:t xml:space="preserve"> </w:t>
+                              <w:t>X8000</w:t>
                             </w:r>
                             <w:r>
                               <w:rPr>
@@ -1571,7 +1801,7 @@
                                 <w:szCs w:val="15"/>
                                 <w:lang w:val="en-US"/>
                               </w:rPr>
-                              <w:t xml:space="preserve">[Tile= </w:t>
+                              <w:t xml:space="preserve">, </w:t>
                             </w:r>
                             <w:r>
                               <w:rPr>
@@ -1579,7 +1809,7 @@
                                 <w:szCs w:val="15"/>
                                 <w:lang w:val="en-US"/>
                               </w:rPr>
-                              <w:t>X8000</w:t>
+                              <w:t>Y26000</w:t>
                             </w:r>
                             <w:r>
                               <w:rPr>
@@ -1587,36 +1817,8 @@
                                 <w:szCs w:val="15"/>
                                 <w:lang w:val="en-US"/>
                               </w:rPr>
-                              <w:t xml:space="preserve">, </w:t>
-                            </w:r>
-                            <w:r>
-                              <w:rPr>
-                                <w:sz w:val="15"/>
-                                <w:szCs w:val="15"/>
-                                <w:lang w:val="en-US"/>
-                              </w:rPr>
-                              <w:t>Y26000</w:t>
-                            </w:r>
-                            <w:r>
-                              <w:rPr>
-                                <w:sz w:val="15"/>
-                                <w:szCs w:val="15"/>
-                                <w:lang w:val="en-US"/>
-                              </w:rPr>
                               <w:t>]</w:t>
                             </w:r>
-                          </w:p>
-                          <w:p>
-                            <w:pPr>
-                              <w:jc w:val="both"/>
-                              <w:rPr>
-                                <w:b/>
-                                <w:bCs/>
-                                <w:sz w:val="16"/>
-                                <w:szCs w:val="16"/>
-                                <w:lang w:val="en-US"/>
-                              </w:rPr>
-                            </w:pPr>
                           </w:p>
                         </w:txbxContent>
                       </wps:txbx>
@@ -1644,7 +1846,7 @@
                 <v:stroke joinstyle="miter"/>
                 <v:path gradientshapeok="t" o:connecttype="rect"/>
               </v:shapetype>
-              <v:shape id="Text Box 39" o:spid="_x0000_s1026" type="#_x0000_t202" style="position:absolute;margin-left:325.3pt;margin-top:2pt;width:231.7pt;height:419.3pt;z-index:251745280;visibility:visible;mso-wrap-style:square;mso-width-percent:0;mso-height-percent:0;mso-wrap-distance-left:9pt;mso-wrap-distance-top:0;mso-wrap-distance-right:9pt;mso-wrap-distance-bottom:0;mso-position-horizontal:absolute;mso-position-horizontal-relative:text;mso-position-vertical:absolute;mso-position-vertical-relative:text;mso-width-percent:0;mso-height-percent:0;mso-width-relative:margin;mso-height-relative:margin;v-text-anchor:top" o:gfxdata="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" filled="f" strokeweight=".5pt">
+              <v:shape id="Text Box 39" o:spid="_x0000_s1026" type="#_x0000_t202" style="position:absolute;margin-left:325.45pt;margin-top:2.25pt;width:231.7pt;height:399.05pt;z-index:251745280;visibility:visible;mso-wrap-style:square;mso-width-percent:0;mso-height-percent:0;mso-wrap-distance-left:9pt;mso-wrap-distance-top:0;mso-wrap-distance-right:9pt;mso-wrap-distance-bottom:0;mso-position-horizontal:absolute;mso-position-horizontal-relative:text;mso-position-vertical:absolute;mso-position-vertical-relative:text;mso-width-percent:0;mso-height-percent:0;mso-width-relative:margin;mso-height-relative:margin;v-text-anchor:top" o:gfxdata="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" filled="f" strokeweight=".5pt">
                 <v:stroke dashstyle="dash"/>
                 <v:textbox>
                   <w:txbxContent>
@@ -2030,6 +2232,7 @@
                       </w:pPr>
                       <w:r>
                         <w:rPr>
+                          <w:rFonts w:cstheme="minorHAnsi"/>
                           <w:b/>
                           <w:bCs/>
                           <w:i/>
@@ -2042,6 +2245,7 @@
                       </w:r>
                       <w:r>
                         <w:rPr>
+                          <w:rFonts w:cstheme="minorHAnsi"/>
                           <w:sz w:val="16"/>
                           <w:szCs w:val="16"/>
                           <w:lang w:val="en-US"/>
@@ -2050,11 +2254,12 @@
                       </w:r>
                       <w:r>
                         <w:rPr>
-                          <w:sz w:val="16"/>
-                          <w:szCs w:val="16"/>
-                          <w:lang w:val="en-US"/>
-                        </w:rPr>
-                        <w:t>A Gaussian filter is applied to smoothen the image and reduce image artefacts and noise (left); the graph (right) shows the tonal distribution after smoothening.</w:t>
+                          <w:rFonts w:cstheme="minorHAnsi"/>
+                          <w:sz w:val="16"/>
+                          <w:szCs w:val="16"/>
+                          <w:lang w:val="en-US"/>
+                        </w:rPr>
+                        <w:t>A Gaussian filter is applied to smoothen the image and reduce image artefacts (artifact size 20 pixels) and noise (left); the graph (right) shows the tonal distribution after smoothening.</w:t>
                       </w:r>
                     </w:p>
                     <w:p>
@@ -2326,7 +2531,7 @@
                           <w:szCs w:val="16"/>
                           <w:lang w:val="en-US"/>
                         </w:rPr>
-                        <w:t>6</w:t>
+                        <w:t>8</w:t>
                       </w:r>
                       <w:r>
                         <w:rPr>
@@ -2396,31 +2601,102 @@
                           <w:szCs w:val="16"/>
                           <w:lang w:val="en-US"/>
                         </w:rPr>
-                        <w:t>[H].</w:t>
-                      </w:r>
-                      <w:r>
-                        <w:rPr>
+                        <w:t>[</w:t>
+                      </w:r>
+                      <w:r>
+                        <w:rPr>
+                          <w:b/>
+                          <w:bCs/>
                           <w:i/>
                           <w:iCs/>
                           <w:sz w:val="16"/>
                           <w:szCs w:val="16"/>
                           <w:lang w:val="en-US"/>
                         </w:rPr>
-                        <w:t xml:space="preserve"> </w:t>
-                      </w:r>
-                      <w:r>
-                        <w:rPr>
-                          <w:sz w:val="16"/>
-                          <w:szCs w:val="16"/>
-                          <w:lang w:val="en-US"/>
-                        </w:rPr>
-                        <w:t>The DAB image (left) is masked by overlaying the identified DAB-positive area (right).</w:t>
+                        <w:t>H</w:t>
+                      </w:r>
+                      <w:r>
+                        <w:rPr>
+                          <w:b/>
+                          <w:bCs/>
+                          <w:i/>
+                          <w:iCs/>
+                          <w:sz w:val="16"/>
+                          <w:szCs w:val="16"/>
+                          <w:lang w:val="en-US"/>
+                        </w:rPr>
+                        <w:t>].</w:t>
+                      </w:r>
+                      <w:r>
+                        <w:rPr>
+                          <w:sz w:val="16"/>
+                          <w:szCs w:val="16"/>
+                          <w:lang w:val="en-US"/>
+                        </w:rPr>
+                        <w:t xml:space="preserve"> The </w:t>
+                      </w:r>
+                      <w:r>
+                        <w:rPr>
+                          <w:sz w:val="16"/>
+                          <w:szCs w:val="16"/>
+                          <w:lang w:val="en-US"/>
+                        </w:rPr>
+                        <w:t>Hematoxylin</w:t>
+                      </w:r>
+                      <w:r>
+                        <w:rPr>
+                          <w:sz w:val="16"/>
+                          <w:szCs w:val="16"/>
+                          <w:lang w:val="en-US"/>
+                        </w:rPr>
+                        <w:t xml:space="preserve"> area is identified, as demarcated by the green line in the left image, areas that are excluded due to size (minimal size </w:t>
+                      </w:r>
+                      <w:r>
+                        <w:rPr>
+                          <w:sz w:val="16"/>
+                          <w:szCs w:val="16"/>
+                          <w:lang w:val="en-US"/>
+                        </w:rPr>
+                        <w:t>7</w:t>
+                      </w:r>
+                      <w:r>
+                        <w:rPr>
+                          <w:sz w:val="16"/>
+                          <w:szCs w:val="16"/>
+                          <w:lang w:val="en-US"/>
+                        </w:rPr>
+                        <w:t xml:space="preserve"> pixels) are demarcated in magenta; the total </w:t>
+                      </w:r>
+                      <w:r>
+                        <w:rPr>
+                          <w:sz w:val="16"/>
+                          <w:szCs w:val="16"/>
+                          <w:lang w:val="en-US"/>
+                        </w:rPr>
+                        <w:t>Hematoxylin</w:t>
+                      </w:r>
+                      <w:r>
+                        <w:rPr>
+                          <w:sz w:val="16"/>
+                          <w:szCs w:val="16"/>
+                          <w:lang w:val="en-US"/>
+                        </w:rPr>
+                        <w:t xml:space="preserve"> area size is calculated in pixels (right image) and tabulated (table). </w:t>
                       </w:r>
                     </w:p>
                     <w:p>
                       <w:pPr>
                         <w:jc w:val="both"/>
                         <w:rPr>
+                          <w:rFonts w:cstheme="minorHAnsi"/>
+                          <w:sz w:val="16"/>
+                          <w:szCs w:val="16"/>
+                          <w:lang w:val="en-US"/>
+                        </w:rPr>
+                      </w:pPr>
+                      <w:r>
+                        <w:rPr>
+                          <w:rFonts w:cstheme="minorHAnsi"/>
                           <w:b/>
                           <w:bCs/>
                           <w:i/>
@@ -2429,6 +2705,152 @@
                           <w:szCs w:val="16"/>
                           <w:lang w:val="en-US"/>
                         </w:rPr>
+                        <w:t>[I].</w:t>
+                      </w:r>
+                      <w:r>
+                        <w:rPr>
+                          <w:rFonts w:cstheme="minorHAnsi"/>
+                          <w:sz w:val="16"/>
+                          <w:szCs w:val="16"/>
+                          <w:lang w:val="en-US"/>
+                        </w:rPr>
+                        <w:t xml:space="preserve"> The </w:t>
+                      </w:r>
+                      <w:r>
+                        <w:rPr>
+                          <w:rFonts w:cstheme="minorHAnsi"/>
+                          <w:sz w:val="16"/>
+                          <w:szCs w:val="16"/>
+                          <w:lang w:val="en-US"/>
+                        </w:rPr>
+                        <w:t>HE</w:t>
+                      </w:r>
+                      <w:r>
+                        <w:rPr>
+                          <w:rFonts w:cstheme="minorHAnsi"/>
+                          <w:sz w:val="16"/>
+                          <w:szCs w:val="16"/>
+                          <w:lang w:val="en-US"/>
+                        </w:rPr>
+                        <w:t xml:space="preserve">-positive identified objects are filtered using the identified </w:t>
+                      </w:r>
+                      <w:r>
+                        <w:rPr>
+                          <w:rFonts w:cstheme="minorHAnsi"/>
+                          <w:sz w:val="16"/>
+                          <w:szCs w:val="16"/>
+                          <w:lang w:val="en-US"/>
+                        </w:rPr>
+                        <w:t>DAB</w:t>
+                      </w:r>
+                      <w:r>
+                        <w:rPr>
+                          <w:rFonts w:cstheme="minorHAnsi"/>
+                          <w:sz w:val="16"/>
+                          <w:szCs w:val="16"/>
+                          <w:lang w:val="en-US"/>
+                        </w:rPr>
+                        <w:t xml:space="preserve"> objects. If a </w:t>
+                      </w:r>
+                      <w:r>
+                        <w:rPr>
+                          <w:rFonts w:cstheme="minorHAnsi"/>
+                          <w:sz w:val="16"/>
+                          <w:szCs w:val="16"/>
+                          <w:lang w:val="en-US"/>
+                        </w:rPr>
+                        <w:t>HE</w:t>
+                      </w:r>
+                      <w:r>
+                        <w:rPr>
+                          <w:rFonts w:cstheme="minorHAnsi"/>
+                          <w:sz w:val="16"/>
+                          <w:szCs w:val="16"/>
+                          <w:lang w:val="en-US"/>
+                        </w:rPr>
+                        <w:t xml:space="preserve">-positive object does not </w:t>
+                      </w:r>
+                      <w:r>
+                        <w:rPr>
+                          <w:rFonts w:cstheme="minorHAnsi"/>
+                          <w:sz w:val="16"/>
+                          <w:szCs w:val="16"/>
+                          <w:lang w:val="en-US"/>
+                        </w:rPr>
+                        <w:t>lay within</w:t>
+                      </w:r>
+                      <w:r>
+                        <w:rPr>
+                          <w:rFonts w:cstheme="minorHAnsi"/>
+                          <w:sz w:val="16"/>
+                          <w:szCs w:val="16"/>
+                          <w:lang w:val="en-US"/>
+                        </w:rPr>
+                        <w:t xml:space="preserve"> </w:t>
+                      </w:r>
+                      <w:r>
+                        <w:rPr>
+                          <w:rFonts w:cstheme="minorHAnsi"/>
+                          <w:sz w:val="16"/>
+                          <w:szCs w:val="16"/>
+                          <w:lang w:val="en-US"/>
+                        </w:rPr>
+                        <w:t>the</w:t>
+                      </w:r>
+                      <w:r>
+                        <w:rPr>
+                          <w:rFonts w:cstheme="minorHAnsi"/>
+                          <w:sz w:val="16"/>
+                          <w:szCs w:val="16"/>
+                          <w:lang w:val="en-US"/>
+                        </w:rPr>
+                        <w:t xml:space="preserve"> </w:t>
+                      </w:r>
+                      <w:r>
+                        <w:rPr>
+                          <w:rFonts w:cstheme="minorHAnsi"/>
+                          <w:sz w:val="16"/>
+                          <w:szCs w:val="16"/>
+                          <w:lang w:val="en-US"/>
+                        </w:rPr>
+                        <w:t>DAB</w:t>
+                      </w:r>
+                      <w:r>
+                        <w:rPr>
+                          <w:rFonts w:cstheme="minorHAnsi"/>
+                          <w:sz w:val="16"/>
+                          <w:szCs w:val="16"/>
+                          <w:lang w:val="en-US"/>
+                        </w:rPr>
+                        <w:t xml:space="preserve"> </w:t>
+                      </w:r>
+                      <w:r>
+                        <w:rPr>
+                          <w:rFonts w:cstheme="minorHAnsi"/>
+                          <w:sz w:val="16"/>
+                          <w:szCs w:val="16"/>
+                          <w:lang w:val="en-US"/>
+                        </w:rPr>
+                        <w:t>area</w:t>
+                      </w:r>
+                      <w:r>
+                        <w:rPr>
+                          <w:rFonts w:cstheme="minorHAnsi"/>
+                          <w:sz w:val="16"/>
+                          <w:szCs w:val="16"/>
+                          <w:lang w:val="en-US"/>
+                        </w:rPr>
+                        <w:t>, it is discarded.</w:t>
+                      </w:r>
+                    </w:p>
+                    <w:p>
+                      <w:pPr>
+                        <w:jc w:val="both"/>
+                        <w:rPr>
+                          <w:sz w:val="16"/>
+                          <w:szCs w:val="16"/>
+                          <w:lang w:val="en-US"/>
+                        </w:rPr>
                       </w:pPr>
                       <w:r>
                         <w:rPr>
@@ -2452,7 +2874,7 @@
                           <w:szCs w:val="16"/>
                           <w:lang w:val="en-US"/>
                         </w:rPr>
-                        <w:t>I</w:t>
+                        <w:t>J</w:t>
                       </w:r>
                       <w:r>
                         <w:rPr>
@@ -2472,31 +2894,97 @@
                           <w:szCs w:val="16"/>
                           <w:lang w:val="en-US"/>
                         </w:rPr>
-                        <w:t xml:space="preserve">The </w:t>
-                      </w:r>
-                      <w:r>
-                        <w:rPr>
-                          <w:sz w:val="16"/>
-                          <w:szCs w:val="16"/>
-                          <w:lang w:val="en-US"/>
-                        </w:rPr>
-                        <w:t>DAB nuclei</w:t>
-                      </w:r>
-                      <w:r>
-                        <w:rPr>
-                          <w:sz w:val="16"/>
-                          <w:szCs w:val="16"/>
-                          <w:lang w:val="en-US"/>
-                        </w:rPr>
-                        <w:t xml:space="preserve"> objects are </w:t>
-                      </w:r>
-                      <w:r>
-                        <w:rPr>
-                          <w:sz w:val="16"/>
-                          <w:szCs w:val="16"/>
-                          <w:lang w:val="en-US"/>
-                        </w:rPr>
-                        <w:t>identified, white areas in the left image; the</w:t>
+                        <w:t>Finally, the data for each tile are saved in a comma-separated table, including meta-data such as tile positions, image location, object counts (there could be multiple patches of stained areas or tissue). The original image (</w:t>
+                      </w:r>
+                      <w:r>
+                        <w:rPr>
+                          <w:sz w:val="16"/>
+                          <w:szCs w:val="16"/>
+                          <w:lang w:val="en-US"/>
+                        </w:rPr>
+                        <w:t>top-</w:t>
+                      </w:r>
+                      <w:r>
+                        <w:rPr>
+                          <w:sz w:val="16"/>
+                          <w:szCs w:val="16"/>
+                          <w:lang w:val="en-US"/>
+                        </w:rPr>
+                        <w:t xml:space="preserve">left) is used to </w:t>
+                      </w:r>
+                      <w:r>
+                        <w:rPr>
+                          <w:sz w:val="16"/>
+                          <w:szCs w:val="16"/>
+                          <w:lang w:val="en-US"/>
+                        </w:rPr>
+                        <w:t>outline</w:t>
+                      </w:r>
+                      <w:r>
+                        <w:rPr>
+                          <w:sz w:val="16"/>
+                          <w:szCs w:val="16"/>
+                          <w:lang w:val="en-US"/>
+                        </w:rPr>
+                        <w:t xml:space="preserve"> the </w:t>
+                      </w:r>
+                      <w:r>
+                        <w:rPr>
+                          <w:sz w:val="16"/>
+                          <w:szCs w:val="16"/>
+                          <w:lang w:val="en-US"/>
+                        </w:rPr>
+                        <w:t>DAB- &amp; Hematoxylin-positive objects. The t</w:t>
+                      </w:r>
+                      <w:r>
+                        <w:rPr>
+                          <w:sz w:val="16"/>
+                          <w:szCs w:val="16"/>
+                          <w:lang w:val="en-US"/>
+                        </w:rPr>
+                        <w:t>issue area (</w:t>
+                      </w:r>
+                      <w:proofErr w:type="gramStart"/>
+                      <w:r>
+                        <w:rPr>
+                          <w:sz w:val="16"/>
+                          <w:szCs w:val="16"/>
+                          <w:lang w:val="en-US"/>
+                        </w:rPr>
+                        <w:t>dark-green</w:t>
+                      </w:r>
+                      <w:proofErr w:type="gramEnd"/>
+                      <w:r>
+                        <w:rPr>
+                          <w:sz w:val="16"/>
+                          <w:szCs w:val="16"/>
+                          <w:lang w:val="en-US"/>
+                        </w:rPr>
+                        <w:t>)</w:t>
+                      </w:r>
+                      <w:r>
+                        <w:rPr>
+                          <w:sz w:val="16"/>
+                          <w:szCs w:val="16"/>
+                          <w:lang w:val="en-US"/>
+                        </w:rPr>
+                        <w:t>, DAB area (</w:t>
+                      </w:r>
+                      <w:r>
+                        <w:rPr>
+                          <w:sz w:val="16"/>
+                          <w:szCs w:val="16"/>
+                          <w:lang w:val="en-US"/>
+                        </w:rPr>
+                        <w:t>blue</w:t>
+                      </w:r>
+                      <w:r>
+                        <w:rPr>
+                          <w:sz w:val="16"/>
+                          <w:szCs w:val="16"/>
+                          <w:lang w:val="en-US"/>
+                        </w:rPr>
+                        <w:t>), Hematoxylin</w:t>
                       </w:r>
                       <w:r>
                         <w:rPr>
@@ -2512,303 +3000,117 @@
                           <w:szCs w:val="16"/>
                           <w:lang w:val="en-US"/>
                         </w:rPr>
-                        <w:t xml:space="preserve">DAB nuclei </w:t>
-                      </w:r>
-                      <w:r>
-                        <w:rPr>
-                          <w:sz w:val="16"/>
-                          <w:szCs w:val="16"/>
-                          <w:lang w:val="en-US"/>
-                        </w:rPr>
-                        <w:t xml:space="preserve">objects are </w:t>
-                      </w:r>
-                      <w:r>
-                        <w:rPr>
-                          <w:sz w:val="16"/>
-                          <w:szCs w:val="16"/>
-                          <w:lang w:val="en-US"/>
-                        </w:rPr>
-                        <w:t xml:space="preserve">demarcated by a green line in the middle image, areas that are excluded due to size (minimal size </w:t>
-                      </w:r>
-                      <w:r>
-                        <w:rPr>
-                          <w:sz w:val="16"/>
-                          <w:szCs w:val="16"/>
-                          <w:lang w:val="en-US"/>
-                        </w:rPr>
-                        <w:t>8</w:t>
-                      </w:r>
-                      <w:r>
-                        <w:rPr>
-                          <w:sz w:val="16"/>
-                          <w:szCs w:val="16"/>
-                          <w:lang w:val="en-US"/>
-                        </w:rPr>
-                        <w:t xml:space="preserve"> pixels) are demarcated in magenta; </w:t>
-                      </w:r>
-                      <w:r>
-                        <w:rPr>
-                          <w:sz w:val="16"/>
-                          <w:szCs w:val="16"/>
-                          <w:lang w:val="en-US"/>
-                        </w:rPr>
-                        <w:t xml:space="preserve">the right image shows all the identified </w:t>
-                      </w:r>
-                      <w:r>
-                        <w:rPr>
-                          <w:sz w:val="16"/>
-                          <w:szCs w:val="16"/>
-                          <w:lang w:val="en-US"/>
-                        </w:rPr>
-                        <w:t xml:space="preserve">DAB nuclei </w:t>
-                      </w:r>
-                      <w:r>
-                        <w:rPr>
-                          <w:sz w:val="16"/>
-                          <w:szCs w:val="16"/>
-                          <w:lang w:val="en-US"/>
-                        </w:rPr>
-                        <w:t xml:space="preserve">positive objects in random colors; </w:t>
-                      </w:r>
-                      <w:r>
-                        <w:rPr>
-                          <w:sz w:val="16"/>
-                          <w:szCs w:val="16"/>
-                          <w:lang w:val="en-US"/>
-                        </w:rPr>
-                        <w:t xml:space="preserve">the total </w:t>
-                      </w:r>
-                      <w:r>
-                        <w:rPr>
-                          <w:sz w:val="16"/>
-                          <w:szCs w:val="16"/>
-                          <w:lang w:val="en-US"/>
-                        </w:rPr>
-                        <w:t xml:space="preserve">number of identified objects </w:t>
-                      </w:r>
-                      <w:r>
-                        <w:rPr>
-                          <w:sz w:val="16"/>
-                          <w:szCs w:val="16"/>
-                          <w:lang w:val="en-US"/>
-                        </w:rPr>
-                        <w:t>is calculated and tabulated (table).</w:t>
+                        <w:t>objects</w:t>
+                      </w:r>
+                      <w:r>
+                        <w:rPr>
+                          <w:sz w:val="16"/>
+                          <w:szCs w:val="16"/>
+                          <w:lang w:val="en-US"/>
+                        </w:rPr>
+                        <w:t xml:space="preserve"> (</w:t>
+                      </w:r>
+                      <w:r>
+                        <w:rPr>
+                          <w:sz w:val="16"/>
+                          <w:szCs w:val="16"/>
+                          <w:lang w:val="en-US"/>
+                        </w:rPr>
+                        <w:t>red</w:t>
+                      </w:r>
+                      <w:r>
+                        <w:rPr>
+                          <w:sz w:val="16"/>
+                          <w:szCs w:val="16"/>
+                          <w:lang w:val="en-US"/>
+                        </w:rPr>
+                        <w:t xml:space="preserve">), </w:t>
+                      </w:r>
+                      <w:r>
+                        <w:rPr>
+                          <w:sz w:val="16"/>
+                          <w:szCs w:val="16"/>
+                          <w:lang w:val="en-US"/>
+                        </w:rPr>
+                        <w:t xml:space="preserve">and Filtered </w:t>
+                      </w:r>
+                      <w:r>
+                        <w:rPr>
+                          <w:sz w:val="16"/>
+                          <w:szCs w:val="16"/>
+                          <w:lang w:val="en-US"/>
+                        </w:rPr>
+                        <w:t>objects (</w:t>
+                      </w:r>
+                      <w:r>
+                        <w:rPr>
+                          <w:sz w:val="16"/>
+                          <w:szCs w:val="16"/>
+                          <w:lang w:val="en-US"/>
+                        </w:rPr>
+                        <w:t>yellow</w:t>
+                      </w:r>
+                      <w:r>
+                        <w:rPr>
+                          <w:sz w:val="16"/>
+                          <w:szCs w:val="16"/>
+                          <w:lang w:val="en-US"/>
+                        </w:rPr>
+                        <w:t>)</w:t>
+                      </w:r>
+                      <w:r>
+                        <w:rPr>
+                          <w:sz w:val="16"/>
+                          <w:szCs w:val="16"/>
+                          <w:lang w:val="en-US"/>
+                        </w:rPr>
+                        <w:t xml:space="preserve"> </w:t>
+                      </w:r>
+                      <w:r>
+                        <w:rPr>
+                          <w:sz w:val="16"/>
+                          <w:szCs w:val="16"/>
+                          <w:lang w:val="en-US"/>
+                        </w:rPr>
+                        <w:t xml:space="preserve">are all </w:t>
+                      </w:r>
+                      <w:r>
+                        <w:rPr>
+                          <w:sz w:val="16"/>
+                          <w:szCs w:val="16"/>
+                          <w:lang w:val="en-US"/>
+                        </w:rPr>
+                        <w:t xml:space="preserve">demarcated </w:t>
+                      </w:r>
+                      <w:r>
+                        <w:rPr>
+                          <w:sz w:val="16"/>
+                          <w:szCs w:val="16"/>
+                          <w:lang w:val="en-US"/>
+                        </w:rPr>
+                        <w:t>in the top-right image</w:t>
+                      </w:r>
+                      <w:r>
+                        <w:rPr>
+                          <w:sz w:val="16"/>
+                          <w:szCs w:val="16"/>
+                          <w:lang w:val="en-US"/>
+                        </w:rPr>
+                        <w:t>.</w:t>
+                      </w:r>
+                      <w:r>
+                        <w:rPr>
+                          <w:sz w:val="16"/>
+                          <w:szCs w:val="16"/>
+                          <w:lang w:val="en-US"/>
+                        </w:rPr>
+                        <w:t xml:space="preserve"> The table (bottom-right) shows the areas occupied by each object class.</w:t>
                       </w:r>
                     </w:p>
                     <w:p>
                       <w:pPr>
                         <w:jc w:val="both"/>
                         <w:rPr>
-                          <w:sz w:val="16"/>
-                          <w:szCs w:val="16"/>
-                          <w:lang w:val="en-US"/>
-                        </w:rPr>
-                      </w:pPr>
-                      <w:r>
-                        <w:rPr>
-                          <w:b/>
-                          <w:bCs/>
-                          <w:i/>
-                          <w:iCs/>
-                          <w:sz w:val="16"/>
-                          <w:szCs w:val="16"/>
-                          <w:lang w:val="en-US"/>
-                        </w:rPr>
-                        <w:t>[</w:t>
-                      </w:r>
-                      <w:r>
-                        <w:rPr>
-                          <w:b/>
-                          <w:bCs/>
-                          <w:i/>
-                          <w:iCs/>
-                          <w:sz w:val="16"/>
-                          <w:szCs w:val="16"/>
-                          <w:lang w:val="en-US"/>
-                        </w:rPr>
-                        <w:t>J</w:t>
-                      </w:r>
-                      <w:r>
-                        <w:rPr>
-                          <w:b/>
-                          <w:bCs/>
-                          <w:i/>
-                          <w:iCs/>
-                          <w:sz w:val="16"/>
-                          <w:szCs w:val="16"/>
-                          <w:lang w:val="en-US"/>
-                        </w:rPr>
-                        <w:t xml:space="preserve">]. </w:t>
-                      </w:r>
-                      <w:r>
-                        <w:rPr>
-                          <w:sz w:val="16"/>
-                          <w:szCs w:val="16"/>
-                          <w:lang w:val="en-US"/>
-                        </w:rPr>
-                        <w:t>Finally, the data for each tile are saved in a comma-separated table, including meta-data such as tile positions, image location, object counts (there could be multiple patches of stained areas or tissue). The original image (</w:t>
-                      </w:r>
-                      <w:r>
-                        <w:rPr>
-                          <w:sz w:val="16"/>
-                          <w:szCs w:val="16"/>
-                          <w:lang w:val="en-US"/>
-                        </w:rPr>
-                        <w:t>top-</w:t>
-                      </w:r>
-                      <w:r>
-                        <w:rPr>
-                          <w:sz w:val="16"/>
-                          <w:szCs w:val="16"/>
-                          <w:lang w:val="en-US"/>
-                        </w:rPr>
-                        <w:t xml:space="preserve">left) is used to </w:t>
-                      </w:r>
-                      <w:r>
-                        <w:rPr>
-                          <w:sz w:val="16"/>
-                          <w:szCs w:val="16"/>
-                          <w:lang w:val="en-US"/>
-                        </w:rPr>
-                        <w:t>outline</w:t>
-                      </w:r>
-                      <w:r>
-                        <w:rPr>
-                          <w:sz w:val="16"/>
-                          <w:szCs w:val="16"/>
-                          <w:lang w:val="en-US"/>
-                        </w:rPr>
-                        <w:t xml:space="preserve"> the </w:t>
-                      </w:r>
-                      <w:r>
-                        <w:rPr>
-                          <w:sz w:val="16"/>
-                          <w:szCs w:val="16"/>
-                          <w:lang w:val="en-US"/>
-                        </w:rPr>
-                        <w:t>DAB-positive objects. The t</w:t>
-                      </w:r>
-                      <w:r>
-                        <w:rPr>
-                          <w:sz w:val="16"/>
-                          <w:szCs w:val="16"/>
-                          <w:lang w:val="en-US"/>
-                        </w:rPr>
-                        <w:t>issue area (</w:t>
-                      </w:r>
-                      <w:proofErr w:type="gramStart"/>
-                      <w:r>
-                        <w:rPr>
-                          <w:sz w:val="16"/>
-                          <w:szCs w:val="16"/>
-                          <w:lang w:val="en-US"/>
-                        </w:rPr>
-                        <w:t>dark-green</w:t>
-                      </w:r>
-                      <w:proofErr w:type="gramEnd"/>
-                      <w:r>
-                        <w:rPr>
-                          <w:sz w:val="16"/>
-                          <w:szCs w:val="16"/>
-                          <w:lang w:val="en-US"/>
-                        </w:rPr>
-                        <w:t>)</w:t>
-                      </w:r>
-                      <w:r>
-                        <w:rPr>
-                          <w:sz w:val="16"/>
-                          <w:szCs w:val="16"/>
-                          <w:lang w:val="en-US"/>
-                        </w:rPr>
-                        <w:t>, DAB area (</w:t>
-                      </w:r>
-                      <w:r>
-                        <w:rPr>
-                          <w:sz w:val="16"/>
-                          <w:szCs w:val="16"/>
-                          <w:lang w:val="en-US"/>
-                        </w:rPr>
-                        <w:t>blue</w:t>
-                      </w:r>
-                      <w:r>
-                        <w:rPr>
-                          <w:sz w:val="16"/>
-                          <w:szCs w:val="16"/>
-                          <w:lang w:val="en-US"/>
-                        </w:rPr>
-                        <w:t xml:space="preserve">), </w:t>
-                      </w:r>
-                      <w:r>
-                        <w:rPr>
-                          <w:sz w:val="16"/>
-                          <w:szCs w:val="16"/>
-                          <w:lang w:val="en-US"/>
-                        </w:rPr>
-                        <w:t xml:space="preserve">and </w:t>
-                      </w:r>
-                      <w:r>
-                        <w:rPr>
-                          <w:sz w:val="16"/>
-                          <w:szCs w:val="16"/>
-                          <w:lang w:val="en-US"/>
-                        </w:rPr>
-                        <w:t>DAB nuclei objects (red</w:t>
-                      </w:r>
-                      <w:r>
-                        <w:rPr>
-                          <w:sz w:val="16"/>
-                          <w:szCs w:val="16"/>
-                          <w:lang w:val="en-US"/>
-                        </w:rPr>
-                        <w:t>)</w:t>
-                      </w:r>
-                      <w:r>
-                        <w:rPr>
-                          <w:sz w:val="16"/>
-                          <w:szCs w:val="16"/>
-                          <w:lang w:val="en-US"/>
-                        </w:rPr>
-                        <w:t xml:space="preserve"> are all </w:t>
-                      </w:r>
-                      <w:r>
-                        <w:rPr>
-                          <w:sz w:val="16"/>
-                          <w:szCs w:val="16"/>
-                          <w:lang w:val="en-US"/>
-                        </w:rPr>
-                        <w:t xml:space="preserve">demarcated </w:t>
-                      </w:r>
-                      <w:r>
-                        <w:rPr>
-                          <w:sz w:val="16"/>
-                          <w:szCs w:val="16"/>
-                          <w:lang w:val="en-US"/>
-                        </w:rPr>
-                        <w:t>in the top-right image</w:t>
-                      </w:r>
-                      <w:r>
-                        <w:rPr>
-                          <w:sz w:val="16"/>
-                          <w:szCs w:val="16"/>
-                          <w:lang w:val="en-US"/>
-                        </w:rPr>
-                        <w:t>.</w:t>
-                      </w:r>
-                      <w:r>
-                        <w:rPr>
-                          <w:sz w:val="16"/>
-                          <w:szCs w:val="16"/>
-                          <w:lang w:val="en-US"/>
-                        </w:rPr>
-                        <w:t xml:space="preserve"> The table (bottom-right) shows the areas occupied by each object class.</w:t>
-                      </w:r>
-                    </w:p>
-                    <w:p>
-                      <w:pPr>
-                        <w:jc w:val="both"/>
-                        <w:rPr>
-                          <w:b/>
-                          <w:bCs/>
                           <w:sz w:val="16"/>
                           <w:szCs w:val="16"/>
                           <w:lang w:val="en-US"/>
@@ -2819,28 +3121,28 @@
                       <w:pPr>
                         <w:jc w:val="both"/>
                         <w:rPr>
+                          <w:b/>
+                          <w:bCs/>
                           <w:sz w:val="16"/>
                           <w:szCs w:val="16"/>
                           <w:lang w:val="en-US"/>
                         </w:rPr>
                       </w:pPr>
-                    </w:p>
-                    <w:p>
-                      <w:pPr>
-                        <w:jc w:val="both"/>
+                      <w:r>
                         <w:rPr>
                           <w:sz w:val="15"/>
                           <w:szCs w:val="15"/>
                           <w:lang w:val="en-US"/>
                         </w:rPr>
-                      </w:pPr>
+                        <w:t xml:space="preserve">Sample used: </w:t>
+                      </w:r>
                       <w:r>
                         <w:rPr>
                           <w:sz w:val="15"/>
                           <w:szCs w:val="15"/>
                           <w:lang w:val="en-US"/>
                         </w:rPr>
-                        <w:t xml:space="preserve">Sample used: </w:t>
+                        <w:t xml:space="preserve">AE9.T02-7170.SMA.20141128.TIF </w:t>
                       </w:r>
                       <w:r>
                         <w:rPr>
@@ -2848,7 +3150,7 @@
                           <w:szCs w:val="15"/>
                           <w:lang w:val="en-US"/>
                         </w:rPr>
-                        <w:t>AE9.T02-7170.SMA.20141128.TIF</w:t>
+                        <w:t xml:space="preserve">[Tile= </w:t>
                       </w:r>
                       <w:r>
                         <w:rPr>
@@ -2856,7 +3158,7 @@
                           <w:szCs w:val="15"/>
                           <w:lang w:val="en-US"/>
                         </w:rPr>
-                        <w:t xml:space="preserve"> </w:t>
+                        <w:t>X8000</w:t>
                       </w:r>
                       <w:r>
                         <w:rPr>
@@ -2864,7 +3166,7 @@
                           <w:szCs w:val="15"/>
                           <w:lang w:val="en-US"/>
                         </w:rPr>
-                        <w:t xml:space="preserve">[Tile= </w:t>
+                        <w:t xml:space="preserve">, </w:t>
                       </w:r>
                       <w:r>
                         <w:rPr>
@@ -2872,7 +3174,7 @@
                           <w:szCs w:val="15"/>
                           <w:lang w:val="en-US"/>
                         </w:rPr>
-                        <w:t>X8000</w:t>
+                        <w:t>Y26000</w:t>
                       </w:r>
                       <w:r>
                         <w:rPr>
@@ -2880,36 +3182,8 @@
                           <w:szCs w:val="15"/>
                           <w:lang w:val="en-US"/>
                         </w:rPr>
-                        <w:t xml:space="preserve">, </w:t>
-                      </w:r>
-                      <w:r>
-                        <w:rPr>
-                          <w:sz w:val="15"/>
-                          <w:szCs w:val="15"/>
-                          <w:lang w:val="en-US"/>
-                        </w:rPr>
-                        <w:t>Y26000</w:t>
-                      </w:r>
-                      <w:r>
-                        <w:rPr>
-                          <w:sz w:val="15"/>
-                          <w:szCs w:val="15"/>
-                          <w:lang w:val="en-US"/>
-                        </w:rPr>
                         <w:t>]</w:t>
                       </w:r>
-                    </w:p>
-                    <w:p>
-                      <w:pPr>
-                        <w:jc w:val="both"/>
-                        <w:rPr>
-                          <w:b/>
-                          <w:bCs/>
-                          <w:sz w:val="16"/>
-                          <w:szCs w:val="16"/>
-                          <w:lang w:val="en-US"/>
-                        </w:rPr>
-                      </w:pPr>
                     </w:p>
                   </w:txbxContent>
                 </v:textbox>
@@ -2924,224 +3198,94 @@
           <w:rFonts w:ascii="Helvetica" w:hAnsi="Helvetica"/>
           <w:b/>
           <w:bCs/>
+          <w:sz w:val="32"/>
+          <w:szCs w:val="32"/>
+        </w:rPr>
+        <w:t>A.</w:t>
+      </w:r>
+    </w:p>
+    <w:p>
+      <w:pPr>
+        <w:rPr>
+          <w:rFonts w:ascii="Helvetica" w:hAnsi="Helvetica"/>
+          <w:b/>
+          <w:bCs/>
+          <w:sz w:val="32"/>
+          <w:szCs w:val="32"/>
+        </w:rPr>
+      </w:pPr>
+    </w:p>
+    <w:p>
+      <w:pPr>
+        <w:rPr>
+          <w:rFonts w:ascii="Helvetica" w:hAnsi="Helvetica"/>
+          <w:b/>
+          <w:bCs/>
+          <w:sz w:val="32"/>
+          <w:szCs w:val="32"/>
+        </w:rPr>
+      </w:pPr>
+    </w:p>
+    <w:p>
+      <w:pPr>
+        <w:rPr>
+          <w:rFonts w:ascii="Helvetica" w:hAnsi="Helvetica"/>
+          <w:b/>
+          <w:bCs/>
+          <w:sz w:val="32"/>
+          <w:szCs w:val="32"/>
+        </w:rPr>
+      </w:pPr>
+    </w:p>
+    <w:p>
+      <w:pPr>
+        <w:rPr>
+          <w:rFonts w:ascii="Helvetica" w:hAnsi="Helvetica"/>
+          <w:b/>
+          <w:bCs/>
+          <w:sz w:val="32"/>
+          <w:szCs w:val="32"/>
+        </w:rPr>
+      </w:pPr>
+    </w:p>
+    <w:p>
+      <w:pPr>
+        <w:rPr>
+          <w:rFonts w:ascii="Helvetica" w:hAnsi="Helvetica"/>
+          <w:b/>
+          <w:bCs/>
+          <w:sz w:val="32"/>
+          <w:szCs w:val="32"/>
+        </w:rPr>
+      </w:pPr>
+    </w:p>
+    <w:p>
+      <w:pPr>
+        <w:rPr>
+          <w:rFonts w:ascii="Helvetica" w:hAnsi="Helvetica"/>
+          <w:b/>
+          <w:bCs/>
+          <w:sz w:val="32"/>
+          <w:szCs w:val="32"/>
+        </w:rPr>
+      </w:pPr>
+      <w:r>
+        <w:rPr>
+          <w:rFonts w:ascii="Helvetica" w:hAnsi="Helvetica"/>
+          <w:b/>
+          <w:bCs/>
           <w:noProof/>
           <w:sz w:val="32"/>
           <w:szCs w:val="32"/>
         </w:rPr>
         <w:drawing>
-          <wp:anchor distT="0" distB="0" distL="114300" distR="114300" simplePos="0" relativeHeight="251659264" behindDoc="0" locked="0" layoutInCell="1" allowOverlap="1" wp14:anchorId="15C25976" wp14:editId="2B66850B">
+          <wp:anchor distT="0" distB="0" distL="114300" distR="114300" simplePos="0" relativeHeight="251661312" behindDoc="0" locked="0" layoutInCell="1" allowOverlap="1" wp14:anchorId="234E180B" wp14:editId="03C8A722">
             <wp:simplePos x="0" y="0"/>
             <wp:positionH relativeFrom="column">
-              <wp:posOffset>2040255</wp:posOffset>
+              <wp:posOffset>2042160</wp:posOffset>
             </wp:positionH>
             <wp:positionV relativeFrom="paragraph">
-              <wp:posOffset>92710</wp:posOffset>
-            </wp:positionV>
-            <wp:extent cx="1925955" cy="1323340"/>
-            <wp:effectExtent l="0" t="0" r="4445" b="0"/>
-            <wp:wrapNone/>
-            <wp:docPr id="2" name="Picture 2"/>
-            <wp:cNvGraphicFramePr>
-              <a:graphicFrameLocks xmlns:a="http://schemas.openxmlformats.org/drawingml/2006/main" noChangeAspect="1"/>
-            </wp:cNvGraphicFramePr>
-            <a:graphic xmlns:a="http://schemas.openxmlformats.org/drawingml/2006/main">
-              <a:graphicData uri="http://schemas.openxmlformats.org/drawingml/2006/picture">
-                <pic:pic xmlns:pic="http://schemas.openxmlformats.org/drawingml/2006/picture">
-                  <pic:nvPicPr>
-                    <pic:cNvPr id="2" name="Picture 2"/>
-                    <pic:cNvPicPr/>
-                  </pic:nvPicPr>
-                  <pic:blipFill>
-                    <a:blip r:embed="rId5" cstate="print">
-                      <a:extLst>
-                        <a:ext uri="{28A0092B-C50C-407E-A947-70E740481C1C}">
-                          <a14:useLocalDpi xmlns:a14="http://schemas.microsoft.com/office/drawing/2010/main" val="0"/>
-                        </a:ext>
-                      </a:extLst>
-                    </a:blip>
-                    <a:stretch>
-                      <a:fillRect/>
-                    </a:stretch>
-                  </pic:blipFill>
-                  <pic:spPr>
-                    <a:xfrm>
-                      <a:off x="0" y="0"/>
-                      <a:ext cx="1925955" cy="1323340"/>
-                    </a:xfrm>
-                    <a:prstGeom prst="rect">
-                      <a:avLst/>
-                    </a:prstGeom>
-                  </pic:spPr>
-                </pic:pic>
-              </a:graphicData>
-            </a:graphic>
-            <wp14:sizeRelH relativeFrom="page">
-              <wp14:pctWidth>0</wp14:pctWidth>
-            </wp14:sizeRelH>
-            <wp14:sizeRelV relativeFrom="page">
-              <wp14:pctHeight>0</wp14:pctHeight>
-            </wp14:sizeRelV>
-          </wp:anchor>
-        </w:drawing>
-      </w:r>
-      <w:r>
-        <w:rPr>
-          <w:rFonts w:ascii="Helvetica" w:hAnsi="Helvetica"/>
-          <w:b/>
-          <w:bCs/>
-          <w:noProof/>
-          <w:sz w:val="32"/>
-          <w:szCs w:val="32"/>
-        </w:rPr>
-        <w:drawing>
-          <wp:anchor distT="0" distB="0" distL="114300" distR="114300" simplePos="0" relativeHeight="251658240" behindDoc="0" locked="0" layoutInCell="1" allowOverlap="1" wp14:anchorId="3425BFE3" wp14:editId="2777E12F">
-            <wp:simplePos x="0" y="0"/>
-            <wp:positionH relativeFrom="column">
-              <wp:posOffset>211455</wp:posOffset>
-            </wp:positionH>
-            <wp:positionV relativeFrom="paragraph">
-              <wp:posOffset>41910</wp:posOffset>
-            </wp:positionV>
-            <wp:extent cx="2007235" cy="1379220"/>
-            <wp:effectExtent l="0" t="0" r="0" b="5080"/>
-            <wp:wrapNone/>
-            <wp:docPr id="1" name="Picture 1"/>
-            <wp:cNvGraphicFramePr>
-              <a:graphicFrameLocks xmlns:a="http://schemas.openxmlformats.org/drawingml/2006/main" noChangeAspect="1"/>
-            </wp:cNvGraphicFramePr>
-            <a:graphic xmlns:a="http://schemas.openxmlformats.org/drawingml/2006/main">
-              <a:graphicData uri="http://schemas.openxmlformats.org/drawingml/2006/picture">
-                <pic:pic xmlns:pic="http://schemas.openxmlformats.org/drawingml/2006/picture">
-                  <pic:nvPicPr>
-                    <pic:cNvPr id="1" name="Picture 1"/>
-                    <pic:cNvPicPr/>
-                  </pic:nvPicPr>
-                  <pic:blipFill>
-                    <a:blip r:embed="rId6" cstate="print">
-                      <a:extLst>
-                        <a:ext uri="{28A0092B-C50C-407E-A947-70E740481C1C}">
-                          <a14:useLocalDpi xmlns:a14="http://schemas.microsoft.com/office/drawing/2010/main" val="0"/>
-                        </a:ext>
-                      </a:extLst>
-                    </a:blip>
-                    <a:stretch>
-                      <a:fillRect/>
-                    </a:stretch>
-                  </pic:blipFill>
-                  <pic:spPr>
-                    <a:xfrm>
-                      <a:off x="0" y="0"/>
-                      <a:ext cx="2007235" cy="1379220"/>
-                    </a:xfrm>
-                    <a:prstGeom prst="rect">
-                      <a:avLst/>
-                    </a:prstGeom>
-                  </pic:spPr>
-                </pic:pic>
-              </a:graphicData>
-            </a:graphic>
-            <wp14:sizeRelH relativeFrom="page">
-              <wp14:pctWidth>0</wp14:pctWidth>
-            </wp14:sizeRelH>
-            <wp14:sizeRelV relativeFrom="page">
-              <wp14:pctHeight>0</wp14:pctHeight>
-            </wp14:sizeRelV>
-          </wp:anchor>
-        </w:drawing>
-      </w:r>
-      <w:r>
-        <w:rPr>
-          <w:rFonts w:ascii="Helvetica" w:hAnsi="Helvetica"/>
-          <w:b/>
-          <w:bCs/>
-          <w:sz w:val="32"/>
-          <w:szCs w:val="32"/>
-        </w:rPr>
-        <w:t>A.</w:t>
-      </w:r>
-    </w:p>
-    <w:p>
-      <w:pPr>
-        <w:rPr>
-          <w:rFonts w:ascii="Helvetica" w:hAnsi="Helvetica"/>
-          <w:b/>
-          <w:bCs/>
-          <w:sz w:val="32"/>
-          <w:szCs w:val="32"/>
-        </w:rPr>
-      </w:pPr>
-    </w:p>
-    <w:p>
-      <w:pPr>
-        <w:rPr>
-          <w:rFonts w:ascii="Helvetica" w:hAnsi="Helvetica"/>
-          <w:b/>
-          <w:bCs/>
-          <w:sz w:val="32"/>
-          <w:szCs w:val="32"/>
-        </w:rPr>
-      </w:pPr>
-    </w:p>
-    <w:p>
-      <w:pPr>
-        <w:rPr>
-          <w:rFonts w:ascii="Helvetica" w:hAnsi="Helvetica"/>
-          <w:b/>
-          <w:bCs/>
-          <w:sz w:val="32"/>
-          <w:szCs w:val="32"/>
-        </w:rPr>
-      </w:pPr>
-    </w:p>
-    <w:p>
-      <w:pPr>
-        <w:rPr>
-          <w:rFonts w:ascii="Helvetica" w:hAnsi="Helvetica"/>
-          <w:b/>
-          <w:bCs/>
-          <w:sz w:val="32"/>
-          <w:szCs w:val="32"/>
-        </w:rPr>
-      </w:pPr>
-    </w:p>
-    <w:p>
-      <w:pPr>
-        <w:rPr>
-          <w:rFonts w:ascii="Helvetica" w:hAnsi="Helvetica"/>
-          <w:b/>
-          <w:bCs/>
-          <w:sz w:val="32"/>
-          <w:szCs w:val="32"/>
-        </w:rPr>
-      </w:pPr>
-    </w:p>
-    <w:p>
-      <w:pPr>
-        <w:rPr>
-          <w:rFonts w:ascii="Helvetica" w:hAnsi="Helvetica"/>
-          <w:b/>
-          <w:bCs/>
-          <w:sz w:val="32"/>
-          <w:szCs w:val="32"/>
-        </w:rPr>
-      </w:pPr>
-      <w:r>
-        <w:rPr>
-          <w:rFonts w:ascii="Helvetica" w:hAnsi="Helvetica"/>
-          <w:b/>
-          <w:bCs/>
-          <w:noProof/>
-          <w:sz w:val="32"/>
-          <w:szCs w:val="32"/>
-        </w:rPr>
-        <w:drawing>
-          <wp:anchor distT="0" distB="0" distL="114300" distR="114300" simplePos="0" relativeHeight="251661312" behindDoc="0" locked="0" layoutInCell="1" allowOverlap="1" wp14:anchorId="234E180B" wp14:editId="7ECEE3FB">
-            <wp:simplePos x="0" y="0"/>
-            <wp:positionH relativeFrom="column">
-              <wp:posOffset>2048510</wp:posOffset>
-            </wp:positionH>
-            <wp:positionV relativeFrom="paragraph">
-              <wp:posOffset>195580</wp:posOffset>
+              <wp:posOffset>198755</wp:posOffset>
             </wp:positionV>
             <wp:extent cx="1917700" cy="1316990"/>
             <wp:effectExtent l="0" t="0" r="0" b="3810"/>
@@ -3200,10 +3344,10 @@
           <w:szCs w:val="32"/>
         </w:rPr>
         <w:drawing>
-          <wp:anchor distT="0" distB="0" distL="114300" distR="114300" simplePos="0" relativeHeight="251660288" behindDoc="0" locked="0" layoutInCell="1" allowOverlap="1" wp14:anchorId="461CD5F9" wp14:editId="5F313BC5">
+          <wp:anchor distT="0" distB="0" distL="114300" distR="114300" simplePos="0" relativeHeight="251660288" behindDoc="0" locked="0" layoutInCell="1" allowOverlap="1" wp14:anchorId="461CD5F9" wp14:editId="58B71C61">
             <wp:simplePos x="0" y="0"/>
             <wp:positionH relativeFrom="column">
-              <wp:posOffset>211455</wp:posOffset>
+              <wp:posOffset>206375</wp:posOffset>
             </wp:positionH>
             <wp:positionV relativeFrom="paragraph">
               <wp:posOffset>76835</wp:posOffset>
@@ -3341,13 +3485,13 @@
           <w:szCs w:val="32"/>
         </w:rPr>
         <w:drawing>
-          <wp:anchor distT="0" distB="0" distL="114300" distR="114300" simplePos="0" relativeHeight="251665408" behindDoc="0" locked="0" layoutInCell="1" allowOverlap="1" wp14:anchorId="5D451B04" wp14:editId="6394D160">
+          <wp:anchor distT="0" distB="0" distL="114300" distR="114300" simplePos="0" relativeHeight="251665408" behindDoc="0" locked="0" layoutInCell="1" allowOverlap="1" wp14:anchorId="5D451B04" wp14:editId="2EA151EE">
             <wp:simplePos x="0" y="0"/>
             <wp:positionH relativeFrom="column">
-              <wp:posOffset>2057400</wp:posOffset>
+              <wp:posOffset>2062480</wp:posOffset>
             </wp:positionH>
             <wp:positionV relativeFrom="paragraph">
-              <wp:posOffset>161925</wp:posOffset>
+              <wp:posOffset>163830</wp:posOffset>
             </wp:positionV>
             <wp:extent cx="1918970" cy="1317625"/>
             <wp:effectExtent l="0" t="0" r="0" b="3175"/>
@@ -3406,13 +3550,13 @@
           <w:szCs w:val="32"/>
         </w:rPr>
         <w:drawing>
-          <wp:anchor distT="0" distB="0" distL="114300" distR="114300" simplePos="0" relativeHeight="251664384" behindDoc="0" locked="0" layoutInCell="1" allowOverlap="1" wp14:anchorId="46D0CFCA" wp14:editId="589191D7">
+          <wp:anchor distT="0" distB="0" distL="114300" distR="114300" simplePos="0" relativeHeight="251664384" behindDoc="0" locked="0" layoutInCell="1" allowOverlap="1" wp14:anchorId="46D0CFCA" wp14:editId="5C0E60B8">
             <wp:simplePos x="0" y="0"/>
             <wp:positionH relativeFrom="column">
-              <wp:posOffset>211455</wp:posOffset>
+              <wp:posOffset>206375</wp:posOffset>
             </wp:positionH>
             <wp:positionV relativeFrom="paragraph">
-              <wp:posOffset>111125</wp:posOffset>
+              <wp:posOffset>109855</wp:posOffset>
             </wp:positionV>
             <wp:extent cx="1995170" cy="1370965"/>
             <wp:effectExtent l="0" t="0" r="0" b="635"/>
@@ -3547,17 +3691,6 @@
           <w:szCs w:val="32"/>
         </w:rPr>
       </w:pPr>
-    </w:p>
-    <w:p>
-      <w:pPr>
-        <w:rPr>
-          <w:rFonts w:ascii="Helvetica" w:hAnsi="Helvetica"/>
-          <w:b/>
-          <w:bCs/>
-          <w:sz w:val="32"/>
-          <w:szCs w:val="32"/>
-        </w:rPr>
-      </w:pPr>
       <w:r>
         <w:rPr>
           <w:rFonts w:ascii="Helvetica" w:hAnsi="Helvetica"/>
@@ -3568,18 +3701,18 @@
           <w:szCs w:val="32"/>
         </w:rPr>
         <w:drawing>
-          <wp:anchor distT="0" distB="0" distL="114300" distR="114300" simplePos="0" relativeHeight="251750400" behindDoc="0" locked="0" layoutInCell="1" allowOverlap="1" wp14:anchorId="441A867A" wp14:editId="6E053365">
+          <wp:anchor distT="0" distB="0" distL="114300" distR="114300" simplePos="0" relativeHeight="251749376" behindDoc="0" locked="0" layoutInCell="1" allowOverlap="1" wp14:anchorId="7AB7BC40" wp14:editId="491F817B">
             <wp:simplePos x="0" y="0"/>
             <wp:positionH relativeFrom="column">
-              <wp:posOffset>2057400</wp:posOffset>
+              <wp:posOffset>2062326</wp:posOffset>
             </wp:positionH>
             <wp:positionV relativeFrom="paragraph">
-              <wp:posOffset>71755</wp:posOffset>
+              <wp:posOffset>210745</wp:posOffset>
             </wp:positionV>
-            <wp:extent cx="1918970" cy="1317625"/>
-            <wp:effectExtent l="0" t="0" r="0" b="3175"/>
+            <wp:extent cx="1937693" cy="1331111"/>
+            <wp:effectExtent l="0" t="0" r="5715" b="2540"/>
             <wp:wrapNone/>
-            <wp:docPr id="1386728870" name="Picture 9"/>
+            <wp:docPr id="1562880647" name="Afbeelding 2"/>
             <wp:cNvGraphicFramePr>
               <a:graphicFrameLocks xmlns:a="http://schemas.openxmlformats.org/drawingml/2006/main" noChangeAspect="1"/>
             </wp:cNvGraphicFramePr>
@@ -3587,7 +3720,7 @@
               <a:graphicData uri="http://schemas.openxmlformats.org/drawingml/2006/picture">
                 <pic:pic xmlns:pic="http://schemas.openxmlformats.org/drawingml/2006/picture">
                   <pic:nvPicPr>
-                    <pic:cNvPr id="1386728870" name="Picture 9"/>
+                    <pic:cNvPr id="1562880647" name="Afbeelding 2"/>
                     <pic:cNvPicPr/>
                   </pic:nvPicPr>
                   <pic:blipFill>
@@ -3605,7 +3738,7 @@
                   <pic:spPr>
                     <a:xfrm>
                       <a:off x="0" y="0"/>
-                      <a:ext cx="1918970" cy="1317625"/>
+                      <a:ext cx="1937693" cy="1331111"/>
                     </a:xfrm>
                     <a:prstGeom prst="rect">
                       <a:avLst/>
@@ -3633,18 +3766,18 @@
           <w:szCs w:val="32"/>
         </w:rPr>
         <w:drawing>
-          <wp:anchor distT="0" distB="0" distL="114300" distR="114300" simplePos="0" relativeHeight="251749376" behindDoc="0" locked="0" layoutInCell="1" allowOverlap="1" wp14:anchorId="1DD333B0" wp14:editId="41F1A2F4">
+          <wp:anchor distT="0" distB="0" distL="114300" distR="114300" simplePos="0" relativeHeight="251748352" behindDoc="0" locked="0" layoutInCell="1" allowOverlap="1" wp14:anchorId="4F6E90D3" wp14:editId="6C95C7D1">
             <wp:simplePos x="0" y="0"/>
             <wp:positionH relativeFrom="column">
-              <wp:posOffset>211455</wp:posOffset>
+              <wp:posOffset>206375</wp:posOffset>
             </wp:positionH>
             <wp:positionV relativeFrom="paragraph">
-              <wp:posOffset>20955</wp:posOffset>
+              <wp:posOffset>163195</wp:posOffset>
             </wp:positionV>
-            <wp:extent cx="1995170" cy="1370965"/>
-            <wp:effectExtent l="0" t="0" r="0" b="635"/>
+            <wp:extent cx="2162810" cy="1485900"/>
+            <wp:effectExtent l="0" t="0" r="0" b="0"/>
             <wp:wrapNone/>
-            <wp:docPr id="672073040" name="Picture 8"/>
+            <wp:docPr id="128209481" name="Afbeelding 1"/>
             <wp:cNvGraphicFramePr>
               <a:graphicFrameLocks xmlns:a="http://schemas.openxmlformats.org/drawingml/2006/main" noChangeAspect="1"/>
             </wp:cNvGraphicFramePr>
@@ -3652,7 +3785,7 @@
               <a:graphicData uri="http://schemas.openxmlformats.org/drawingml/2006/picture">
                 <pic:pic xmlns:pic="http://schemas.openxmlformats.org/drawingml/2006/picture">
                   <pic:nvPicPr>
-                    <pic:cNvPr id="672073040" name="Picture 8"/>
+                    <pic:cNvPr id="128209481" name="Afbeelding 1"/>
                     <pic:cNvPicPr/>
                   </pic:nvPicPr>
                   <pic:blipFill>
@@ -3670,7 +3803,7 @@
                   <pic:spPr>
                     <a:xfrm>
                       <a:off x="0" y="0"/>
-                      <a:ext cx="1995170" cy="1370965"/>
+                      <a:ext cx="2162810" cy="1485900"/>
                     </a:xfrm>
                     <a:prstGeom prst="rect">
                       <a:avLst/>
@@ -3696,104 +3829,94 @@
           <w:sz w:val="32"/>
           <w:szCs w:val="32"/>
         </w:rPr>
-        <w:t>D</w:t>
+        <w:t>D.</w:t>
       </w:r>
+    </w:p>
+    <w:p>
+      <w:pPr>
+        <w:rPr>
+          <w:rFonts w:ascii="Helvetica" w:hAnsi="Helvetica"/>
+          <w:b/>
+          <w:bCs/>
+          <w:sz w:val="32"/>
+          <w:szCs w:val="32"/>
+        </w:rPr>
+      </w:pPr>
+    </w:p>
+    <w:p>
+      <w:pPr>
+        <w:rPr>
+          <w:rFonts w:ascii="Helvetica" w:hAnsi="Helvetica"/>
+          <w:b/>
+          <w:bCs/>
+          <w:sz w:val="32"/>
+          <w:szCs w:val="32"/>
+        </w:rPr>
+      </w:pPr>
+    </w:p>
+    <w:p>
+      <w:pPr>
+        <w:rPr>
+          <w:rFonts w:ascii="Helvetica" w:hAnsi="Helvetica"/>
+          <w:b/>
+          <w:bCs/>
+          <w:sz w:val="32"/>
+          <w:szCs w:val="32"/>
+        </w:rPr>
+      </w:pPr>
+    </w:p>
+    <w:p>
+      <w:pPr>
+        <w:rPr>
+          <w:rFonts w:ascii="Helvetica" w:hAnsi="Helvetica"/>
+          <w:b/>
+          <w:bCs/>
+          <w:sz w:val="32"/>
+          <w:szCs w:val="32"/>
+        </w:rPr>
+      </w:pPr>
+    </w:p>
+    <w:p>
+      <w:pPr>
+        <w:rPr>
+          <w:rFonts w:ascii="Helvetica" w:hAnsi="Helvetica"/>
+          <w:b/>
+          <w:bCs/>
+          <w:sz w:val="32"/>
+          <w:szCs w:val="32"/>
+        </w:rPr>
+      </w:pPr>
+    </w:p>
+    <w:p>
+      <w:pPr>
+        <w:rPr>
+          <w:rFonts w:ascii="Helvetica" w:hAnsi="Helvetica"/>
+          <w:b/>
+          <w:bCs/>
+          <w:sz w:val="32"/>
+          <w:szCs w:val="32"/>
+        </w:rPr>
+      </w:pPr>
       <w:r>
         <w:rPr>
           <w:rFonts w:ascii="Helvetica" w:hAnsi="Helvetica"/>
           <w:b/>
           <w:bCs/>
-          <w:sz w:val="32"/>
-          <w:szCs w:val="32"/>
-        </w:rPr>
-        <w:t>.</w:t>
-      </w:r>
-    </w:p>
-    <w:p>
-      <w:pPr>
-        <w:rPr>
-          <w:rFonts w:ascii="Helvetica" w:hAnsi="Helvetica"/>
-          <w:b/>
-          <w:bCs/>
-          <w:sz w:val="32"/>
-          <w:szCs w:val="32"/>
-        </w:rPr>
-      </w:pPr>
-    </w:p>
-    <w:p>
-      <w:pPr>
-        <w:rPr>
-          <w:rFonts w:ascii="Helvetica" w:hAnsi="Helvetica"/>
-          <w:b/>
-          <w:bCs/>
-          <w:sz w:val="32"/>
-          <w:szCs w:val="32"/>
-        </w:rPr>
-      </w:pPr>
-    </w:p>
-    <w:p>
-      <w:pPr>
-        <w:rPr>
-          <w:rFonts w:ascii="Helvetica" w:hAnsi="Helvetica"/>
-          <w:b/>
-          <w:bCs/>
-          <w:sz w:val="32"/>
-          <w:szCs w:val="32"/>
-        </w:rPr>
-      </w:pPr>
-    </w:p>
-    <w:p>
-      <w:pPr>
-        <w:rPr>
-          <w:rFonts w:ascii="Helvetica" w:hAnsi="Helvetica"/>
-          <w:b/>
-          <w:bCs/>
-          <w:sz w:val="32"/>
-          <w:szCs w:val="32"/>
-        </w:rPr>
-      </w:pPr>
-    </w:p>
-    <w:p>
-      <w:pPr>
-        <w:rPr>
-          <w:rFonts w:ascii="Helvetica" w:hAnsi="Helvetica"/>
-          <w:b/>
-          <w:bCs/>
-          <w:sz w:val="32"/>
-          <w:szCs w:val="32"/>
-        </w:rPr>
-      </w:pPr>
-    </w:p>
-    <w:p>
-      <w:pPr>
-        <w:rPr>
-          <w:rFonts w:ascii="Helvetica" w:hAnsi="Helvetica"/>
-          <w:b/>
-          <w:bCs/>
-          <w:sz w:val="32"/>
-          <w:szCs w:val="32"/>
-        </w:rPr>
-      </w:pPr>
-      <w:r>
-        <w:rPr>
-          <w:rFonts w:ascii="Helvetica" w:hAnsi="Helvetica"/>
-          <w:b/>
-          <w:bCs/>
           <w:noProof/>
           <w:sz w:val="32"/>
           <w:szCs w:val="32"/>
         </w:rPr>
         <w:drawing>
-          <wp:anchor distT="0" distB="0" distL="114300" distR="114300" simplePos="0" relativeHeight="251712512" behindDoc="0" locked="0" layoutInCell="1" allowOverlap="1" wp14:anchorId="7E6C0BF8" wp14:editId="0B9082AB">
+          <wp:anchor distT="0" distB="0" distL="114300" distR="114300" simplePos="0" relativeHeight="251712512" behindDoc="0" locked="0" layoutInCell="1" allowOverlap="1" wp14:anchorId="7E6C0BF8" wp14:editId="117FBD81">
             <wp:simplePos x="0" y="0"/>
             <wp:positionH relativeFrom="column">
-              <wp:posOffset>3564890</wp:posOffset>
+              <wp:posOffset>3559175</wp:posOffset>
             </wp:positionH>
             <wp:positionV relativeFrom="paragraph">
-              <wp:posOffset>225425</wp:posOffset>
+              <wp:posOffset>230505</wp:posOffset>
             </wp:positionV>
-            <wp:extent cx="1917700" cy="1317625"/>
-            <wp:effectExtent l="0" t="0" r="0" b="3175"/>
+            <wp:extent cx="1917700" cy="1316990"/>
+            <wp:effectExtent l="0" t="0" r="0" b="3810"/>
             <wp:wrapNone/>
             <wp:docPr id="1953225873" name="Picture 9"/>
             <wp:cNvGraphicFramePr>
@@ -3821,7 +3944,7 @@
                   <pic:spPr>
                     <a:xfrm>
                       <a:off x="0" y="0"/>
-                      <a:ext cx="1917700" cy="1317625"/>
+                      <a:ext cx="1917700" cy="1316990"/>
                     </a:xfrm>
                     <a:prstGeom prst="rect">
                       <a:avLst/>
@@ -3849,10 +3972,10 @@
           <w:szCs w:val="32"/>
         </w:rPr>
         <w:drawing>
-          <wp:anchor distT="0" distB="0" distL="114300" distR="114300" simplePos="0" relativeHeight="251708416" behindDoc="0" locked="0" layoutInCell="1" allowOverlap="1" wp14:anchorId="330FCD45" wp14:editId="3FBE88BD">
+          <wp:anchor distT="0" distB="0" distL="114300" distR="114300" simplePos="0" relativeHeight="251708416" behindDoc="0" locked="0" layoutInCell="1" allowOverlap="1" wp14:anchorId="330FCD45" wp14:editId="77DDC29B">
             <wp:simplePos x="0" y="0"/>
             <wp:positionH relativeFrom="column">
-              <wp:posOffset>1896110</wp:posOffset>
+              <wp:posOffset>1899920</wp:posOffset>
             </wp:positionH>
             <wp:positionV relativeFrom="paragraph">
               <wp:posOffset>182880</wp:posOffset>
@@ -3923,10 +4046,10 @@
           <w:szCs w:val="32"/>
         </w:rPr>
         <w:drawing>
-          <wp:anchor distT="0" distB="0" distL="114300" distR="114300" simplePos="0" relativeHeight="251704320" behindDoc="0" locked="0" layoutInCell="1" allowOverlap="1" wp14:anchorId="5A4BFF20" wp14:editId="140C87B3">
+          <wp:anchor distT="0" distB="0" distL="114300" distR="114300" simplePos="0" relativeHeight="251704320" behindDoc="0" locked="0" layoutInCell="1" allowOverlap="1" wp14:anchorId="5A4BFF20" wp14:editId="158A5B50">
             <wp:simplePos x="0" y="0"/>
             <wp:positionH relativeFrom="column">
-              <wp:posOffset>203200</wp:posOffset>
+              <wp:posOffset>206375</wp:posOffset>
             </wp:positionH>
             <wp:positionV relativeFrom="paragraph">
               <wp:posOffset>182880</wp:posOffset>
@@ -4074,16 +4197,16 @@
           <w:szCs w:val="32"/>
         </w:rPr>
         <w:drawing>
-          <wp:anchor distT="0" distB="0" distL="114300" distR="114300" simplePos="0" relativeHeight="251714560" behindDoc="0" locked="0" layoutInCell="1" allowOverlap="1" wp14:anchorId="3B1FCEF6" wp14:editId="3AF2EA1F">
+          <wp:anchor distT="0" distB="0" distL="114300" distR="114300" simplePos="0" relativeHeight="251714560" behindDoc="0" locked="0" layoutInCell="1" allowOverlap="1" wp14:anchorId="3B1FCEF6" wp14:editId="5FECABDE">
             <wp:simplePos x="0" y="0"/>
             <wp:positionH relativeFrom="column">
-              <wp:posOffset>3564890</wp:posOffset>
+              <wp:posOffset>3559175</wp:posOffset>
             </wp:positionH>
             <wp:positionV relativeFrom="paragraph">
-              <wp:posOffset>200025</wp:posOffset>
+              <wp:posOffset>201930</wp:posOffset>
             </wp:positionV>
-            <wp:extent cx="1917700" cy="1317625"/>
-            <wp:effectExtent l="0" t="0" r="0" b="3175"/>
+            <wp:extent cx="1917700" cy="1316990"/>
+            <wp:effectExtent l="0" t="0" r="0" b="3810"/>
             <wp:wrapNone/>
             <wp:docPr id="486858274" name="Picture 9"/>
             <wp:cNvGraphicFramePr>
@@ -4111,7 +4234,7 @@
                   <pic:spPr>
                     <a:xfrm>
                       <a:off x="0" y="0"/>
-                      <a:ext cx="1917700" cy="1317625"/>
+                      <a:ext cx="1917700" cy="1316990"/>
                     </a:xfrm>
                     <a:prstGeom prst="rect">
                       <a:avLst/>
@@ -4139,10 +4262,10 @@
           <w:szCs w:val="32"/>
         </w:rPr>
         <w:drawing>
-          <wp:anchor distT="0" distB="0" distL="114300" distR="114300" simplePos="0" relativeHeight="251710464" behindDoc="0" locked="0" layoutInCell="1" allowOverlap="1" wp14:anchorId="06D29212" wp14:editId="59CA24CE">
+          <wp:anchor distT="0" distB="0" distL="114300" distR="114300" simplePos="0" relativeHeight="251710464" behindDoc="0" locked="0" layoutInCell="1" allowOverlap="1" wp14:anchorId="06D29212" wp14:editId="23BB34FE">
             <wp:simplePos x="0" y="0"/>
             <wp:positionH relativeFrom="column">
-              <wp:posOffset>1896110</wp:posOffset>
+              <wp:posOffset>1899920</wp:posOffset>
             </wp:positionH>
             <wp:positionV relativeFrom="paragraph">
               <wp:posOffset>140970</wp:posOffset>
@@ -4280,6 +4403,17 @@
           <w:szCs w:val="32"/>
         </w:rPr>
       </w:pPr>
+    </w:p>
+    <w:p>
+      <w:pPr>
+        <w:rPr>
+          <w:rFonts w:ascii="Helvetica" w:hAnsi="Helvetica"/>
+          <w:b/>
+          <w:bCs/>
+          <w:sz w:val="32"/>
+          <w:szCs w:val="32"/>
+        </w:rPr>
+      </w:pPr>
       <w:r>
         <w:rPr>
           <w:rFonts w:ascii="Helvetica" w:hAnsi="Helvetica"/>
@@ -4290,16 +4424,16 @@
           <w:szCs w:val="32"/>
         </w:rPr>
         <w:drawing>
-          <wp:anchor distT="0" distB="0" distL="114300" distR="114300" simplePos="0" relativeHeight="251668480" behindDoc="0" locked="0" layoutInCell="1" allowOverlap="1" wp14:anchorId="29E4EDAB" wp14:editId="61356E02">
+          <wp:anchor distT="0" distB="0" distL="114300" distR="114300" simplePos="0" relativeHeight="251668480" behindDoc="0" locked="0" layoutInCell="1" allowOverlap="1" wp14:anchorId="29E4EDAB" wp14:editId="44C063A3">
             <wp:simplePos x="0" y="0"/>
             <wp:positionH relativeFrom="column">
-              <wp:posOffset>3826510</wp:posOffset>
+              <wp:posOffset>3823335</wp:posOffset>
             </wp:positionH>
             <wp:positionV relativeFrom="paragraph">
-              <wp:posOffset>149860</wp:posOffset>
+              <wp:posOffset>127635</wp:posOffset>
             </wp:positionV>
-            <wp:extent cx="1859915" cy="1205865"/>
-            <wp:effectExtent l="0" t="0" r="0" b="635"/>
+            <wp:extent cx="1859915" cy="1239520"/>
+            <wp:effectExtent l="0" t="0" r="0" b="5080"/>
             <wp:wrapNone/>
             <wp:docPr id="12" name="Picture 12"/>
             <wp:cNvGraphicFramePr>
@@ -4327,7 +4461,7 @@
                   <pic:spPr>
                     <a:xfrm>
                       <a:off x="0" y="0"/>
-                      <a:ext cx="1859915" cy="1205865"/>
+                      <a:ext cx="1859915" cy="1239520"/>
                     </a:xfrm>
                     <a:prstGeom prst="rect">
                       <a:avLst/>
@@ -4355,16 +4489,16 @@
           <w:szCs w:val="32"/>
         </w:rPr>
         <w:drawing>
-          <wp:anchor distT="0" distB="0" distL="114300" distR="114300" simplePos="0" relativeHeight="251667456" behindDoc="0" locked="0" layoutInCell="1" allowOverlap="1" wp14:anchorId="04B27E7C" wp14:editId="6C6B0897">
+          <wp:anchor distT="0" distB="0" distL="114300" distR="114300" simplePos="0" relativeHeight="251667456" behindDoc="0" locked="0" layoutInCell="1" allowOverlap="1" wp14:anchorId="04B27E7C" wp14:editId="011CB109">
             <wp:simplePos x="0" y="0"/>
             <wp:positionH relativeFrom="column">
-              <wp:posOffset>1964055</wp:posOffset>
+              <wp:posOffset>1967230</wp:posOffset>
             </wp:positionH>
             <wp:positionV relativeFrom="paragraph">
-              <wp:posOffset>52070</wp:posOffset>
+              <wp:posOffset>50800</wp:posOffset>
             </wp:positionV>
-            <wp:extent cx="2009140" cy="1380490"/>
-            <wp:effectExtent l="0" t="0" r="0" b="3810"/>
+            <wp:extent cx="2009140" cy="1379855"/>
+            <wp:effectExtent l="0" t="0" r="0" b="4445"/>
             <wp:wrapNone/>
             <wp:docPr id="11" name="Picture 11"/>
             <wp:cNvGraphicFramePr>
@@ -4379,287 +4513,6 @@
                   </pic:nvPicPr>
                   <pic:blipFill>
                     <a:blip r:embed="rId18" cstate="print">
-                      <a:extLst>
-                        <a:ext uri="{28A0092B-C50C-407E-A947-70E740481C1C}">
-                          <a14:useLocalDpi xmlns:a14="http://schemas.microsoft.com/office/drawing/2010/main" val="0"/>
-                        </a:ext>
-                      </a:extLst>
-                    </a:blip>
-                    <a:stretch>
-                      <a:fillRect/>
-                    </a:stretch>
-                  </pic:blipFill>
-                  <pic:spPr>
-                    <a:xfrm>
-                      <a:off x="0" y="0"/>
-                      <a:ext cx="2009140" cy="1380490"/>
-                    </a:xfrm>
-                    <a:prstGeom prst="rect">
-                      <a:avLst/>
-                    </a:prstGeom>
-                  </pic:spPr>
-                </pic:pic>
-              </a:graphicData>
-            </a:graphic>
-            <wp14:sizeRelH relativeFrom="page">
-              <wp14:pctWidth>0</wp14:pctWidth>
-            </wp14:sizeRelH>
-            <wp14:sizeRelV relativeFrom="page">
-              <wp14:pctHeight>0</wp14:pctHeight>
-            </wp14:sizeRelV>
-          </wp:anchor>
-        </w:drawing>
-      </w:r>
-      <w:r>
-        <w:rPr>
-          <w:rFonts w:ascii="Helvetica" w:hAnsi="Helvetica"/>
-          <w:b/>
-          <w:bCs/>
-          <w:noProof/>
-          <w:sz w:val="32"/>
-          <w:szCs w:val="32"/>
-        </w:rPr>
-        <w:drawing>
-          <wp:anchor distT="0" distB="0" distL="114300" distR="114300" simplePos="0" relativeHeight="251666432" behindDoc="0" locked="0" layoutInCell="1" allowOverlap="1" wp14:anchorId="4CDF69BA" wp14:editId="3AD73077">
-            <wp:simplePos x="0" y="0"/>
-            <wp:positionH relativeFrom="column">
-              <wp:posOffset>211455</wp:posOffset>
-            </wp:positionH>
-            <wp:positionV relativeFrom="paragraph">
-              <wp:posOffset>69215</wp:posOffset>
-            </wp:positionV>
-            <wp:extent cx="1995170" cy="1370965"/>
-            <wp:effectExtent l="0" t="0" r="0" b="635"/>
-            <wp:wrapNone/>
-            <wp:docPr id="10" name="Picture 10"/>
-            <wp:cNvGraphicFramePr>
-              <a:graphicFrameLocks xmlns:a="http://schemas.openxmlformats.org/drawingml/2006/main" noChangeAspect="1"/>
-            </wp:cNvGraphicFramePr>
-            <a:graphic xmlns:a="http://schemas.openxmlformats.org/drawingml/2006/main">
-              <a:graphicData uri="http://schemas.openxmlformats.org/drawingml/2006/picture">
-                <pic:pic xmlns:pic="http://schemas.openxmlformats.org/drawingml/2006/picture">
-                  <pic:nvPicPr>
-                    <pic:cNvPr id="10" name="Picture 10"/>
-                    <pic:cNvPicPr/>
-                  </pic:nvPicPr>
-                  <pic:blipFill>
-                    <a:blip r:embed="rId19" cstate="print">
-                      <a:extLst>
-                        <a:ext uri="{28A0092B-C50C-407E-A947-70E740481C1C}">
-                          <a14:useLocalDpi xmlns:a14="http://schemas.microsoft.com/office/drawing/2010/main" val="0"/>
-                        </a:ext>
-                      </a:extLst>
-                    </a:blip>
-                    <a:stretch>
-                      <a:fillRect/>
-                    </a:stretch>
-                  </pic:blipFill>
-                  <pic:spPr>
-                    <a:xfrm>
-                      <a:off x="0" y="0"/>
-                      <a:ext cx="1995170" cy="1370965"/>
-                    </a:xfrm>
-                    <a:prstGeom prst="rect">
-                      <a:avLst/>
-                    </a:prstGeom>
-                  </pic:spPr>
-                </pic:pic>
-              </a:graphicData>
-            </a:graphic>
-            <wp14:sizeRelH relativeFrom="page">
-              <wp14:pctWidth>0</wp14:pctWidth>
-            </wp14:sizeRelH>
-            <wp14:sizeRelV relativeFrom="page">
-              <wp14:pctHeight>0</wp14:pctHeight>
-            </wp14:sizeRelV>
-          </wp:anchor>
-        </w:drawing>
-      </w:r>
-      <w:r>
-        <w:rPr>
-          <w:rFonts w:ascii="Helvetica" w:hAnsi="Helvetica"/>
-          <w:b/>
-          <w:bCs/>
-          <w:sz w:val="32"/>
-          <w:szCs w:val="32"/>
-        </w:rPr>
-        <w:t>F</w:t>
-      </w:r>
-      <w:r>
-        <w:rPr>
-          <w:rFonts w:ascii="Helvetica" w:hAnsi="Helvetica"/>
-          <w:b/>
-          <w:bCs/>
-          <w:sz w:val="32"/>
-          <w:szCs w:val="32"/>
-        </w:rPr>
-        <w:t>.</w:t>
-      </w:r>
-    </w:p>
-    <w:p>
-      <w:pPr>
-        <w:rPr>
-          <w:rFonts w:ascii="Helvetica" w:hAnsi="Helvetica"/>
-          <w:b/>
-          <w:bCs/>
-          <w:sz w:val="32"/>
-          <w:szCs w:val="32"/>
-        </w:rPr>
-      </w:pPr>
-    </w:p>
-    <w:p>
-      <w:pPr>
-        <w:rPr>
-          <w:rFonts w:ascii="Helvetica" w:hAnsi="Helvetica"/>
-          <w:b/>
-          <w:bCs/>
-          <w:sz w:val="32"/>
-          <w:szCs w:val="32"/>
-        </w:rPr>
-      </w:pPr>
-    </w:p>
-    <w:p>
-      <w:pPr>
-        <w:rPr>
-          <w:rFonts w:ascii="Helvetica" w:hAnsi="Helvetica"/>
-          <w:b/>
-          <w:bCs/>
-          <w:sz w:val="32"/>
-          <w:szCs w:val="32"/>
-        </w:rPr>
-      </w:pPr>
-    </w:p>
-    <w:p>
-      <w:pPr>
-        <w:rPr>
-          <w:rFonts w:ascii="Helvetica" w:hAnsi="Helvetica"/>
-          <w:b/>
-          <w:bCs/>
-          <w:sz w:val="32"/>
-          <w:szCs w:val="32"/>
-        </w:rPr>
-      </w:pPr>
-    </w:p>
-    <w:p>
-      <w:pPr>
-        <w:rPr>
-          <w:rFonts w:ascii="Helvetica" w:hAnsi="Helvetica"/>
-          <w:b/>
-          <w:bCs/>
-          <w:sz w:val="32"/>
-          <w:szCs w:val="32"/>
-        </w:rPr>
-      </w:pPr>
-    </w:p>
-    <w:p>
-      <w:pPr>
-        <w:rPr>
-          <w:rFonts w:ascii="Helvetica" w:hAnsi="Helvetica"/>
-          <w:b/>
-          <w:bCs/>
-          <w:sz w:val="32"/>
-          <w:szCs w:val="32"/>
-        </w:rPr>
-      </w:pPr>
-      <w:r>
-        <w:rPr>
-          <w:rFonts w:ascii="Helvetica" w:hAnsi="Helvetica"/>
-          <w:b/>
-          <w:bCs/>
-          <w:noProof/>
-          <w:sz w:val="32"/>
-          <w:szCs w:val="32"/>
-        </w:rPr>
-        <w:drawing>
-          <wp:anchor distT="0" distB="0" distL="114300" distR="114300" simplePos="0" relativeHeight="251718656" behindDoc="0" locked="0" layoutInCell="1" allowOverlap="1" wp14:anchorId="7457B370" wp14:editId="5FC244D3">
-            <wp:simplePos x="0" y="0"/>
-            <wp:positionH relativeFrom="column">
-              <wp:posOffset>3851910</wp:posOffset>
-            </wp:positionH>
-            <wp:positionV relativeFrom="paragraph">
-              <wp:posOffset>95885</wp:posOffset>
-            </wp:positionV>
-            <wp:extent cx="1678305" cy="1196340"/>
-            <wp:effectExtent l="0" t="0" r="0" b="0"/>
-            <wp:wrapNone/>
-            <wp:docPr id="577200475" name="Picture 12"/>
-            <wp:cNvGraphicFramePr>
-              <a:graphicFrameLocks xmlns:a="http://schemas.openxmlformats.org/drawingml/2006/main" noChangeAspect="1"/>
-            </wp:cNvGraphicFramePr>
-            <a:graphic xmlns:a="http://schemas.openxmlformats.org/drawingml/2006/main">
-              <a:graphicData uri="http://schemas.openxmlformats.org/drawingml/2006/picture">
-                <pic:pic xmlns:pic="http://schemas.openxmlformats.org/drawingml/2006/picture">
-                  <pic:nvPicPr>
-                    <pic:cNvPr id="577200475" name="Picture 12"/>
-                    <pic:cNvPicPr/>
-                  </pic:nvPicPr>
-                  <pic:blipFill>
-                    <a:blip r:embed="rId20" cstate="print">
-                      <a:extLst>
-                        <a:ext uri="{28A0092B-C50C-407E-A947-70E740481C1C}">
-                          <a14:useLocalDpi xmlns:a14="http://schemas.microsoft.com/office/drawing/2010/main" val="0"/>
-                        </a:ext>
-                      </a:extLst>
-                    </a:blip>
-                    <a:stretch>
-                      <a:fillRect/>
-                    </a:stretch>
-                  </pic:blipFill>
-                  <pic:spPr>
-                    <a:xfrm>
-                      <a:off x="0" y="0"/>
-                      <a:ext cx="1678305" cy="1196340"/>
-                    </a:xfrm>
-                    <a:prstGeom prst="rect">
-                      <a:avLst/>
-                    </a:prstGeom>
-                  </pic:spPr>
-                </pic:pic>
-              </a:graphicData>
-            </a:graphic>
-            <wp14:sizeRelH relativeFrom="page">
-              <wp14:pctWidth>0</wp14:pctWidth>
-            </wp14:sizeRelH>
-            <wp14:sizeRelV relativeFrom="page">
-              <wp14:pctHeight>0</wp14:pctHeight>
-            </wp14:sizeRelV>
-          </wp:anchor>
-        </w:drawing>
-      </w:r>
-      <w:r>
-        <w:rPr>
-          <w:rFonts w:ascii="Helvetica" w:hAnsi="Helvetica"/>
-          <w:b/>
-          <w:bCs/>
-          <w:noProof/>
-          <w:sz w:val="32"/>
-          <w:szCs w:val="32"/>
-        </w:rPr>
-        <w:drawing>
-          <wp:anchor distT="0" distB="0" distL="114300" distR="114300" simplePos="0" relativeHeight="251717632" behindDoc="0" locked="0" layoutInCell="1" allowOverlap="1" wp14:anchorId="17BD6F3B" wp14:editId="5B016666">
-            <wp:simplePos x="0" y="0"/>
-            <wp:positionH relativeFrom="column">
-              <wp:posOffset>1964055</wp:posOffset>
-            </wp:positionH>
-            <wp:positionV relativeFrom="paragraph">
-              <wp:posOffset>10160</wp:posOffset>
-            </wp:positionV>
-            <wp:extent cx="2009140" cy="1379855"/>
-            <wp:effectExtent l="0" t="0" r="0" b="4445"/>
-            <wp:wrapNone/>
-            <wp:docPr id="527747744" name="Picture 11"/>
-            <wp:cNvGraphicFramePr>
-              <a:graphicFrameLocks xmlns:a="http://schemas.openxmlformats.org/drawingml/2006/main" noChangeAspect="1"/>
-            </wp:cNvGraphicFramePr>
-            <a:graphic xmlns:a="http://schemas.openxmlformats.org/drawingml/2006/main">
-              <a:graphicData uri="http://schemas.openxmlformats.org/drawingml/2006/picture">
-                <pic:pic xmlns:pic="http://schemas.openxmlformats.org/drawingml/2006/picture">
-                  <pic:nvPicPr>
-                    <pic:cNvPr id="527747744" name="Picture 11"/>
-                    <pic:cNvPicPr/>
-                  </pic:nvPicPr>
-                  <pic:blipFill>
-                    <a:blip r:embed="rId21" cstate="print">
                       <a:extLst>
                         <a:ext uri="{28A0092B-C50C-407E-A947-70E740481C1C}">
                           <a14:useLocalDpi xmlns:a14="http://schemas.microsoft.com/office/drawing/2010/main" val="0"/>
@@ -4701,18 +4554,18 @@
           <w:szCs w:val="32"/>
         </w:rPr>
         <w:drawing>
-          <wp:anchor distT="0" distB="0" distL="114300" distR="114300" simplePos="0" relativeHeight="251716608" behindDoc="0" locked="0" layoutInCell="1" allowOverlap="1" wp14:anchorId="1B262708" wp14:editId="3B80E5EC">
+          <wp:anchor distT="0" distB="0" distL="114300" distR="114300" simplePos="0" relativeHeight="251666432" behindDoc="0" locked="0" layoutInCell="1" allowOverlap="1" wp14:anchorId="4CDF69BA" wp14:editId="797B0FDE">
             <wp:simplePos x="0" y="0"/>
             <wp:positionH relativeFrom="column">
-              <wp:posOffset>211455</wp:posOffset>
+              <wp:posOffset>206375</wp:posOffset>
             </wp:positionH>
             <wp:positionV relativeFrom="paragraph">
-              <wp:posOffset>19050</wp:posOffset>
+              <wp:posOffset>71120</wp:posOffset>
             </wp:positionV>
             <wp:extent cx="1995170" cy="1370330"/>
             <wp:effectExtent l="0" t="0" r="0" b="1270"/>
             <wp:wrapNone/>
-            <wp:docPr id="1897820459" name="Picture 10"/>
+            <wp:docPr id="10" name="Picture 10"/>
             <wp:cNvGraphicFramePr>
               <a:graphicFrameLocks xmlns:a="http://schemas.openxmlformats.org/drawingml/2006/main" noChangeAspect="1"/>
             </wp:cNvGraphicFramePr>
@@ -4720,11 +4573,11 @@
               <a:graphicData uri="http://schemas.openxmlformats.org/drawingml/2006/picture">
                 <pic:pic xmlns:pic="http://schemas.openxmlformats.org/drawingml/2006/picture">
                   <pic:nvPicPr>
-                    <pic:cNvPr id="1897820459" name="Picture 10"/>
+                    <pic:cNvPr id="10" name="Picture 10"/>
                     <pic:cNvPicPr/>
                   </pic:nvPicPr>
                   <pic:blipFill>
-                    <a:blip r:embed="rId22" cstate="print">
+                    <a:blip r:embed="rId19" cstate="print">
                       <a:extLst>
                         <a:ext uri="{28A0092B-C50C-407E-A947-70E740481C1C}">
                           <a14:useLocalDpi xmlns:a14="http://schemas.microsoft.com/office/drawing/2010/main" val="0"/>
@@ -4764,7 +4617,7 @@
           <w:sz w:val="32"/>
           <w:szCs w:val="32"/>
         </w:rPr>
-        <w:t>G</w:t>
+        <w:t>F</w:t>
       </w:r>
       <w:r>
         <w:rPr>
@@ -4852,18 +4705,18 @@
           <w:szCs w:val="32"/>
         </w:rPr>
         <w:drawing>
-          <wp:anchor distT="0" distB="0" distL="114300" distR="114300" simplePos="0" relativeHeight="251728896" behindDoc="0" locked="0" layoutInCell="1" allowOverlap="1" wp14:anchorId="5470B747" wp14:editId="0DEC12D6">
+          <wp:anchor distT="0" distB="0" distL="114300" distR="114300" simplePos="0" relativeHeight="251718656" behindDoc="0" locked="0" layoutInCell="1" allowOverlap="1" wp14:anchorId="7457B370" wp14:editId="12198E76">
             <wp:simplePos x="0" y="0"/>
             <wp:positionH relativeFrom="column">
-              <wp:posOffset>431165</wp:posOffset>
+              <wp:posOffset>3850640</wp:posOffset>
             </wp:positionH>
             <wp:positionV relativeFrom="paragraph">
-              <wp:posOffset>72390</wp:posOffset>
+              <wp:posOffset>104775</wp:posOffset>
             </wp:positionV>
-            <wp:extent cx="1610995" cy="1461135"/>
-            <wp:effectExtent l="0" t="0" r="1905" b="0"/>
+            <wp:extent cx="1678305" cy="1177290"/>
+            <wp:effectExtent l="0" t="0" r="0" b="3810"/>
             <wp:wrapNone/>
-            <wp:docPr id="1207004071" name="Picture 41"/>
+            <wp:docPr id="577200475" name="Picture 12"/>
             <wp:cNvGraphicFramePr>
               <a:graphicFrameLocks xmlns:a="http://schemas.openxmlformats.org/drawingml/2006/main" noChangeAspect="1"/>
             </wp:cNvGraphicFramePr>
@@ -4871,38 +4724,29 @@
               <a:graphicData uri="http://schemas.openxmlformats.org/drawingml/2006/picture">
                 <pic:pic xmlns:pic="http://schemas.openxmlformats.org/drawingml/2006/picture">
                   <pic:nvPicPr>
-                    <pic:cNvPr id="1207004071" name="Picture 41"/>
+                    <pic:cNvPr id="577200475" name="Picture 12"/>
                     <pic:cNvPicPr/>
                   </pic:nvPicPr>
                   <pic:blipFill>
-                    <a:blip r:embed="rId23" cstate="print">
+                    <a:blip r:embed="rId20" cstate="print">
                       <a:extLst>
                         <a:ext uri="{28A0092B-C50C-407E-A947-70E740481C1C}">
                           <a14:useLocalDpi xmlns:a14="http://schemas.microsoft.com/office/drawing/2010/main" val="0"/>
                         </a:ext>
                       </a:extLst>
                     </a:blip>
-                    <a:srcRect l="12129" r="12129"/>
                     <a:stretch>
                       <a:fillRect/>
                     </a:stretch>
                   </pic:blipFill>
-                  <pic:spPr bwMode="auto">
+                  <pic:spPr>
                     <a:xfrm>
                       <a:off x="0" y="0"/>
-                      <a:ext cx="1610995" cy="1461135"/>
+                      <a:ext cx="1678305" cy="1177290"/>
                     </a:xfrm>
                     <a:prstGeom prst="rect">
                       <a:avLst/>
                     </a:prstGeom>
-                    <a:ln>
-                      <a:noFill/>
-                    </a:ln>
-                    <a:extLst>
-                      <a:ext uri="{53640926-AAD7-44D8-BBD7-CCE9431645EC}">
-                        <a14:shadowObscured xmlns:a14="http://schemas.microsoft.com/office/drawing/2010/main"/>
-                      </a:ext>
-                    </a:extLst>
                   </pic:spPr>
                 </pic:pic>
               </a:graphicData>
@@ -4926,18 +4770,18 @@
           <w:szCs w:val="32"/>
         </w:rPr>
         <w:drawing>
-          <wp:anchor distT="0" distB="0" distL="114300" distR="114300" simplePos="0" relativeHeight="251730944" behindDoc="0" locked="0" layoutInCell="1" allowOverlap="1" wp14:anchorId="47803F9D" wp14:editId="1943FF40">
+          <wp:anchor distT="0" distB="0" distL="114300" distR="114300" simplePos="0" relativeHeight="251717632" behindDoc="0" locked="0" layoutInCell="1" allowOverlap="1" wp14:anchorId="17BD6F3B" wp14:editId="7A405C15">
             <wp:simplePos x="0" y="0"/>
             <wp:positionH relativeFrom="column">
-              <wp:posOffset>2107777</wp:posOffset>
+              <wp:posOffset>1967865</wp:posOffset>
             </wp:positionH>
             <wp:positionV relativeFrom="paragraph">
-              <wp:posOffset>72602</wp:posOffset>
+              <wp:posOffset>8890</wp:posOffset>
             </wp:positionV>
-            <wp:extent cx="1610995" cy="1461135"/>
-            <wp:effectExtent l="0" t="0" r="1905" b="0"/>
+            <wp:extent cx="2008505" cy="1379855"/>
+            <wp:effectExtent l="0" t="0" r="0" b="4445"/>
             <wp:wrapNone/>
-            <wp:docPr id="490435519" name="Picture 41"/>
+            <wp:docPr id="527747744" name="Picture 11"/>
             <wp:cNvGraphicFramePr>
               <a:graphicFrameLocks xmlns:a="http://schemas.openxmlformats.org/drawingml/2006/main" noChangeAspect="1"/>
             </wp:cNvGraphicFramePr>
@@ -4945,171 +4789,11 @@
               <a:graphicData uri="http://schemas.openxmlformats.org/drawingml/2006/picture">
                 <pic:pic xmlns:pic="http://schemas.openxmlformats.org/drawingml/2006/picture">
                   <pic:nvPicPr>
-                    <pic:cNvPr id="490435519" name="Picture 41"/>
+                    <pic:cNvPr id="527747744" name="Picture 11"/>
                     <pic:cNvPicPr/>
                   </pic:nvPicPr>
                   <pic:blipFill>
-                    <a:blip r:embed="rId24" cstate="print">
-                      <a:extLst>
-                        <a:ext uri="{28A0092B-C50C-407E-A947-70E740481C1C}">
-                          <a14:useLocalDpi xmlns:a14="http://schemas.microsoft.com/office/drawing/2010/main" val="0"/>
-                        </a:ext>
-                      </a:extLst>
-                    </a:blip>
-                    <a:srcRect l="12129" r="12129"/>
-                    <a:stretch>
-                      <a:fillRect/>
-                    </a:stretch>
-                  </pic:blipFill>
-                  <pic:spPr bwMode="auto">
-                    <a:xfrm>
-                      <a:off x="0" y="0"/>
-                      <a:ext cx="1610995" cy="1461135"/>
-                    </a:xfrm>
-                    <a:prstGeom prst="rect">
-                      <a:avLst/>
-                    </a:prstGeom>
-                    <a:ln>
-                      <a:noFill/>
-                    </a:ln>
-                    <a:extLst>
-                      <a:ext uri="{53640926-AAD7-44D8-BBD7-CCE9431645EC}">
-                        <a14:shadowObscured xmlns:a14="http://schemas.microsoft.com/office/drawing/2010/main"/>
-                      </a:ext>
-                    </a:extLst>
-                  </pic:spPr>
-                </pic:pic>
-              </a:graphicData>
-            </a:graphic>
-            <wp14:sizeRelH relativeFrom="page">
-              <wp14:pctWidth>0</wp14:pctWidth>
-            </wp14:sizeRelH>
-            <wp14:sizeRelV relativeFrom="page">
-              <wp14:pctHeight>0</wp14:pctHeight>
-            </wp14:sizeRelV>
-          </wp:anchor>
-        </w:drawing>
-      </w:r>
-      <w:r>
-        <w:rPr>
-          <w:rFonts w:ascii="Helvetica" w:hAnsi="Helvetica"/>
-          <w:b/>
-          <w:bCs/>
-          <w:sz w:val="32"/>
-          <w:szCs w:val="32"/>
-        </w:rPr>
-        <w:t>H</w:t>
-      </w:r>
-      <w:r>
-        <w:rPr>
-          <w:rFonts w:ascii="Helvetica" w:hAnsi="Helvetica"/>
-          <w:b/>
-          <w:bCs/>
-          <w:sz w:val="32"/>
-          <w:szCs w:val="32"/>
-        </w:rPr>
-        <w:t>.</w:t>
-      </w:r>
-    </w:p>
-    <w:p>
-      <w:pPr>
-        <w:rPr>
-          <w:rFonts w:ascii="Helvetica" w:hAnsi="Helvetica"/>
-          <w:b/>
-          <w:bCs/>
-          <w:sz w:val="32"/>
-          <w:szCs w:val="32"/>
-        </w:rPr>
-      </w:pPr>
-    </w:p>
-    <w:p>
-      <w:pPr>
-        <w:rPr>
-          <w:rFonts w:ascii="Helvetica" w:hAnsi="Helvetica"/>
-          <w:b/>
-          <w:bCs/>
-          <w:sz w:val="32"/>
-          <w:szCs w:val="32"/>
-        </w:rPr>
-      </w:pPr>
-    </w:p>
-    <w:p>
-      <w:pPr>
-        <w:rPr>
-          <w:rFonts w:ascii="Helvetica" w:hAnsi="Helvetica"/>
-          <w:b/>
-          <w:bCs/>
-          <w:sz w:val="32"/>
-          <w:szCs w:val="32"/>
-        </w:rPr>
-      </w:pPr>
-    </w:p>
-    <w:p>
-      <w:pPr>
-        <w:rPr>
-          <w:rFonts w:ascii="Helvetica" w:hAnsi="Helvetica"/>
-          <w:b/>
-          <w:bCs/>
-          <w:sz w:val="32"/>
-          <w:szCs w:val="32"/>
-        </w:rPr>
-      </w:pPr>
-    </w:p>
-    <w:p>
-      <w:pPr>
-        <w:rPr>
-          <w:rFonts w:ascii="Helvetica" w:hAnsi="Helvetica"/>
-          <w:b/>
-          <w:bCs/>
-          <w:sz w:val="32"/>
-          <w:szCs w:val="32"/>
-        </w:rPr>
-      </w:pPr>
-    </w:p>
-    <w:p>
-      <w:pPr>
-        <w:rPr>
-          <w:rFonts w:ascii="Helvetica" w:hAnsi="Helvetica"/>
-          <w:b/>
-          <w:bCs/>
-          <w:sz w:val="32"/>
-          <w:szCs w:val="32"/>
-        </w:rPr>
-      </w:pPr>
-      <w:r>
-        <w:rPr>
-          <w:rFonts w:ascii="Helvetica" w:hAnsi="Helvetica"/>
-          <w:b/>
-          <w:bCs/>
-          <w:noProof/>
-          <w:sz w:val="32"/>
-          <w:szCs w:val="32"/>
-        </w:rPr>
-        <w:drawing>
-          <wp:anchor distT="0" distB="0" distL="114300" distR="114300" simplePos="0" relativeHeight="251736064" behindDoc="0" locked="0" layoutInCell="1" allowOverlap="1" wp14:anchorId="57F633F1" wp14:editId="201E9848">
-            <wp:simplePos x="0" y="0"/>
-            <wp:positionH relativeFrom="column">
-              <wp:posOffset>1955800</wp:posOffset>
-            </wp:positionH>
-            <wp:positionV relativeFrom="paragraph">
-              <wp:posOffset>208915</wp:posOffset>
-            </wp:positionV>
-            <wp:extent cx="2008505" cy="1379855"/>
-            <wp:effectExtent l="0" t="0" r="0" b="4445"/>
-            <wp:wrapNone/>
-            <wp:docPr id="420870047" name="Picture 11"/>
-            <wp:cNvGraphicFramePr>
-              <a:graphicFrameLocks xmlns:a="http://schemas.openxmlformats.org/drawingml/2006/main" noChangeAspect="1"/>
-            </wp:cNvGraphicFramePr>
-            <a:graphic xmlns:a="http://schemas.openxmlformats.org/drawingml/2006/main">
-              <a:graphicData uri="http://schemas.openxmlformats.org/drawingml/2006/picture">
-                <pic:pic xmlns:pic="http://schemas.openxmlformats.org/drawingml/2006/picture">
-                  <pic:nvPicPr>
-                    <pic:cNvPr id="420870047" name="Picture 11"/>
-                    <pic:cNvPicPr/>
-                  </pic:nvPicPr>
-                  <pic:blipFill>
-                    <a:blip r:embed="rId25" cstate="print">
+                    <a:blip r:embed="rId21" cstate="print">
                       <a:extLst>
                         <a:ext uri="{28A0092B-C50C-407E-A947-70E740481C1C}">
                           <a14:useLocalDpi xmlns:a14="http://schemas.microsoft.com/office/drawing/2010/main" val="0"/>
@@ -5151,18 +4835,18 @@
           <w:szCs w:val="32"/>
         </w:rPr>
         <w:drawing>
-          <wp:anchor distT="0" distB="0" distL="114300" distR="114300" simplePos="0" relativeHeight="251735040" behindDoc="0" locked="0" layoutInCell="1" allowOverlap="1" wp14:anchorId="3E88856A" wp14:editId="6C5BFDA5">
+          <wp:anchor distT="0" distB="0" distL="114300" distR="114300" simplePos="0" relativeHeight="251716608" behindDoc="0" locked="0" layoutInCell="1" allowOverlap="1" wp14:anchorId="1B262708" wp14:editId="4497450A">
             <wp:simplePos x="0" y="0"/>
             <wp:positionH relativeFrom="column">
-              <wp:posOffset>194310</wp:posOffset>
+              <wp:posOffset>206375</wp:posOffset>
             </wp:positionH>
             <wp:positionV relativeFrom="paragraph">
-              <wp:posOffset>225425</wp:posOffset>
+              <wp:posOffset>22225</wp:posOffset>
             </wp:positionV>
             <wp:extent cx="1994535" cy="1370330"/>
             <wp:effectExtent l="0" t="0" r="0" b="1270"/>
             <wp:wrapNone/>
-            <wp:docPr id="148891156" name="Picture 10"/>
+            <wp:docPr id="1897820459" name="Picture 10"/>
             <wp:cNvGraphicFramePr>
               <a:graphicFrameLocks xmlns:a="http://schemas.openxmlformats.org/drawingml/2006/main" noChangeAspect="1"/>
             </wp:cNvGraphicFramePr>
@@ -5170,11 +4854,11 @@
               <a:graphicData uri="http://schemas.openxmlformats.org/drawingml/2006/picture">
                 <pic:pic xmlns:pic="http://schemas.openxmlformats.org/drawingml/2006/picture">
                   <pic:nvPicPr>
-                    <pic:cNvPr id="148891156" name="Picture 10"/>
+                    <pic:cNvPr id="1897820459" name="Picture 10"/>
                     <pic:cNvPicPr/>
                   </pic:nvPicPr>
                   <pic:blipFill>
-                    <a:blip r:embed="rId26" cstate="print">
+                    <a:blip r:embed="rId22" cstate="print">
                       <a:extLst>
                         <a:ext uri="{28A0092B-C50C-407E-A947-70E740481C1C}">
                           <a14:useLocalDpi xmlns:a14="http://schemas.microsoft.com/office/drawing/2010/main" val="0"/>
@@ -5206,37 +4890,554 @@
           </wp:anchor>
         </w:drawing>
       </w:r>
-    </w:p>
-    <w:p>
-      <w:pPr>
-        <w:rPr>
-          <w:rFonts w:ascii="Helvetica" w:hAnsi="Helvetica"/>
-          <w:b/>
-          <w:bCs/>
-          <w:sz w:val="32"/>
-          <w:szCs w:val="32"/>
-        </w:rPr>
-      </w:pPr>
       <w:r>
         <w:rPr>
           <w:rFonts w:ascii="Helvetica" w:hAnsi="Helvetica"/>
           <w:b/>
           <w:bCs/>
+          <w:sz w:val="32"/>
+          <w:szCs w:val="32"/>
+        </w:rPr>
+        <w:t>G</w:t>
+      </w:r>
+      <w:r>
+        <w:rPr>
+          <w:rFonts w:ascii="Helvetica" w:hAnsi="Helvetica"/>
+          <w:b/>
+          <w:bCs/>
+          <w:sz w:val="32"/>
+          <w:szCs w:val="32"/>
+        </w:rPr>
+        <w:t>.</w:t>
+      </w:r>
+    </w:p>
+    <w:p>
+      <w:pPr>
+        <w:rPr>
+          <w:rFonts w:ascii="Helvetica" w:hAnsi="Helvetica"/>
+          <w:b/>
+          <w:bCs/>
+          <w:sz w:val="32"/>
+          <w:szCs w:val="32"/>
+        </w:rPr>
+      </w:pPr>
+    </w:p>
+    <w:p>
+      <w:pPr>
+        <w:rPr>
+          <w:rFonts w:ascii="Helvetica" w:hAnsi="Helvetica"/>
+          <w:b/>
+          <w:bCs/>
+          <w:sz w:val="32"/>
+          <w:szCs w:val="32"/>
+        </w:rPr>
+      </w:pPr>
+    </w:p>
+    <w:p>
+      <w:pPr>
+        <w:rPr>
+          <w:rFonts w:ascii="Helvetica" w:hAnsi="Helvetica"/>
+          <w:b/>
+          <w:bCs/>
+          <w:sz w:val="32"/>
+          <w:szCs w:val="32"/>
+        </w:rPr>
+      </w:pPr>
+    </w:p>
+    <w:p>
+      <w:pPr>
+        <w:rPr>
+          <w:rFonts w:ascii="Helvetica" w:hAnsi="Helvetica"/>
+          <w:b/>
+          <w:bCs/>
+          <w:sz w:val="32"/>
+          <w:szCs w:val="32"/>
+        </w:rPr>
+      </w:pPr>
+    </w:p>
+    <w:p>
+      <w:pPr>
+        <w:rPr>
+          <w:rFonts w:ascii="Helvetica" w:hAnsi="Helvetica"/>
+          <w:b/>
+          <w:bCs/>
+          <w:sz w:val="32"/>
+          <w:szCs w:val="32"/>
+        </w:rPr>
+      </w:pPr>
+      <w:r>
+        <w:rPr>
+          <w:rFonts w:ascii="Helvetica" w:hAnsi="Helvetica"/>
+          <w:b/>
+          <w:bCs/>
           <w:noProof/>
           <w:sz w:val="32"/>
           <w:szCs w:val="32"/>
         </w:rPr>
         <w:drawing>
-          <wp:anchor distT="0" distB="0" distL="114300" distR="114300" simplePos="0" relativeHeight="251737088" behindDoc="0" locked="0" layoutInCell="1" allowOverlap="1" wp14:anchorId="2250AAD2" wp14:editId="46B01680">
+          <wp:anchor distT="0" distB="0" distL="114300" distR="114300" simplePos="0" relativeHeight="251721728" behindDoc="0" locked="0" layoutInCell="1" allowOverlap="1" wp14:anchorId="2903D52E" wp14:editId="77139064">
             <wp:simplePos x="0" y="0"/>
             <wp:positionH relativeFrom="column">
-              <wp:posOffset>3934460</wp:posOffset>
+              <wp:posOffset>1967654</wp:posOffset>
             </wp:positionH>
             <wp:positionV relativeFrom="paragraph">
-              <wp:posOffset>32385</wp:posOffset>
+              <wp:posOffset>238548</wp:posOffset>
             </wp:positionV>
-            <wp:extent cx="1675765" cy="1249680"/>
-            <wp:effectExtent l="0" t="0" r="635" b="0"/>
+            <wp:extent cx="2009138" cy="1380191"/>
+            <wp:effectExtent l="0" t="0" r="0" b="4445"/>
+            <wp:wrapNone/>
+            <wp:docPr id="1507870672" name="Picture 11"/>
+            <wp:cNvGraphicFramePr>
+              <a:graphicFrameLocks xmlns:a="http://schemas.openxmlformats.org/drawingml/2006/main" noChangeAspect="1"/>
+            </wp:cNvGraphicFramePr>
+            <a:graphic xmlns:a="http://schemas.openxmlformats.org/drawingml/2006/main">
+              <a:graphicData uri="http://schemas.openxmlformats.org/drawingml/2006/picture">
+                <pic:pic xmlns:pic="http://schemas.openxmlformats.org/drawingml/2006/picture">
+                  <pic:nvPicPr>
+                    <pic:cNvPr id="1507870672" name="Picture 11"/>
+                    <pic:cNvPicPr/>
+                  </pic:nvPicPr>
+                  <pic:blipFill>
+                    <a:blip r:embed="rId23" cstate="print">
+                      <a:extLst>
+                        <a:ext uri="{28A0092B-C50C-407E-A947-70E740481C1C}">
+                          <a14:useLocalDpi xmlns:a14="http://schemas.microsoft.com/office/drawing/2010/main" val="0"/>
+                        </a:ext>
+                      </a:extLst>
+                    </a:blip>
+                    <a:stretch>
+                      <a:fillRect/>
+                    </a:stretch>
+                  </pic:blipFill>
+                  <pic:spPr>
+                    <a:xfrm>
+                      <a:off x="0" y="0"/>
+                      <a:ext cx="2009138" cy="1380191"/>
+                    </a:xfrm>
+                    <a:prstGeom prst="rect">
+                      <a:avLst/>
+                    </a:prstGeom>
+                  </pic:spPr>
+                </pic:pic>
+              </a:graphicData>
+            </a:graphic>
+            <wp14:sizeRelH relativeFrom="page">
+              <wp14:pctWidth>0</wp14:pctWidth>
+            </wp14:sizeRelH>
+            <wp14:sizeRelV relativeFrom="page">
+              <wp14:pctHeight>0</wp14:pctHeight>
+            </wp14:sizeRelV>
+          </wp:anchor>
+        </w:drawing>
+      </w:r>
+    </w:p>
+    <w:p>
+      <w:pPr>
+        <w:rPr>
+          <w:rFonts w:ascii="Helvetica" w:hAnsi="Helvetica"/>
+          <w:b/>
+          <w:bCs/>
+          <w:sz w:val="32"/>
+          <w:szCs w:val="32"/>
+        </w:rPr>
+      </w:pPr>
+      <w:r>
+        <w:rPr>
+          <w:rFonts w:ascii="Helvetica" w:hAnsi="Helvetica"/>
+          <w:b/>
+          <w:bCs/>
+          <w:noProof/>
+          <w:sz w:val="32"/>
+          <w:szCs w:val="32"/>
+        </w:rPr>
+        <w:drawing>
+          <wp:anchor distT="0" distB="0" distL="114300" distR="114300" simplePos="0" relativeHeight="251722752" behindDoc="0" locked="0" layoutInCell="1" allowOverlap="1" wp14:anchorId="4F781BEA" wp14:editId="174CC44E">
+            <wp:simplePos x="0" y="0"/>
+            <wp:positionH relativeFrom="column">
+              <wp:posOffset>3884295</wp:posOffset>
+            </wp:positionH>
+            <wp:positionV relativeFrom="paragraph">
+              <wp:posOffset>88265</wp:posOffset>
+            </wp:positionV>
+            <wp:extent cx="1693545" cy="1213485"/>
+            <wp:effectExtent l="0" t="0" r="0" b="5715"/>
+            <wp:wrapNone/>
+            <wp:docPr id="352684004" name="Picture 12"/>
+            <wp:cNvGraphicFramePr>
+              <a:graphicFrameLocks xmlns:a="http://schemas.openxmlformats.org/drawingml/2006/main" noChangeAspect="1"/>
+            </wp:cNvGraphicFramePr>
+            <a:graphic xmlns:a="http://schemas.openxmlformats.org/drawingml/2006/main">
+              <a:graphicData uri="http://schemas.openxmlformats.org/drawingml/2006/picture">
+                <pic:pic xmlns:pic="http://schemas.openxmlformats.org/drawingml/2006/picture">
+                  <pic:nvPicPr>
+                    <pic:cNvPr id="352684004" name="Picture 12"/>
+                    <pic:cNvPicPr/>
+                  </pic:nvPicPr>
+                  <pic:blipFill>
+                    <a:blip r:embed="rId24" cstate="print">
+                      <a:extLst>
+                        <a:ext uri="{28A0092B-C50C-407E-A947-70E740481C1C}">
+                          <a14:useLocalDpi xmlns:a14="http://schemas.microsoft.com/office/drawing/2010/main" val="0"/>
+                        </a:ext>
+                      </a:extLst>
+                    </a:blip>
+                    <a:stretch>
+                      <a:fillRect/>
+                    </a:stretch>
+                  </pic:blipFill>
+                  <pic:spPr>
+                    <a:xfrm>
+                      <a:off x="0" y="0"/>
+                      <a:ext cx="1693545" cy="1213485"/>
+                    </a:xfrm>
+                    <a:prstGeom prst="rect">
+                      <a:avLst/>
+                    </a:prstGeom>
+                  </pic:spPr>
+                </pic:pic>
+              </a:graphicData>
+            </a:graphic>
+            <wp14:sizeRelH relativeFrom="page">
+              <wp14:pctWidth>0</wp14:pctWidth>
+            </wp14:sizeRelH>
+            <wp14:sizeRelV relativeFrom="page">
+              <wp14:pctHeight>0</wp14:pctHeight>
+            </wp14:sizeRelV>
+          </wp:anchor>
+        </w:drawing>
+      </w:r>
+      <w:r>
+        <w:rPr>
+          <w:rFonts w:ascii="Helvetica" w:hAnsi="Helvetica"/>
+          <w:b/>
+          <w:bCs/>
+          <w:noProof/>
+          <w:sz w:val="32"/>
+          <w:szCs w:val="32"/>
+        </w:rPr>
+        <w:drawing>
+          <wp:anchor distT="0" distB="0" distL="114300" distR="114300" simplePos="0" relativeHeight="251720704" behindDoc="0" locked="0" layoutInCell="1" allowOverlap="1" wp14:anchorId="23DF45AB" wp14:editId="49ECAA44">
+            <wp:simplePos x="0" y="0"/>
+            <wp:positionH relativeFrom="column">
+              <wp:posOffset>213360</wp:posOffset>
+            </wp:positionH>
+            <wp:positionV relativeFrom="paragraph">
+              <wp:posOffset>8255</wp:posOffset>
+            </wp:positionV>
+            <wp:extent cx="1994535" cy="1370330"/>
+            <wp:effectExtent l="0" t="0" r="0" b="1270"/>
+            <wp:wrapNone/>
+            <wp:docPr id="1889904536" name="Picture 10"/>
+            <wp:cNvGraphicFramePr>
+              <a:graphicFrameLocks xmlns:a="http://schemas.openxmlformats.org/drawingml/2006/main" noChangeAspect="1"/>
+            </wp:cNvGraphicFramePr>
+            <a:graphic xmlns:a="http://schemas.openxmlformats.org/drawingml/2006/main">
+              <a:graphicData uri="http://schemas.openxmlformats.org/drawingml/2006/picture">
+                <pic:pic xmlns:pic="http://schemas.openxmlformats.org/drawingml/2006/picture">
+                  <pic:nvPicPr>
+                    <pic:cNvPr id="1889904536" name="Picture 10"/>
+                    <pic:cNvPicPr/>
+                  </pic:nvPicPr>
+                  <pic:blipFill>
+                    <a:blip r:embed="rId25" cstate="print">
+                      <a:extLst>
+                        <a:ext uri="{28A0092B-C50C-407E-A947-70E740481C1C}">
+                          <a14:useLocalDpi xmlns:a14="http://schemas.microsoft.com/office/drawing/2010/main" val="0"/>
+                        </a:ext>
+                      </a:extLst>
+                    </a:blip>
+                    <a:stretch>
+                      <a:fillRect/>
+                    </a:stretch>
+                  </pic:blipFill>
+                  <pic:spPr>
+                    <a:xfrm>
+                      <a:off x="0" y="0"/>
+                      <a:ext cx="1994535" cy="1370330"/>
+                    </a:xfrm>
+                    <a:prstGeom prst="rect">
+                      <a:avLst/>
+                    </a:prstGeom>
+                  </pic:spPr>
+                </pic:pic>
+              </a:graphicData>
+            </a:graphic>
+            <wp14:sizeRelH relativeFrom="page">
+              <wp14:pctWidth>0</wp14:pctWidth>
+            </wp14:sizeRelH>
+            <wp14:sizeRelV relativeFrom="page">
+              <wp14:pctHeight>0</wp14:pctHeight>
+            </wp14:sizeRelV>
+          </wp:anchor>
+        </w:drawing>
+      </w:r>
+      <w:r>
+        <w:rPr>
+          <w:rFonts w:ascii="Helvetica" w:hAnsi="Helvetica"/>
+          <w:b/>
+          <w:bCs/>
+          <w:sz w:val="32"/>
+          <w:szCs w:val="32"/>
+        </w:rPr>
+        <w:t>H</w:t>
+      </w:r>
+      <w:r>
+        <w:rPr>
+          <w:rFonts w:ascii="Helvetica" w:hAnsi="Helvetica"/>
+          <w:b/>
+          <w:bCs/>
+          <w:sz w:val="32"/>
+          <w:szCs w:val="32"/>
+        </w:rPr>
+        <w:t>.</w:t>
+      </w:r>
+    </w:p>
+    <w:p>
+      <w:pPr>
+        <w:rPr>
+          <w:rFonts w:ascii="Helvetica" w:hAnsi="Helvetica"/>
+          <w:b/>
+          <w:bCs/>
+          <w:sz w:val="32"/>
+          <w:szCs w:val="32"/>
+        </w:rPr>
+      </w:pPr>
+    </w:p>
+    <w:p>
+      <w:pPr>
+        <w:rPr>
+          <w:rFonts w:ascii="Helvetica" w:hAnsi="Helvetica"/>
+          <w:b/>
+          <w:bCs/>
+          <w:sz w:val="32"/>
+          <w:szCs w:val="32"/>
+        </w:rPr>
+      </w:pPr>
+    </w:p>
+    <w:p>
+      <w:pPr>
+        <w:rPr>
+          <w:rFonts w:ascii="Helvetica" w:hAnsi="Helvetica"/>
+          <w:b/>
+          <w:bCs/>
+          <w:sz w:val="32"/>
+          <w:szCs w:val="32"/>
+        </w:rPr>
+      </w:pPr>
+    </w:p>
+    <w:p>
+      <w:pPr>
+        <w:rPr>
+          <w:rFonts w:ascii="Helvetica" w:hAnsi="Helvetica"/>
+          <w:b/>
+          <w:bCs/>
+          <w:sz w:val="32"/>
+          <w:szCs w:val="32"/>
+        </w:rPr>
+      </w:pPr>
+    </w:p>
+    <w:p>
+      <w:pPr>
+        <w:rPr>
+          <w:rFonts w:ascii="Helvetica" w:hAnsi="Helvetica"/>
+          <w:b/>
+          <w:bCs/>
+          <w:sz w:val="32"/>
+          <w:szCs w:val="32"/>
+        </w:rPr>
+      </w:pPr>
+      <w:r>
+        <w:rPr>
+          <w:rFonts w:ascii="Helvetica" w:hAnsi="Helvetica"/>
+          <w:b/>
+          <w:bCs/>
+          <w:noProof/>
+          <w:sz w:val="32"/>
+          <w:szCs w:val="32"/>
+        </w:rPr>
+        <w:drawing>
+          <wp:anchor distT="0" distB="0" distL="114300" distR="114300" simplePos="0" relativeHeight="251736064" behindDoc="0" locked="0" layoutInCell="1" allowOverlap="1" wp14:anchorId="57F633F1" wp14:editId="76C3A061">
+            <wp:simplePos x="0" y="0"/>
+            <wp:positionH relativeFrom="column">
+              <wp:posOffset>1953895</wp:posOffset>
+            </wp:positionH>
+            <wp:positionV relativeFrom="paragraph">
+              <wp:posOffset>210820</wp:posOffset>
+            </wp:positionV>
+            <wp:extent cx="2008505" cy="1379220"/>
+            <wp:effectExtent l="0" t="0" r="0" b="5080"/>
+            <wp:wrapNone/>
+            <wp:docPr id="420870047" name="Picture 11"/>
+            <wp:cNvGraphicFramePr>
+              <a:graphicFrameLocks xmlns:a="http://schemas.openxmlformats.org/drawingml/2006/main" noChangeAspect="1"/>
+            </wp:cNvGraphicFramePr>
+            <a:graphic xmlns:a="http://schemas.openxmlformats.org/drawingml/2006/main">
+              <a:graphicData uri="http://schemas.openxmlformats.org/drawingml/2006/picture">
+                <pic:pic xmlns:pic="http://schemas.openxmlformats.org/drawingml/2006/picture">
+                  <pic:nvPicPr>
+                    <pic:cNvPr id="420870047" name="Picture 11"/>
+                    <pic:cNvPicPr/>
+                  </pic:nvPicPr>
+                  <pic:blipFill>
+                    <a:blip r:embed="rId26" cstate="print">
+                      <a:extLst>
+                        <a:ext uri="{28A0092B-C50C-407E-A947-70E740481C1C}">
+                          <a14:useLocalDpi xmlns:a14="http://schemas.microsoft.com/office/drawing/2010/main" val="0"/>
+                        </a:ext>
+                      </a:extLst>
+                    </a:blip>
+                    <a:stretch>
+                      <a:fillRect/>
+                    </a:stretch>
+                  </pic:blipFill>
+                  <pic:spPr>
+                    <a:xfrm>
+                      <a:off x="0" y="0"/>
+                      <a:ext cx="2008505" cy="1379220"/>
+                    </a:xfrm>
+                    <a:prstGeom prst="rect">
+                      <a:avLst/>
+                    </a:prstGeom>
+                  </pic:spPr>
+                </pic:pic>
+              </a:graphicData>
+            </a:graphic>
+            <wp14:sizeRelH relativeFrom="page">
+              <wp14:pctWidth>0</wp14:pctWidth>
+            </wp14:sizeRelH>
+            <wp14:sizeRelV relativeFrom="page">
+              <wp14:pctHeight>0</wp14:pctHeight>
+            </wp14:sizeRelV>
+          </wp:anchor>
+        </w:drawing>
+      </w:r>
+      <w:r>
+        <w:rPr>
+          <w:rFonts w:ascii="Helvetica" w:hAnsi="Helvetica"/>
+          <w:b/>
+          <w:bCs/>
+          <w:noProof/>
+          <w:sz w:val="32"/>
+          <w:szCs w:val="32"/>
+        </w:rPr>
+        <w:drawing>
+          <wp:anchor distT="0" distB="0" distL="114300" distR="114300" simplePos="0" relativeHeight="251735040" behindDoc="0" locked="0" layoutInCell="1" allowOverlap="1" wp14:anchorId="3E88856A" wp14:editId="1C25F20D">
+            <wp:simplePos x="0" y="0"/>
+            <wp:positionH relativeFrom="column">
+              <wp:posOffset>199390</wp:posOffset>
+            </wp:positionH>
+            <wp:positionV relativeFrom="paragraph">
+              <wp:posOffset>224155</wp:posOffset>
+            </wp:positionV>
+            <wp:extent cx="1994535" cy="1369695"/>
+            <wp:effectExtent l="0" t="0" r="0" b="1905"/>
+            <wp:wrapNone/>
+            <wp:docPr id="148891156" name="Picture 10"/>
+            <wp:cNvGraphicFramePr>
+              <a:graphicFrameLocks xmlns:a="http://schemas.openxmlformats.org/drawingml/2006/main" noChangeAspect="1"/>
+            </wp:cNvGraphicFramePr>
+            <a:graphic xmlns:a="http://schemas.openxmlformats.org/drawingml/2006/main">
+              <a:graphicData uri="http://schemas.openxmlformats.org/drawingml/2006/picture">
+                <pic:pic xmlns:pic="http://schemas.openxmlformats.org/drawingml/2006/picture">
+                  <pic:nvPicPr>
+                    <pic:cNvPr id="148891156" name="Picture 10"/>
+                    <pic:cNvPicPr/>
+                  </pic:nvPicPr>
+                  <pic:blipFill>
+                    <a:blip r:embed="rId23" cstate="print">
+                      <a:extLst>
+                        <a:ext uri="{28A0092B-C50C-407E-A947-70E740481C1C}">
+                          <a14:useLocalDpi xmlns:a14="http://schemas.microsoft.com/office/drawing/2010/main" val="0"/>
+                        </a:ext>
+                      </a:extLst>
+                    </a:blip>
+                    <a:stretch>
+                      <a:fillRect/>
+                    </a:stretch>
+                  </pic:blipFill>
+                  <pic:spPr>
+                    <a:xfrm>
+                      <a:off x="0" y="0"/>
+                      <a:ext cx="1994535" cy="1369695"/>
+                    </a:xfrm>
+                    <a:prstGeom prst="rect">
+                      <a:avLst/>
+                    </a:prstGeom>
+                  </pic:spPr>
+                </pic:pic>
+              </a:graphicData>
+            </a:graphic>
+            <wp14:sizeRelH relativeFrom="page">
+              <wp14:pctWidth>0</wp14:pctWidth>
+            </wp14:sizeRelH>
+            <wp14:sizeRelV relativeFrom="page">
+              <wp14:pctHeight>0</wp14:pctHeight>
+            </wp14:sizeRelV>
+          </wp:anchor>
+        </w:drawing>
+      </w:r>
+    </w:p>
+    <w:p>
+      <w:pPr>
+        <w:rPr>
+          <w:rFonts w:ascii="Helvetica" w:hAnsi="Helvetica"/>
+          <w:b/>
+          <w:bCs/>
+          <w:sz w:val="32"/>
+          <w:szCs w:val="32"/>
+        </w:rPr>
+      </w:pPr>
+      <w:r>
+        <w:rPr>
+          <w:rFonts w:ascii="Helvetica" w:hAnsi="Helvetica"/>
+          <w:b/>
+          <w:bCs/>
+          <w:sz w:val="32"/>
+          <w:szCs w:val="32"/>
+        </w:rPr>
+        <w:t>I</w:t>
+      </w:r>
+      <w:r>
+        <w:rPr>
+          <w:rFonts w:ascii="Helvetica" w:hAnsi="Helvetica"/>
+          <w:b/>
+          <w:bCs/>
+          <w:sz w:val="32"/>
+          <w:szCs w:val="32"/>
+        </w:rPr>
+        <w:t>.</w:t>
+      </w:r>
+    </w:p>
+    <w:p>
+      <w:pPr>
+        <w:rPr>
+          <w:rFonts w:ascii="Helvetica" w:hAnsi="Helvetica"/>
+          <w:b/>
+          <w:bCs/>
+          <w:sz w:val="32"/>
+          <w:szCs w:val="32"/>
+        </w:rPr>
+      </w:pPr>
+      <w:r>
+        <w:rPr>
+          <w:rFonts w:ascii="Helvetica" w:hAnsi="Helvetica"/>
+          <w:b/>
+          <w:bCs/>
+          <w:noProof/>
+          <w:sz w:val="32"/>
+          <w:szCs w:val="32"/>
+        </w:rPr>
+        <w:drawing>
+          <wp:anchor distT="0" distB="0" distL="114300" distR="114300" simplePos="0" relativeHeight="251737088" behindDoc="0" locked="0" layoutInCell="1" allowOverlap="1" wp14:anchorId="2250AAD2" wp14:editId="50BDCB1D">
+            <wp:simplePos x="0" y="0"/>
+            <wp:positionH relativeFrom="column">
+              <wp:posOffset>3904827</wp:posOffset>
+            </wp:positionH>
+            <wp:positionV relativeFrom="paragraph">
+              <wp:posOffset>146529</wp:posOffset>
+            </wp:positionV>
+            <wp:extent cx="1722755" cy="531806"/>
+            <wp:effectExtent l="0" t="0" r="4445" b="1905"/>
             <wp:wrapNone/>
             <wp:docPr id="770296345" name="Picture 12"/>
             <wp:cNvGraphicFramePr>
@@ -5264,7 +5465,7 @@
                   <pic:spPr>
                     <a:xfrm>
                       <a:off x="0" y="0"/>
-                      <a:ext cx="1675765" cy="1249680"/>
+                      <a:ext cx="1722755" cy="531806"/>
                     </a:xfrm>
                     <a:prstGeom prst="rect">
                       <a:avLst/>
@@ -5282,144 +5483,211 @@
           </wp:anchor>
         </w:drawing>
       </w:r>
+    </w:p>
+    <w:p>
+      <w:pPr>
+        <w:rPr>
+          <w:rFonts w:ascii="Helvetica" w:hAnsi="Helvetica"/>
+          <w:b/>
+          <w:bCs/>
+          <w:sz w:val="32"/>
+          <w:szCs w:val="32"/>
+        </w:rPr>
+      </w:pPr>
+    </w:p>
+    <w:p>
+      <w:pPr>
+        <w:rPr>
+          <w:rFonts w:ascii="Helvetica" w:hAnsi="Helvetica"/>
+          <w:b/>
+          <w:bCs/>
+          <w:sz w:val="32"/>
+          <w:szCs w:val="32"/>
+        </w:rPr>
+      </w:pPr>
+    </w:p>
+    <w:p>
+      <w:pPr>
+        <w:rPr>
+          <w:rFonts w:ascii="Helvetica" w:hAnsi="Helvetica"/>
+          <w:b/>
+          <w:bCs/>
+          <w:sz w:val="32"/>
+          <w:szCs w:val="32"/>
+        </w:rPr>
+      </w:pPr>
+    </w:p>
+    <w:p>
+      <w:pPr>
+        <w:rPr>
+          <w:rFonts w:ascii="Helvetica" w:hAnsi="Helvetica"/>
+          <w:b/>
+          <w:bCs/>
+          <w:sz w:val="32"/>
+          <w:szCs w:val="32"/>
+        </w:rPr>
+      </w:pPr>
+    </w:p>
+    <w:p>
+      <w:pPr>
+        <w:rPr>
+          <w:rFonts w:ascii="Helvetica" w:hAnsi="Helvetica"/>
+          <w:b/>
+          <w:bCs/>
+          <w:sz w:val="32"/>
+          <w:szCs w:val="32"/>
+        </w:rPr>
+      </w:pPr>
+    </w:p>
+    <w:p>
+      <w:pPr>
+        <w:rPr>
+          <w:rFonts w:ascii="Helvetica" w:hAnsi="Helvetica"/>
+          <w:b/>
+          <w:bCs/>
+          <w:sz w:val="32"/>
+          <w:szCs w:val="32"/>
+        </w:rPr>
+      </w:pPr>
+    </w:p>
+    <w:p>
+      <w:pPr>
+        <w:rPr>
+          <w:rFonts w:ascii="Helvetica" w:hAnsi="Helvetica"/>
+          <w:b/>
+          <w:bCs/>
+          <w:sz w:val="32"/>
+          <w:szCs w:val="32"/>
+        </w:rPr>
+      </w:pPr>
+    </w:p>
+    <w:p>
+      <w:pPr>
+        <w:rPr>
+          <w:rFonts w:ascii="Helvetica" w:hAnsi="Helvetica"/>
+          <w:b/>
+          <w:bCs/>
+          <w:sz w:val="32"/>
+          <w:szCs w:val="32"/>
+        </w:rPr>
+      </w:pPr>
+    </w:p>
+    <w:p>
+      <w:pPr>
+        <w:rPr>
+          <w:rFonts w:ascii="Helvetica" w:hAnsi="Helvetica"/>
+          <w:b/>
+          <w:bCs/>
+          <w:sz w:val="32"/>
+          <w:szCs w:val="32"/>
+        </w:rPr>
+      </w:pPr>
+    </w:p>
+    <w:p>
+      <w:pPr>
+        <w:rPr>
+          <w:rFonts w:ascii="Helvetica" w:hAnsi="Helvetica"/>
+          <w:b/>
+          <w:bCs/>
+          <w:sz w:val="32"/>
+          <w:szCs w:val="32"/>
+        </w:rPr>
+      </w:pPr>
+    </w:p>
+    <w:p>
+      <w:pPr>
+        <w:rPr>
+          <w:rFonts w:ascii="Helvetica" w:hAnsi="Helvetica"/>
+          <w:b/>
+          <w:bCs/>
+          <w:sz w:val="32"/>
+          <w:szCs w:val="32"/>
+        </w:rPr>
+      </w:pPr>
+    </w:p>
+    <w:p>
+      <w:pPr>
+        <w:rPr>
+          <w:rFonts w:ascii="Helvetica" w:hAnsi="Helvetica"/>
+          <w:b/>
+          <w:bCs/>
+          <w:sz w:val="32"/>
+          <w:szCs w:val="32"/>
+        </w:rPr>
+      </w:pPr>
+    </w:p>
+    <w:p>
+      <w:pPr>
+        <w:rPr>
+          <w:rFonts w:ascii="Helvetica" w:hAnsi="Helvetica"/>
+          <w:b/>
+          <w:bCs/>
+          <w:sz w:val="32"/>
+          <w:szCs w:val="32"/>
+        </w:rPr>
+      </w:pPr>
+    </w:p>
+    <w:p>
+      <w:pPr>
+        <w:rPr>
+          <w:rFonts w:ascii="Helvetica" w:hAnsi="Helvetica"/>
+          <w:b/>
+          <w:bCs/>
+          <w:sz w:val="32"/>
+          <w:szCs w:val="32"/>
+        </w:rPr>
+      </w:pPr>
+    </w:p>
+    <w:p>
+      <w:pPr>
+        <w:rPr>
+          <w:rFonts w:ascii="Helvetica" w:hAnsi="Helvetica"/>
+          <w:b/>
+          <w:bCs/>
+          <w:sz w:val="32"/>
+          <w:szCs w:val="32"/>
+        </w:rPr>
+      </w:pPr>
+    </w:p>
+    <w:p>
+      <w:pPr>
+        <w:rPr>
+          <w:rFonts w:ascii="Helvetica" w:hAnsi="Helvetica"/>
+          <w:b/>
+          <w:bCs/>
+          <w:sz w:val="32"/>
+          <w:szCs w:val="32"/>
+        </w:rPr>
+      </w:pPr>
+    </w:p>
+    <w:p>
+      <w:pPr>
+        <w:rPr>
+          <w:rFonts w:ascii="Helvetica" w:hAnsi="Helvetica"/>
+          <w:b/>
+          <w:bCs/>
+          <w:sz w:val="32"/>
+          <w:szCs w:val="32"/>
+        </w:rPr>
+      </w:pPr>
       <w:r>
         <w:rPr>
           <w:rFonts w:ascii="Helvetica" w:hAnsi="Helvetica"/>
           <w:b/>
           <w:bCs/>
-          <w:sz w:val="32"/>
-          <w:szCs w:val="32"/>
-        </w:rPr>
-        <w:t>I</w:t>
-      </w:r>
-      <w:r>
-        <w:rPr>
-          <w:rFonts w:ascii="Helvetica" w:hAnsi="Helvetica"/>
-          <w:b/>
-          <w:bCs/>
-          <w:sz w:val="32"/>
-          <w:szCs w:val="32"/>
-        </w:rPr>
-        <w:t>.</w:t>
-      </w:r>
-    </w:p>
-    <w:p>
-      <w:pPr>
-        <w:rPr>
-          <w:rFonts w:ascii="Helvetica" w:hAnsi="Helvetica"/>
-          <w:b/>
-          <w:bCs/>
-          <w:sz w:val="32"/>
-          <w:szCs w:val="32"/>
-        </w:rPr>
-      </w:pPr>
-    </w:p>
-    <w:p>
-      <w:pPr>
-        <w:rPr>
-          <w:rFonts w:ascii="Helvetica" w:hAnsi="Helvetica"/>
-          <w:b/>
-          <w:bCs/>
-          <w:sz w:val="32"/>
-          <w:szCs w:val="32"/>
-        </w:rPr>
-      </w:pPr>
-    </w:p>
-    <w:p>
-      <w:pPr>
-        <w:rPr>
-          <w:rFonts w:ascii="Helvetica" w:hAnsi="Helvetica"/>
-          <w:b/>
-          <w:bCs/>
-          <w:sz w:val="32"/>
-          <w:szCs w:val="32"/>
-        </w:rPr>
-      </w:pPr>
-    </w:p>
-    <w:p>
-      <w:pPr>
-        <w:rPr>
-          <w:rFonts w:ascii="Helvetica" w:hAnsi="Helvetica"/>
-          <w:b/>
-          <w:bCs/>
-          <w:sz w:val="32"/>
-          <w:szCs w:val="32"/>
-        </w:rPr>
-      </w:pPr>
-    </w:p>
-    <w:p>
-      <w:pPr>
-        <w:rPr>
-          <w:rFonts w:ascii="Helvetica" w:hAnsi="Helvetica"/>
-          <w:b/>
-          <w:bCs/>
-          <w:sz w:val="32"/>
-          <w:szCs w:val="32"/>
-        </w:rPr>
-      </w:pPr>
-    </w:p>
-    <w:p>
-      <w:pPr>
-        <w:rPr>
-          <w:rFonts w:ascii="Helvetica" w:hAnsi="Helvetica"/>
-          <w:b/>
-          <w:bCs/>
-          <w:sz w:val="32"/>
-          <w:szCs w:val="32"/>
-          <w:lang w:val="en-US"/>
-        </w:rPr>
-      </w:pPr>
-      <w:r>
-        <w:rPr>
-          <w:rFonts w:ascii="Helvetica" w:hAnsi="Helvetica"/>
-          <w:b/>
-          <w:bCs/>
-          <w:sz w:val="32"/>
-          <w:szCs w:val="32"/>
-          <w:lang w:val="en-US"/>
-        </w:rPr>
-        <w:br w:type="page"/>
-      </w:r>
-    </w:p>
-    <w:p>
-      <w:pPr>
-        <w:rPr>
-          <w:rFonts w:ascii="Helvetica" w:hAnsi="Helvetica"/>
-          <w:b/>
-          <w:bCs/>
-          <w:sz w:val="32"/>
-          <w:szCs w:val="32"/>
-        </w:rPr>
-      </w:pPr>
-      <w:r>
-        <w:rPr>
-          <w:rFonts w:ascii="Helvetica" w:hAnsi="Helvetica"/>
-          <w:b/>
-          <w:bCs/>
-          <w:sz w:val="32"/>
-          <w:szCs w:val="32"/>
-          <w:lang w:val="en-US"/>
+          <w:noProof/>
+          <w:sz w:val="32"/>
+          <w:szCs w:val="32"/>
         </w:rPr>
         <w:lastRenderedPageBreak/>
-        <w:t>J.</w:t>
-      </w:r>
-      <w:r>
-        <w:rPr>
-          <w:rFonts w:ascii="Helvetica" w:hAnsi="Helvetica"/>
-          <w:b/>
-          <w:bCs/>
-          <w:noProof/>
-          <w:sz w:val="32"/>
-          <w:szCs w:val="32"/>
-        </w:rPr>
         <w:drawing>
-          <wp:anchor distT="0" distB="0" distL="114300" distR="114300" simplePos="0" relativeHeight="251693056" behindDoc="0" locked="0" layoutInCell="1" allowOverlap="1" wp14:anchorId="4E862A3C" wp14:editId="078F5DDF">
+          <wp:anchor distT="0" distB="0" distL="114300" distR="114300" simplePos="0" relativeHeight="251693056" behindDoc="0" locked="0" layoutInCell="1" allowOverlap="1" wp14:anchorId="4E862A3C" wp14:editId="00BA4B97">
             <wp:simplePos x="0" y="0"/>
             <wp:positionH relativeFrom="column">
               <wp:posOffset>3369310</wp:posOffset>
             </wp:positionH>
             <wp:positionV relativeFrom="paragraph">
-              <wp:posOffset>76835</wp:posOffset>
+              <wp:posOffset>77470</wp:posOffset>
             </wp:positionV>
             <wp:extent cx="2965450" cy="2752725"/>
             <wp:effectExtent l="0" t="0" r="6350" b="3175"/>
@@ -5487,13 +5755,13 @@
           <w:szCs w:val="32"/>
         </w:rPr>
         <w:drawing>
-          <wp:anchor distT="0" distB="0" distL="114300" distR="114300" simplePos="0" relativeHeight="251743232" behindDoc="0" locked="0" layoutInCell="1" allowOverlap="1" wp14:anchorId="786A8EF4" wp14:editId="0EE1CD58">
+          <wp:anchor distT="0" distB="0" distL="114300" distR="114300" simplePos="0" relativeHeight="251743232" behindDoc="0" locked="0" layoutInCell="1" allowOverlap="1" wp14:anchorId="786A8EF4" wp14:editId="4180AEAF">
             <wp:simplePos x="0" y="0"/>
             <wp:positionH relativeFrom="column">
-              <wp:posOffset>338455</wp:posOffset>
+              <wp:posOffset>335280</wp:posOffset>
             </wp:positionH>
             <wp:positionV relativeFrom="paragraph">
-              <wp:posOffset>76835</wp:posOffset>
+              <wp:posOffset>77470</wp:posOffset>
             </wp:positionV>
             <wp:extent cx="2965450" cy="2752725"/>
             <wp:effectExtent l="0" t="0" r="6350" b="3175"/>
@@ -5551,92 +5819,112 @@
           </wp:anchor>
         </w:drawing>
       </w:r>
-    </w:p>
-    <w:p>
-      <w:pPr>
-        <w:rPr>
-          <w:rFonts w:ascii="Helvetica" w:hAnsi="Helvetica"/>
-          <w:b/>
-          <w:bCs/>
-          <w:sz w:val="32"/>
-          <w:szCs w:val="32"/>
-        </w:rPr>
-      </w:pPr>
-    </w:p>
-    <w:p>
-      <w:pPr>
-        <w:rPr>
-          <w:rFonts w:ascii="Helvetica" w:hAnsi="Helvetica"/>
-          <w:b/>
-          <w:bCs/>
-          <w:sz w:val="32"/>
-          <w:szCs w:val="32"/>
-        </w:rPr>
-      </w:pPr>
-    </w:p>
-    <w:p>
-      <w:pPr>
-        <w:rPr>
-          <w:rFonts w:ascii="Helvetica" w:hAnsi="Helvetica"/>
-          <w:b/>
-          <w:bCs/>
-          <w:sz w:val="32"/>
-          <w:szCs w:val="32"/>
-        </w:rPr>
-      </w:pPr>
-    </w:p>
-    <w:p>
-      <w:pPr>
-        <w:rPr>
-          <w:rFonts w:ascii="Helvetica" w:hAnsi="Helvetica"/>
-          <w:b/>
-          <w:bCs/>
-          <w:sz w:val="32"/>
-          <w:szCs w:val="32"/>
-        </w:rPr>
-      </w:pPr>
-    </w:p>
-    <w:p>
-      <w:pPr>
-        <w:rPr>
-          <w:rFonts w:ascii="Helvetica" w:hAnsi="Helvetica"/>
-          <w:b/>
-          <w:bCs/>
-          <w:sz w:val="32"/>
-          <w:szCs w:val="32"/>
-        </w:rPr>
-      </w:pPr>
-    </w:p>
-    <w:p>
-      <w:pPr>
-        <w:rPr>
-          <w:rFonts w:ascii="Helvetica" w:hAnsi="Helvetica"/>
-          <w:b/>
-          <w:bCs/>
-          <w:sz w:val="32"/>
-          <w:szCs w:val="32"/>
-        </w:rPr>
-      </w:pPr>
       <w:r>
         <w:rPr>
           <w:rFonts w:ascii="Helvetica" w:hAnsi="Helvetica"/>
           <w:b/>
           <w:bCs/>
+          <w:sz w:val="32"/>
+          <w:szCs w:val="32"/>
+        </w:rPr>
+        <w:t>J</w:t>
+      </w:r>
+      <w:r>
+        <w:rPr>
+          <w:rFonts w:ascii="Helvetica" w:hAnsi="Helvetica"/>
+          <w:b/>
+          <w:bCs/>
+          <w:sz w:val="32"/>
+          <w:szCs w:val="32"/>
+        </w:rPr>
+        <w:t>.</w:t>
+      </w:r>
+    </w:p>
+    <w:p>
+      <w:pPr>
+        <w:rPr>
+          <w:rFonts w:ascii="Helvetica" w:hAnsi="Helvetica"/>
+          <w:b/>
+          <w:bCs/>
+          <w:sz w:val="32"/>
+          <w:szCs w:val="32"/>
+        </w:rPr>
+      </w:pPr>
+    </w:p>
+    <w:p>
+      <w:pPr>
+        <w:rPr>
+          <w:rFonts w:ascii="Helvetica" w:hAnsi="Helvetica"/>
+          <w:b/>
+          <w:bCs/>
+          <w:sz w:val="32"/>
+          <w:szCs w:val="32"/>
+        </w:rPr>
+      </w:pPr>
+    </w:p>
+    <w:p>
+      <w:pPr>
+        <w:rPr>
+          <w:rFonts w:ascii="Helvetica" w:hAnsi="Helvetica"/>
+          <w:b/>
+          <w:bCs/>
+          <w:sz w:val="32"/>
+          <w:szCs w:val="32"/>
+        </w:rPr>
+      </w:pPr>
+    </w:p>
+    <w:p>
+      <w:pPr>
+        <w:rPr>
+          <w:rFonts w:ascii="Helvetica" w:hAnsi="Helvetica"/>
+          <w:b/>
+          <w:bCs/>
+          <w:sz w:val="32"/>
+          <w:szCs w:val="32"/>
+        </w:rPr>
+      </w:pPr>
+    </w:p>
+    <w:p>
+      <w:pPr>
+        <w:rPr>
+          <w:rFonts w:ascii="Helvetica" w:hAnsi="Helvetica"/>
+          <w:b/>
+          <w:bCs/>
+          <w:sz w:val="32"/>
+          <w:szCs w:val="32"/>
+        </w:rPr>
+      </w:pPr>
+    </w:p>
+    <w:p>
+      <w:pPr>
+        <w:rPr>
+          <w:rFonts w:ascii="Helvetica" w:hAnsi="Helvetica"/>
+          <w:b/>
+          <w:bCs/>
+          <w:sz w:val="32"/>
+          <w:szCs w:val="32"/>
+        </w:rPr>
+      </w:pPr>
+      <w:r>
+        <w:rPr>
+          <w:rFonts w:ascii="Helvetica" w:hAnsi="Helvetica"/>
+          <w:b/>
+          <w:bCs/>
           <w:noProof/>
           <w:sz w:val="32"/>
           <w:szCs w:val="32"/>
         </w:rPr>
         <w:drawing>
-          <wp:anchor distT="0" distB="0" distL="114300" distR="114300" simplePos="0" relativeHeight="251744256" behindDoc="0" locked="0" layoutInCell="1" allowOverlap="1" wp14:anchorId="54BF3006" wp14:editId="6DE16A9A">
+          <wp:anchor distT="0" distB="0" distL="114300" distR="114300" simplePos="0" relativeHeight="251744256" behindDoc="0" locked="0" layoutInCell="1" allowOverlap="1" wp14:anchorId="54BF3006" wp14:editId="187B6426">
             <wp:simplePos x="0" y="0"/>
             <wp:positionH relativeFrom="column">
-              <wp:posOffset>3513667</wp:posOffset>
+              <wp:posOffset>3563374</wp:posOffset>
             </wp:positionH>
             <wp:positionV relativeFrom="paragraph">
-              <wp:posOffset>1604483</wp:posOffset>
+              <wp:posOffset>1540298</wp:posOffset>
             </wp:positionV>
-            <wp:extent cx="2743200" cy="855232"/>
-            <wp:effectExtent l="0" t="0" r="0" b="0"/>
+            <wp:extent cx="2640397" cy="990149"/>
+            <wp:effectExtent l="0" t="0" r="1270" b="635"/>
             <wp:wrapNone/>
             <wp:docPr id="214437788" name="Afbeelding 1"/>
             <wp:cNvGraphicFramePr>
@@ -5664,7 +5952,7 @@
                   <pic:spPr>
                     <a:xfrm>
                       <a:off x="0" y="0"/>
-                      <a:ext cx="2743200" cy="855232"/>
+                      <a:ext cx="2640397" cy="990149"/>
                     </a:xfrm>
                     <a:prstGeom prst="rect">
                       <a:avLst/>
@@ -6115,6 +6403,20 @@
     <w:semiHidden/>
     <w:unhideWhenUsed/>
   </w:style>
+  <w:style w:type="paragraph" w:styleId="Normaalweb">
+    <w:name w:val="Normal (Web)"/>
+    <w:basedOn w:val="Standaard"/>
+    <w:uiPriority w:val="99"/>
+    <w:unhideWhenUsed/>
+    <w:rsid w:val="004C33CD"/>
+    <w:pPr>
+      <w:spacing w:before="100" w:beforeAutospacing="1" w:after="100" w:afterAutospacing="1"/>
+    </w:pPr>
+    <w:rPr>
+      <w:rFonts w:ascii="Times New Roman" w:eastAsia="Times New Roman" w:hAnsi="Times New Roman" w:cs="Times New Roman"/>
+      <w:lang w:eastAsia="nl-NL"/>
+    </w:rPr>
+  </w:style>
 </w:styles>
 </file>
 

</xml_diff>